<commit_message>
TFS 12438 - Accommodate middle name long values
git-tfs-id: [https://tfs.omnicloud.local/tfs/cco%20program/]$/eCoaching_V2;C41078
</commit_message>
<xml_diff>
--- a/Unit Test/DB/CCO_eCoaching_Log_Employee_Hierarchy_DB_UTD.docx
+++ b/Unit Test/DB/CCO_eCoaching_Log_Employee_Hierarchy_DB_UTD.docx
@@ -248,7 +248,7 @@
           <w:sz w:val="18"/>
           <w:szCs w:val="18"/>
         </w:rPr>
-        <w:t>April 4, 2018</w:t>
+        <w:t>October 22, 2018</w:t>
       </w:r>
       <w:r>
         <w:rPr>
@@ -982,10 +982,83 @@
             <w:r>
               <w:t xml:space="preserve">E </w:t>
             </w:r>
-            <w:bookmarkStart w:id="15" w:name="_GoBack"/>
-            <w:bookmarkEnd w:id="15"/>
             <w:r>
               <w:t>Drive</w:t>
+            </w:r>
+          </w:p>
+        </w:tc>
+        <w:tc>
+          <w:tcPr>
+            <w:tcW w:w="0" w:type="auto"/>
+            <w:tcBorders>
+              <w:top w:val="single" w:sz="6" w:space="0" w:color="C0C0C0"/>
+              <w:left w:val="single" w:sz="6" w:space="0" w:color="C0C0C0"/>
+              <w:bottom w:val="single" w:sz="6" w:space="0" w:color="C0C0C0"/>
+              <w:right w:val="single" w:sz="6" w:space="0" w:color="C0C0C0"/>
+            </w:tcBorders>
+          </w:tcPr>
+          <w:p>
+            <w:r>
+              <w:t>Susmitha Palacherla</w:t>
+            </w:r>
+          </w:p>
+        </w:tc>
+      </w:tr>
+      <w:tr>
+        <w:tc>
+          <w:tcPr>
+            <w:tcW w:w="0" w:type="auto"/>
+            <w:tcBorders>
+              <w:top w:val="single" w:sz="6" w:space="0" w:color="C0C0C0"/>
+              <w:left w:val="single" w:sz="6" w:space="0" w:color="C0C0C0"/>
+              <w:bottom w:val="single" w:sz="6" w:space="0" w:color="C0C0C0"/>
+              <w:right w:val="single" w:sz="6" w:space="0" w:color="C0C0C0"/>
+            </w:tcBorders>
+          </w:tcPr>
+          <w:p>
+            <w:r>
+              <w:t>10/22/2018</w:t>
+            </w:r>
+          </w:p>
+        </w:tc>
+        <w:tc>
+          <w:tcPr>
+            <w:tcW w:w="0" w:type="auto"/>
+            <w:tcBorders>
+              <w:top w:val="single" w:sz="6" w:space="0" w:color="C0C0C0"/>
+              <w:left w:val="single" w:sz="6" w:space="0" w:color="C0C0C0"/>
+              <w:bottom w:val="single" w:sz="6" w:space="0" w:color="C0C0C0"/>
+              <w:right w:val="single" w:sz="6" w:space="0" w:color="C0C0C0"/>
+            </w:tcBorders>
+          </w:tcPr>
+          <w:p>
+            <w:r>
+              <w:t>9.0</w:t>
+            </w:r>
+          </w:p>
+        </w:tc>
+        <w:tc>
+          <w:tcPr>
+            <w:tcW w:w="0" w:type="auto"/>
+            <w:tcBorders>
+              <w:top w:val="single" w:sz="6" w:space="0" w:color="C0C0C0"/>
+              <w:left w:val="single" w:sz="6" w:space="0" w:color="C0C0C0"/>
+              <w:bottom w:val="single" w:sz="6" w:space="0" w:color="C0C0C0"/>
+              <w:right w:val="single" w:sz="6" w:space="0" w:color="C0C0C0"/>
+            </w:tcBorders>
+          </w:tcPr>
+          <w:p>
+            <w:r>
+              <w:t xml:space="preserve">TFS 12438 - </w:t>
+            </w:r>
+            <w:r>
+              <w:t>Accom</w:t>
+            </w:r>
+            <w:r>
+              <w:t>m</w:t>
+            </w:r>
+            <w:r>
+              <w:t>odate middle name long values</w:t>
             </w:r>
           </w:p>
         </w:tc>
@@ -1839,8 +1912,8 @@
           <w:numId w:val="3"/>
         </w:numPr>
       </w:pPr>
-      <w:bookmarkStart w:id="16" w:name="_Toc510608841"/>
-      <w:bookmarkStart w:id="17" w:name="_Toc391395339"/>
+      <w:bookmarkStart w:id="15" w:name="_Toc510608841"/>
+      <w:bookmarkStart w:id="16" w:name="_Toc391395339"/>
       <w:r>
         <w:t>SCR 12</w:t>
       </w:r>
@@ -1853,13 +1926,13 @@
       <w:r>
         <w:t>Employee_Hierarchy Load process</w:t>
       </w:r>
-      <w:bookmarkEnd w:id="16"/>
+      <w:bookmarkEnd w:id="15"/>
     </w:p>
     <w:p>
       <w:r>
         <w:t xml:space="preserve"> To move updates for Migrated Users above the employee ID To</w:t>
       </w:r>
-      <w:bookmarkEnd w:id="17"/>
+      <w:bookmarkEnd w:id="16"/>
       <w:r>
         <w:t xml:space="preserve"> table Update</w:t>
       </w:r>
@@ -2905,7 +2978,7 @@
           <w:numId w:val="3"/>
         </w:numPr>
       </w:pPr>
-      <w:bookmarkStart w:id="18" w:name="_Toc510608842"/>
+      <w:bookmarkStart w:id="17" w:name="_Toc510608842"/>
       <w:r>
         <w:t>SCR 12</w:t>
       </w:r>
@@ -2921,7 +2994,7 @@
       <w:r>
         <w:t xml:space="preserve"> ID Process</w:t>
       </w:r>
-      <w:bookmarkEnd w:id="18"/>
+      <w:bookmarkEnd w:id="17"/>
     </w:p>
     <w:p/>
     <w:tbl>
@@ -7257,12 +7330,12 @@
           <w:numId w:val="3"/>
         </w:numPr>
       </w:pPr>
-      <w:bookmarkStart w:id="19" w:name="_Toc510608843"/>
+      <w:bookmarkStart w:id="18" w:name="_Toc510608843"/>
       <w:r>
         <w:lastRenderedPageBreak/>
         <w:t>SCR 12759 Handle apostrophes in Name and Email attributes</w:t>
       </w:r>
-      <w:bookmarkEnd w:id="19"/>
+      <w:bookmarkEnd w:id="18"/>
     </w:p>
     <w:p/>
     <w:tbl>
@@ -9219,14 +9292,14 @@
           <w:numId w:val="3"/>
         </w:numPr>
       </w:pPr>
-      <w:bookmarkStart w:id="20" w:name="_Toc510608844"/>
+      <w:bookmarkStart w:id="19" w:name="_Toc510608844"/>
       <w:r>
         <w:t xml:space="preserve">TFS </w:t>
       </w:r>
       <w:r>
         <w:t xml:space="preserve"> 641 – Trim leading and Trailing spaces in Employee and Supervisor Ids in feeds.</w:t>
       </w:r>
-      <w:bookmarkEnd w:id="20"/>
+      <w:bookmarkEnd w:id="19"/>
     </w:p>
     <w:p/>
     <w:p/>
@@ -15485,11 +15558,11 @@
           <w:numId w:val="3"/>
         </w:numPr>
       </w:pPr>
-      <w:bookmarkStart w:id="21" w:name="_Toc510608845"/>
+      <w:bookmarkStart w:id="20" w:name="_Toc510608845"/>
       <w:r>
         <w:t>TFS 2332 – Supplementary file for HR Employees</w:t>
       </w:r>
-      <w:bookmarkEnd w:id="21"/>
+      <w:bookmarkEnd w:id="20"/>
     </w:p>
     <w:p/>
     <w:p/>
@@ -16457,7 +16530,7 @@
           <w:numId w:val="3"/>
         </w:numPr>
       </w:pPr>
-      <w:bookmarkStart w:id="22" w:name="_Toc510608846"/>
+      <w:bookmarkStart w:id="21" w:name="_Toc510608846"/>
       <w:r>
         <w:t xml:space="preserve">TFS 6011 – </w:t>
       </w:r>
@@ -16467,7 +16540,7 @@
         </w:rPr>
         <w:t>Support Reused numeric part of Employee Ids</w:t>
       </w:r>
-      <w:bookmarkEnd w:id="22"/>
+      <w:bookmarkEnd w:id="21"/>
       <w:r>
         <w:t xml:space="preserve"> </w:t>
       </w:r>
@@ -18204,16 +18277,16 @@
         </w:tabs>
         <w:ind w:left="360"/>
       </w:pPr>
-      <w:bookmarkStart w:id="23" w:name="_Toc489872442"/>
-      <w:bookmarkStart w:id="24" w:name="_Toc510608847"/>
+      <w:bookmarkStart w:id="22" w:name="_Toc489872442"/>
+      <w:bookmarkStart w:id="23" w:name="_Toc510608847"/>
       <w:r>
         <w:t>TFS 8228 – Revised logic for supporting Re-used Ids</w:t>
       </w:r>
-      <w:bookmarkEnd w:id="23"/>
+      <w:bookmarkEnd w:id="22"/>
       <w:r>
         <w:t xml:space="preserve"> and additional attributes in feed</w:t>
       </w:r>
-      <w:bookmarkEnd w:id="24"/>
+      <w:bookmarkEnd w:id="23"/>
     </w:p>
     <w:p/>
     <w:tbl>
@@ -20245,11 +20318,11 @@
         </w:tabs>
         <w:ind w:left="360"/>
       </w:pPr>
-      <w:bookmarkStart w:id="25" w:name="_Toc510608848"/>
+      <w:bookmarkStart w:id="24" w:name="_Toc510608848"/>
       <w:r>
         <w:t>TFS 10524 – Move apps away from E Drive</w:t>
       </w:r>
-      <w:bookmarkEnd w:id="25"/>
+      <w:bookmarkEnd w:id="24"/>
     </w:p>
     <w:p/>
     <w:tbl>
@@ -20274,12 +20347,12 @@
         <w:gridCol w:w="4500"/>
         <w:gridCol w:w="1260"/>
         <w:gridCol w:w="2384"/>
-        <w:gridCol w:w="496"/>
+        <w:gridCol w:w="46"/>
       </w:tblGrid>
       <w:tr>
         <w:trPr>
           <w:gridAfter w:val="1"/>
-          <w:wAfter w:w="496" w:type="dxa"/>
+          <w:wAfter w:w="46" w:type="dxa"/>
           <w:tblHeader/>
         </w:trPr>
         <w:tc>
@@ -20310,7 +20383,7 @@
       <w:tr>
         <w:trPr>
           <w:gridAfter w:val="1"/>
-          <w:wAfter w:w="496" w:type="dxa"/>
+          <w:wAfter w:w="46" w:type="dxa"/>
         </w:trPr>
         <w:tc>
           <w:tcPr>
@@ -20330,7 +20403,7 @@
       <w:tr>
         <w:trPr>
           <w:gridAfter w:val="1"/>
-          <w:wAfter w:w="496" w:type="dxa"/>
+          <w:wAfter w:w="46" w:type="dxa"/>
         </w:trPr>
         <w:tc>
           <w:tcPr>
@@ -20358,7 +20431,7 @@
       <w:tr>
         <w:trPr>
           <w:gridAfter w:val="1"/>
-          <w:wAfter w:w="496" w:type="dxa"/>
+          <w:wAfter w:w="46" w:type="dxa"/>
         </w:trPr>
         <w:tc>
           <w:tcPr>
@@ -20386,7 +20459,7 @@
       <w:tr>
         <w:trPr>
           <w:gridAfter w:val="1"/>
-          <w:wAfter w:w="496" w:type="dxa"/>
+          <w:wAfter w:w="46" w:type="dxa"/>
           <w:trHeight w:val="467"/>
         </w:trPr>
         <w:tc>
@@ -20416,7 +20489,7 @@
       <w:tr>
         <w:trPr>
           <w:gridAfter w:val="1"/>
-          <w:wAfter w:w="496" w:type="dxa"/>
+          <w:wAfter w:w="46" w:type="dxa"/>
         </w:trPr>
         <w:tc>
           <w:tcPr>
@@ -20449,7 +20522,7 @@
       <w:tr>
         <w:trPr>
           <w:gridAfter w:val="1"/>
-          <w:wAfter w:w="496" w:type="dxa"/>
+          <w:wAfter w:w="46" w:type="dxa"/>
         </w:trPr>
         <w:tc>
           <w:tcPr>
@@ -20576,7 +20649,7 @@
         </w:tc>
         <w:tc>
           <w:tcPr>
-            <w:tcW w:w="2880" w:type="dxa"/>
+            <w:tcW w:w="2430" w:type="dxa"/>
             <w:gridSpan w:val="2"/>
             <w:shd w:val="clear" w:color="auto" w:fill="A6A6A6"/>
           </w:tcPr>
@@ -20699,7 +20772,7 @@
         </w:tc>
         <w:tc>
           <w:tcPr>
-            <w:tcW w:w="2880" w:type="dxa"/>
+            <w:tcW w:w="2430" w:type="dxa"/>
             <w:gridSpan w:val="2"/>
           </w:tcPr>
           <w:p>
@@ -20795,7 +20868,7 @@
         </w:tc>
         <w:tc>
           <w:tcPr>
-            <w:tcW w:w="2880" w:type="dxa"/>
+            <w:tcW w:w="2430" w:type="dxa"/>
             <w:gridSpan w:val="2"/>
           </w:tcPr>
           <w:p>
@@ -20892,7 +20965,7 @@
         </w:tc>
         <w:tc>
           <w:tcPr>
-            <w:tcW w:w="2880" w:type="dxa"/>
+            <w:tcW w:w="2430" w:type="dxa"/>
             <w:gridSpan w:val="2"/>
           </w:tcPr>
           <w:p>
@@ -20988,7 +21061,7 @@
         </w:tc>
         <w:tc>
           <w:tcPr>
-            <w:tcW w:w="2880" w:type="dxa"/>
+            <w:tcW w:w="2430" w:type="dxa"/>
             <w:gridSpan w:val="2"/>
           </w:tcPr>
           <w:p>
@@ -21084,7 +21157,7 @@
         </w:tc>
         <w:tc>
           <w:tcPr>
-            <w:tcW w:w="2880" w:type="dxa"/>
+            <w:tcW w:w="2430" w:type="dxa"/>
             <w:gridSpan w:val="2"/>
           </w:tcPr>
           <w:p>
@@ -21180,7 +21253,7 @@
         </w:tc>
         <w:tc>
           <w:tcPr>
-            <w:tcW w:w="2880" w:type="dxa"/>
+            <w:tcW w:w="2430" w:type="dxa"/>
             <w:gridSpan w:val="2"/>
           </w:tcPr>
           <w:p>
@@ -21191,8 +21264,587 @@
             </w:pPr>
           </w:p>
         </w:tc>
+        <w:bookmarkStart w:id="25" w:name="_GoBack"/>
+        <w:bookmarkEnd w:id="25"/>
       </w:tr>
     </w:tbl>
+    <w:p/>
+    <w:p/>
+    <w:p>
+      <w:pPr>
+        <w:pStyle w:val="Heading2"/>
+        <w:numPr>
+          <w:ilvl w:val="0"/>
+          <w:numId w:val="3"/>
+        </w:numPr>
+        <w:tabs>
+          <w:tab w:val="clear" w:pos="1080"/>
+          <w:tab w:val="num" w:pos="360"/>
+        </w:tabs>
+        <w:ind w:left="360"/>
+      </w:pPr>
+      <w:r>
+        <w:t xml:space="preserve">TFS 12438 - </w:t>
+      </w:r>
+      <w:r>
+        <w:t>Accom</w:t>
+      </w:r>
+      <w:r>
+        <w:t>m</w:t>
+      </w:r>
+      <w:r>
+        <w:t>odate middle name long values</w:t>
+      </w:r>
+    </w:p>
+    <w:tbl>
+      <w:tblPr>
+        <w:tblW w:w="0" w:type="auto"/>
+        <w:tblInd w:w="-612" w:type="dxa"/>
+        <w:tblBorders>
+          <w:top w:val="single" w:sz="4" w:space="0" w:color="auto"/>
+          <w:left w:val="single" w:sz="4" w:space="0" w:color="auto"/>
+          <w:bottom w:val="single" w:sz="4" w:space="0" w:color="auto"/>
+          <w:right w:val="single" w:sz="4" w:space="0" w:color="auto"/>
+          <w:insideH w:val="single" w:sz="4" w:space="0" w:color="auto"/>
+          <w:insideV w:val="single" w:sz="4" w:space="0" w:color="auto"/>
+        </w:tblBorders>
+        <w:tblLayout w:type="fixed"/>
+        <w:tblLook w:val="0000" w:firstRow="0" w:lastRow="0" w:firstColumn="0" w:lastColumn="0" w:noHBand="0" w:noVBand="0"/>
+      </w:tblPr>
+      <w:tblGrid>
+        <w:gridCol w:w="900"/>
+        <w:gridCol w:w="1649"/>
+        <w:gridCol w:w="2311"/>
+        <w:gridCol w:w="4500"/>
+        <w:gridCol w:w="1260"/>
+        <w:gridCol w:w="2340"/>
+        <w:gridCol w:w="44"/>
+      </w:tblGrid>
+      <w:tr>
+        <w:trPr>
+          <w:tblHeader/>
+        </w:trPr>
+        <w:tc>
+          <w:tcPr>
+            <w:tcW w:w="2549" w:type="dxa"/>
+            <w:gridSpan w:val="2"/>
+            <w:shd w:val="solid" w:color="auto" w:fill="000000"/>
+          </w:tcPr>
+          <w:p>
+            <w:r>
+              <w:t>Item</w:t>
+            </w:r>
+          </w:p>
+        </w:tc>
+        <w:tc>
+          <w:tcPr>
+            <w:tcW w:w="10455" w:type="dxa"/>
+            <w:gridSpan w:val="5"/>
+            <w:shd w:val="solid" w:color="auto" w:fill="000000"/>
+          </w:tcPr>
+          <w:p>
+            <w:r>
+              <w:t>Description</w:t>
+            </w:r>
+          </w:p>
+        </w:tc>
+      </w:tr>
+      <w:tr>
+        <w:tc>
+          <w:tcPr>
+            <w:tcW w:w="2549" w:type="dxa"/>
+            <w:gridSpan w:val="2"/>
+          </w:tcPr>
+          <w:p/>
+        </w:tc>
+        <w:tc>
+          <w:tcPr>
+            <w:tcW w:w="10455" w:type="dxa"/>
+            <w:gridSpan w:val="5"/>
+          </w:tcPr>
+          <w:p/>
+        </w:tc>
+      </w:tr>
+      <w:tr>
+        <w:tc>
+          <w:tcPr>
+            <w:tcW w:w="2549" w:type="dxa"/>
+            <w:gridSpan w:val="2"/>
+          </w:tcPr>
+          <w:p>
+            <w:r>
+              <w:t>Description</w:t>
+            </w:r>
+          </w:p>
+        </w:tc>
+        <w:tc>
+          <w:tcPr>
+            <w:tcW w:w="10455" w:type="dxa"/>
+            <w:gridSpan w:val="5"/>
+          </w:tcPr>
+          <w:p>
+            <w:r>
+              <w:t>This document is used to document the test cases for the employee Hierarchy related load process.</w:t>
+            </w:r>
+          </w:p>
+        </w:tc>
+      </w:tr>
+      <w:tr>
+        <w:tc>
+          <w:tcPr>
+            <w:tcW w:w="2549" w:type="dxa"/>
+            <w:gridSpan w:val="2"/>
+          </w:tcPr>
+          <w:p>
+            <w:r>
+              <w:t>Test Environment</w:t>
+            </w:r>
+          </w:p>
+        </w:tc>
+        <w:tc>
+          <w:tcPr>
+            <w:tcW w:w="10455" w:type="dxa"/>
+            <w:gridSpan w:val="5"/>
+          </w:tcPr>
+          <w:p>
+            <w:r>
+              <w:t xml:space="preserve">eCoaching_Dev database on f3420-ecldbd01 </w:t>
+            </w:r>
+          </w:p>
+        </w:tc>
+      </w:tr>
+      <w:tr>
+        <w:trPr>
+          <w:trHeight w:val="467"/>
+        </w:trPr>
+        <w:tc>
+          <w:tcPr>
+            <w:tcW w:w="2549" w:type="dxa"/>
+            <w:gridSpan w:val="2"/>
+          </w:tcPr>
+          <w:p>
+            <w:r>
+              <w:t>SSIS Package</w:t>
+            </w:r>
+          </w:p>
+        </w:tc>
+        <w:tc>
+          <w:tcPr>
+            <w:tcW w:w="10455" w:type="dxa"/>
+            <w:gridSpan w:val="5"/>
+          </w:tcPr>
+          <w:p>
+            <w:r>
+              <w:t>Package - Employee_Hierarchy.dtsx</w:t>
+            </w:r>
+          </w:p>
+          <w:p/>
+        </w:tc>
+      </w:tr>
+      <w:tr>
+        <w:tc>
+          <w:tcPr>
+            <w:tcW w:w="2549" w:type="dxa"/>
+            <w:gridSpan w:val="2"/>
+          </w:tcPr>
+          <w:p>
+            <w:r>
+              <w:t>File Staging directories</w:t>
+            </w:r>
+          </w:p>
+        </w:tc>
+        <w:tc>
+          <w:tcPr>
+            <w:tcW w:w="10455" w:type="dxa"/>
+            <w:gridSpan w:val="5"/>
+          </w:tcPr>
+          <w:p>
+            <w:r>
+              <w:t>\\f3420-ecldbd01\data\Coaching\HRInfo\</w:t>
+            </w:r>
+          </w:p>
+        </w:tc>
+      </w:tr>
+      <w:tr>
+        <w:tc>
+          <w:tcPr>
+            <w:tcW w:w="2549" w:type="dxa"/>
+            <w:gridSpan w:val="2"/>
+          </w:tcPr>
+          <w:p>
+            <w:r>
+              <w:t>Source Files</w:t>
+            </w:r>
+          </w:p>
+        </w:tc>
+        <w:tc>
+          <w:tcPr>
+            <w:tcW w:w="10455" w:type="dxa"/>
+            <w:gridSpan w:val="5"/>
+          </w:tcPr>
+          <w:p>
+            <w:r>
+              <w:t>Employee_Information_WithProgram.csv</w:t>
+            </w:r>
+          </w:p>
+          <w:p>
+            <w:r>
+              <w:t>HR_Employee_Information.csv</w:t>
+            </w:r>
+          </w:p>
+          <w:p>
+            <w:r>
+              <w:t>PS_Employee_Information_mmddccyy.csv</w:t>
+            </w:r>
+          </w:p>
+        </w:tc>
+      </w:tr>
+      <w:tr>
+        <w:tblPrEx>
+          <w:tblBorders>
+            <w:top w:val="double" w:sz="4" w:space="0" w:color="auto"/>
+            <w:left w:val="double" w:sz="4" w:space="0" w:color="auto"/>
+            <w:bottom w:val="double" w:sz="4" w:space="0" w:color="auto"/>
+            <w:right w:val="double" w:sz="4" w:space="0" w:color="auto"/>
+            <w:insideH w:val="single" w:sz="6" w:space="0" w:color="auto"/>
+            <w:insideV w:val="single" w:sz="6" w:space="0" w:color="auto"/>
+          </w:tblBorders>
+        </w:tblPrEx>
+        <w:trPr>
+          <w:gridAfter w:val="1"/>
+          <w:wAfter w:w="44" w:type="dxa"/>
+          <w:cantSplit/>
+          <w:tblHeader/>
+        </w:trPr>
+        <w:tc>
+          <w:tcPr>
+            <w:tcW w:w="900" w:type="dxa"/>
+            <w:shd w:val="clear" w:color="auto" w:fill="A6A6A6"/>
+          </w:tcPr>
+          <w:p>
+            <w:pPr>
+              <w:rPr>
+                <w:i/>
+              </w:rPr>
+            </w:pPr>
+            <w:r>
+              <w:t>TEST#</w:t>
+            </w:r>
+          </w:p>
+        </w:tc>
+        <w:tc>
+          <w:tcPr>
+            <w:tcW w:w="3960" w:type="dxa"/>
+            <w:gridSpan w:val="2"/>
+            <w:shd w:val="clear" w:color="auto" w:fill="A6A6A6"/>
+          </w:tcPr>
+          <w:p>
+            <w:pPr>
+              <w:rPr>
+                <w:i/>
+              </w:rPr>
+            </w:pPr>
+            <w:r>
+              <w:t>ACTION</w:t>
+            </w:r>
+          </w:p>
+        </w:tc>
+        <w:tc>
+          <w:tcPr>
+            <w:tcW w:w="4500" w:type="dxa"/>
+            <w:shd w:val="clear" w:color="auto" w:fill="A6A6A6"/>
+          </w:tcPr>
+          <w:p>
+            <w:pPr>
+              <w:rPr>
+                <w:i/>
+              </w:rPr>
+            </w:pPr>
+            <w:r>
+              <w:t xml:space="preserve">EXPECTED RESULTS </w:t>
+            </w:r>
+          </w:p>
+        </w:tc>
+        <w:tc>
+          <w:tcPr>
+            <w:tcW w:w="1260" w:type="dxa"/>
+            <w:shd w:val="clear" w:color="auto" w:fill="A6A6A6"/>
+          </w:tcPr>
+          <w:p>
+            <w:pPr>
+              <w:rPr>
+                <w:i/>
+              </w:rPr>
+            </w:pPr>
+            <w:r>
+              <w:t>RESULTS</w:t>
+            </w:r>
+          </w:p>
+          <w:p>
+            <w:pPr>
+              <w:rPr>
+                <w:i/>
+              </w:rPr>
+            </w:pPr>
+            <w:r>
+              <w:t>P/F/I</w:t>
+            </w:r>
+          </w:p>
+        </w:tc>
+        <w:tc>
+          <w:tcPr>
+            <w:tcW w:w="2340" w:type="dxa"/>
+            <w:shd w:val="clear" w:color="auto" w:fill="A6A6A6"/>
+          </w:tcPr>
+          <w:p>
+            <w:pPr>
+              <w:rPr>
+                <w:i/>
+              </w:rPr>
+            </w:pPr>
+            <w:r>
+              <w:t>COMMENTS</w:t>
+            </w:r>
+          </w:p>
+        </w:tc>
+      </w:tr>
+      <w:tr>
+        <w:tblPrEx>
+          <w:tblBorders>
+            <w:top w:val="double" w:sz="4" w:space="0" w:color="auto"/>
+            <w:left w:val="double" w:sz="4" w:space="0" w:color="auto"/>
+            <w:bottom w:val="double" w:sz="4" w:space="0" w:color="auto"/>
+            <w:right w:val="double" w:sz="4" w:space="0" w:color="auto"/>
+            <w:insideH w:val="single" w:sz="6" w:space="0" w:color="auto"/>
+            <w:insideV w:val="single" w:sz="6" w:space="0" w:color="auto"/>
+          </w:tblBorders>
+        </w:tblPrEx>
+        <w:trPr>
+          <w:gridAfter w:val="1"/>
+          <w:wAfter w:w="44" w:type="dxa"/>
+          <w:cantSplit/>
+        </w:trPr>
+        <w:tc>
+          <w:tcPr>
+            <w:tcW w:w="900" w:type="dxa"/>
+          </w:tcPr>
+          <w:p>
+            <w:pPr>
+              <w:rPr>
+                <w:i/>
+              </w:rPr>
+            </w:pPr>
+            <w:r>
+              <w:rPr>
+                <w:bCs/>
+              </w:rPr>
+              <w:t>9.</w:t>
+            </w:r>
+            <w:r>
+              <w:rPr>
+                <w:bCs/>
+              </w:rPr>
+              <w:t>1</w:t>
+            </w:r>
+          </w:p>
+        </w:tc>
+        <w:tc>
+          <w:tcPr>
+            <w:tcW w:w="3960" w:type="dxa"/>
+            <w:gridSpan w:val="2"/>
+          </w:tcPr>
+          <w:p>
+            <w:pPr>
+              <w:rPr>
+                <w:bCs/>
+              </w:rPr>
+            </w:pPr>
+            <w:r>
+              <w:rPr>
+                <w:bCs/>
+              </w:rPr>
+              <w:t xml:space="preserve">Stage files and </w:t>
+            </w:r>
+            <w:r>
+              <w:rPr>
+                <w:bCs/>
+              </w:rPr>
+              <w:t xml:space="preserve">Run sql agent Job </w:t>
+            </w:r>
+            <w:r>
+              <w:rPr>
+                <w:noProof/>
+              </w:rPr>
+              <w:t xml:space="preserve"> </w:t>
+            </w:r>
+          </w:p>
+        </w:tc>
+        <w:tc>
+          <w:tcPr>
+            <w:tcW w:w="4500" w:type="dxa"/>
+          </w:tcPr>
+          <w:p>
+            <w:pPr>
+              <w:rPr>
+                <w:bCs/>
+              </w:rPr>
+            </w:pPr>
+            <w:r>
+              <w:rPr>
+                <w:bCs/>
+              </w:rPr>
+              <w:t>Job should run successfully</w:t>
+            </w:r>
+            <w:r>
+              <w:rPr>
+                <w:bCs/>
+              </w:rPr>
+              <w:t>.</w:t>
+            </w:r>
+          </w:p>
+        </w:tc>
+        <w:tc>
+          <w:tcPr>
+            <w:tcW w:w="1260" w:type="dxa"/>
+          </w:tcPr>
+          <w:p>
+            <w:pPr>
+              <w:rPr>
+                <w:bCs/>
+              </w:rPr>
+            </w:pPr>
+            <w:r>
+              <w:rPr>
+                <w:bCs/>
+              </w:rPr>
+              <w:t>P</w:t>
+            </w:r>
+          </w:p>
+        </w:tc>
+        <w:tc>
+          <w:tcPr>
+            <w:tcW w:w="2340" w:type="dxa"/>
+          </w:tcPr>
+          <w:p>
+            <w:pPr>
+              <w:rPr>
+                <w:bCs/>
+              </w:rPr>
+            </w:pPr>
+          </w:p>
+        </w:tc>
+      </w:tr>
+      <w:tr>
+        <w:tblPrEx>
+          <w:tblBorders>
+            <w:top w:val="double" w:sz="4" w:space="0" w:color="auto"/>
+            <w:left w:val="double" w:sz="4" w:space="0" w:color="auto"/>
+            <w:bottom w:val="double" w:sz="4" w:space="0" w:color="auto"/>
+            <w:right w:val="double" w:sz="4" w:space="0" w:color="auto"/>
+            <w:insideH w:val="single" w:sz="6" w:space="0" w:color="auto"/>
+            <w:insideV w:val="single" w:sz="6" w:space="0" w:color="auto"/>
+          </w:tblBorders>
+        </w:tblPrEx>
+        <w:trPr>
+          <w:gridAfter w:val="1"/>
+          <w:wAfter w:w="44" w:type="dxa"/>
+          <w:cantSplit/>
+        </w:trPr>
+        <w:tc>
+          <w:tcPr>
+            <w:tcW w:w="900" w:type="dxa"/>
+          </w:tcPr>
+          <w:p>
+            <w:pPr>
+              <w:rPr>
+                <w:bCs/>
+              </w:rPr>
+            </w:pPr>
+            <w:r>
+              <w:rPr>
+                <w:bCs/>
+              </w:rPr>
+              <w:t>9.</w:t>
+            </w:r>
+            <w:r>
+              <w:rPr>
+                <w:bCs/>
+              </w:rPr>
+              <w:t>2</w:t>
+            </w:r>
+          </w:p>
+        </w:tc>
+        <w:tc>
+          <w:tcPr>
+            <w:tcW w:w="3960" w:type="dxa"/>
+            <w:gridSpan w:val="2"/>
+          </w:tcPr>
+          <w:p>
+            <w:pPr>
+              <w:rPr>
+                <w:noProof/>
+              </w:rPr>
+            </w:pPr>
+            <w:r>
+              <w:rPr>
+                <w:noProof/>
+              </w:rPr>
+              <w:t>Check the records with longer middle names</w:t>
+            </w:r>
+            <w:r>
+              <w:rPr>
+                <w:noProof/>
+              </w:rPr>
+              <w:t xml:space="preserve"> </w:t>
+            </w:r>
+          </w:p>
+        </w:tc>
+        <w:tc>
+          <w:tcPr>
+            <w:tcW w:w="4500" w:type="dxa"/>
+          </w:tcPr>
+          <w:p>
+            <w:pPr>
+              <w:rPr>
+                <w:bCs/>
+              </w:rPr>
+            </w:pPr>
+            <w:r>
+              <w:rPr>
+                <w:bCs/>
+              </w:rPr>
+              <w:t>Should display at end of name correctly.</w:t>
+            </w:r>
+          </w:p>
+        </w:tc>
+        <w:tc>
+          <w:tcPr>
+            <w:tcW w:w="1260" w:type="dxa"/>
+          </w:tcPr>
+          <w:p>
+            <w:r>
+              <w:rPr>
+                <w:bCs/>
+              </w:rPr>
+              <w:t>P</w:t>
+            </w:r>
+          </w:p>
+        </w:tc>
+        <w:tc>
+          <w:tcPr>
+            <w:tcW w:w="2340" w:type="dxa"/>
+          </w:tcPr>
+          <w:p>
+            <w:pPr>
+              <w:rPr>
+                <w:bCs/>
+              </w:rPr>
+            </w:pPr>
+          </w:p>
+        </w:tc>
+      </w:tr>
+    </w:tbl>
+    <w:p/>
     <w:p/>
     <w:sectPr>
       <w:headerReference w:type="default" r:id="rId8"/>
@@ -21348,7 +22000,7 @@
         <w:sz w:val="18"/>
         <w:szCs w:val="18"/>
       </w:rPr>
-      <w:t>21</w:t>
+      <w:t>22</w:t>
     </w:r>
     <w:r>
       <w:rPr>
@@ -22821,6 +23473,7 @@
     <w:name w:val="heading 2"/>
     <w:basedOn w:val="Normal"/>
     <w:next w:val="Normal"/>
+    <w:link w:val="Heading2Char"/>
     <w:qFormat/>
     <w:rsid w:val="00DB042F"/>
     <w:pPr>
@@ -23402,6 +24055,16 @@
       <w:ind w:left="200"/>
     </w:pPr>
   </w:style>
+  <w:style w:type="character" w:customStyle="1" w:styleId="Heading2Char">
+    <w:name w:val="Heading 2 Char"/>
+    <w:basedOn w:val="DefaultParagraphFont"/>
+    <w:link w:val="Heading2"/>
+    <w:rsid w:val="00D62A38"/>
+    <w:rPr>
+      <w:b/>
+      <w:sz w:val="24"/>
+    </w:rPr>
+  </w:style>
 </w:styles>
 </file>
 
@@ -23693,7 +24356,7 @@
 </file>
 
 <file path=customXml/itemProps1.xml><?xml version="1.0" encoding="utf-8"?>
-<ds:datastoreItem xmlns:ds="http://schemas.openxmlformats.org/officeDocument/2006/customXml" ds:itemID="{720715A8-801B-482D-B670-26928BEF2196}">
+<ds:datastoreItem xmlns:ds="http://schemas.openxmlformats.org/officeDocument/2006/customXml" ds:itemID="{BC9CAD3C-AD40-49EC-8A70-74E87D1DCEFD}">
   <ds:schemaRefs>
     <ds:schemaRef ds:uri="http://schemas.openxmlformats.org/officeDocument/2006/bibliography"/>
   </ds:schemaRefs>

</xml_diff>

<commit_message>
TFS 14249 - Employee load process update
git-tfs-id: [https://tfs.omnicloud.local/tfs/cco%20program/]$/eCoaching_V2;C42261
</commit_message>
<xml_diff>
--- a/Unit Test/DB/CCO_eCoaching_Log_Employee_Hierarchy_DB_UTD.docx
+++ b/Unit Test/DB/CCO_eCoaching_Log_Employee_Hierarchy_DB_UTD.docx
@@ -241,15 +241,28 @@
         </w:rPr>
         <w:fldChar w:fldCharType="separate"/>
       </w:r>
-      <w:r>
-        <w:rPr>
-          <w:noProof/>
-          <w:color w:val="000000"/>
-          <w:sz w:val="18"/>
-          <w:szCs w:val="18"/>
-        </w:rPr>
-        <w:t>January 8, 2019</w:t>
-      </w:r>
+      <w:ins w:id="0" w:author="Palacherla, Susmitha C (NONUS)" w:date="2019-05-01T09:09:00Z">
+        <w:r>
+          <w:rPr>
+            <w:noProof/>
+            <w:color w:val="000000"/>
+            <w:sz w:val="18"/>
+            <w:szCs w:val="18"/>
+          </w:rPr>
+          <w:t>May 1, 2019</w:t>
+        </w:r>
+      </w:ins>
+      <w:del w:id="1" w:author="Palacherla, Susmitha C (NONUS)" w:date="2019-05-01T09:09:00Z">
+        <w:r>
+          <w:rPr>
+            <w:noProof/>
+            <w:color w:val="000000"/>
+            <w:sz w:val="18"/>
+            <w:szCs w:val="18"/>
+          </w:rPr>
+          <w:delText>April 29, 2019</w:delText>
+        </w:r>
+      </w:del>
       <w:r>
         <w:rPr>
           <w:color w:val="000000"/>
@@ -337,19 +350,19 @@
                 <w:i/>
               </w:rPr>
             </w:pPr>
-            <w:bookmarkStart w:id="0" w:name="_Toc487957378"/>
-            <w:bookmarkStart w:id="1" w:name="_Toc487957406"/>
-            <w:bookmarkStart w:id="2" w:name="_Toc487957442"/>
-            <w:bookmarkStart w:id="3" w:name="_Toc488815784"/>
-            <w:bookmarkStart w:id="4" w:name="_Toc489175849"/>
+            <w:bookmarkStart w:id="2" w:name="_Toc487957378"/>
+            <w:bookmarkStart w:id="3" w:name="_Toc487957406"/>
+            <w:bookmarkStart w:id="4" w:name="_Toc487957442"/>
+            <w:bookmarkStart w:id="5" w:name="_Toc488815784"/>
+            <w:bookmarkStart w:id="6" w:name="_Toc489175849"/>
             <w:r>
               <w:t>Date</w:t>
             </w:r>
-            <w:bookmarkEnd w:id="0"/>
-            <w:bookmarkEnd w:id="1"/>
             <w:bookmarkEnd w:id="2"/>
             <w:bookmarkEnd w:id="3"/>
             <w:bookmarkEnd w:id="4"/>
+            <w:bookmarkEnd w:id="5"/>
+            <w:bookmarkEnd w:id="6"/>
           </w:p>
         </w:tc>
         <w:tc>
@@ -386,19 +399,19 @@
                 <w:i/>
               </w:rPr>
             </w:pPr>
-            <w:bookmarkStart w:id="5" w:name="_Toc487957379"/>
-            <w:bookmarkStart w:id="6" w:name="_Toc487957407"/>
-            <w:bookmarkStart w:id="7" w:name="_Toc487957443"/>
-            <w:bookmarkStart w:id="8" w:name="_Toc488815785"/>
-            <w:bookmarkStart w:id="9" w:name="_Toc489175850"/>
+            <w:bookmarkStart w:id="7" w:name="_Toc487957379"/>
+            <w:bookmarkStart w:id="8" w:name="_Toc487957407"/>
+            <w:bookmarkStart w:id="9" w:name="_Toc487957443"/>
+            <w:bookmarkStart w:id="10" w:name="_Toc488815785"/>
+            <w:bookmarkStart w:id="11" w:name="_Toc489175850"/>
             <w:r>
               <w:t>Change Description</w:t>
             </w:r>
-            <w:bookmarkEnd w:id="5"/>
-            <w:bookmarkEnd w:id="6"/>
             <w:bookmarkEnd w:id="7"/>
             <w:bookmarkEnd w:id="8"/>
             <w:bookmarkEnd w:id="9"/>
+            <w:bookmarkEnd w:id="10"/>
+            <w:bookmarkEnd w:id="11"/>
           </w:p>
         </w:tc>
         <w:tc>
@@ -418,19 +431,19 @@
                 <w:i/>
               </w:rPr>
             </w:pPr>
-            <w:bookmarkStart w:id="10" w:name="_Toc487957380"/>
-            <w:bookmarkStart w:id="11" w:name="_Toc487957408"/>
-            <w:bookmarkStart w:id="12" w:name="_Toc487957444"/>
-            <w:bookmarkStart w:id="13" w:name="_Toc488815786"/>
-            <w:bookmarkStart w:id="14" w:name="_Toc489175851"/>
+            <w:bookmarkStart w:id="12" w:name="_Toc487957380"/>
+            <w:bookmarkStart w:id="13" w:name="_Toc487957408"/>
+            <w:bookmarkStart w:id="14" w:name="_Toc487957444"/>
+            <w:bookmarkStart w:id="15" w:name="_Toc488815786"/>
+            <w:bookmarkStart w:id="16" w:name="_Toc489175851"/>
             <w:r>
               <w:t>Author</w:t>
             </w:r>
-            <w:bookmarkEnd w:id="10"/>
-            <w:bookmarkEnd w:id="11"/>
             <w:bookmarkEnd w:id="12"/>
             <w:bookmarkEnd w:id="13"/>
             <w:bookmarkEnd w:id="14"/>
+            <w:bookmarkEnd w:id="15"/>
+            <w:bookmarkEnd w:id="16"/>
           </w:p>
         </w:tc>
       </w:tr>
@@ -1174,8 +1187,18 @@
           </w:tcPr>
           <w:p>
             <w:r>
-              <w:t>11/0</w:t>
-            </w:r>
+              <w:t>11</w:t>
+            </w:r>
+            <w:ins w:id="17" w:author="Palacherla, Susmitha C (NONUS)" w:date="2019-04-29T12:59:00Z">
+              <w:r>
+                <w:t>.0</w:t>
+              </w:r>
+            </w:ins>
+            <w:del w:id="18" w:author="Palacherla, Susmitha C (NONUS)" w:date="2019-04-29T12:59:00Z">
+              <w:r>
+                <w:delText>/0</w:delText>
+              </w:r>
+            </w:del>
           </w:p>
         </w:tc>
         <w:tc>
@@ -1211,6 +1234,83 @@
             <w:r>
               <w:t>Susmitha Palacherla</w:t>
             </w:r>
+          </w:p>
+        </w:tc>
+      </w:tr>
+      <w:tr>
+        <w:tc>
+          <w:tcPr>
+            <w:tcW w:w="0" w:type="auto"/>
+            <w:tcBorders>
+              <w:top w:val="single" w:sz="6" w:space="0" w:color="C0C0C0"/>
+              <w:left w:val="single" w:sz="6" w:space="0" w:color="C0C0C0"/>
+              <w:bottom w:val="single" w:sz="6" w:space="0" w:color="C0C0C0"/>
+              <w:right w:val="single" w:sz="6" w:space="0" w:color="C0C0C0"/>
+            </w:tcBorders>
+          </w:tcPr>
+          <w:p>
+            <w:r>
+              <w:t>04</w:t>
+            </w:r>
+            <w:ins w:id="19" w:author="Palacherla, Susmitha C (NONUS)" w:date="2019-04-29T12:58:00Z">
+              <w:r>
+                <w:t>/29/2019</w:t>
+              </w:r>
+            </w:ins>
+          </w:p>
+        </w:tc>
+        <w:tc>
+          <w:tcPr>
+            <w:tcW w:w="0" w:type="auto"/>
+            <w:tcBorders>
+              <w:top w:val="single" w:sz="6" w:space="0" w:color="C0C0C0"/>
+              <w:left w:val="single" w:sz="6" w:space="0" w:color="C0C0C0"/>
+              <w:bottom w:val="single" w:sz="6" w:space="0" w:color="C0C0C0"/>
+              <w:right w:val="single" w:sz="6" w:space="0" w:color="C0C0C0"/>
+            </w:tcBorders>
+          </w:tcPr>
+          <w:p>
+            <w:ins w:id="20" w:author="Palacherla, Susmitha C (NONUS)" w:date="2019-04-29T12:59:00Z">
+              <w:r>
+                <w:t>12.0</w:t>
+              </w:r>
+            </w:ins>
+          </w:p>
+        </w:tc>
+        <w:tc>
+          <w:tcPr>
+            <w:tcW w:w="0" w:type="auto"/>
+            <w:tcBorders>
+              <w:top w:val="single" w:sz="6" w:space="0" w:color="C0C0C0"/>
+              <w:left w:val="single" w:sz="6" w:space="0" w:color="C0C0C0"/>
+              <w:bottom w:val="single" w:sz="6" w:space="0" w:color="C0C0C0"/>
+              <w:right w:val="single" w:sz="6" w:space="0" w:color="C0C0C0"/>
+            </w:tcBorders>
+          </w:tcPr>
+          <w:p>
+            <w:ins w:id="21" w:author="Palacherla, Susmitha C (NONUS)" w:date="2019-04-29T12:59:00Z">
+              <w:r>
+                <w:t>TFS 14249 – Update Employee Hierarchy Load Process</w:t>
+              </w:r>
+            </w:ins>
+          </w:p>
+        </w:tc>
+        <w:tc>
+          <w:tcPr>
+            <w:tcW w:w="0" w:type="auto"/>
+            <w:tcBorders>
+              <w:top w:val="single" w:sz="6" w:space="0" w:color="C0C0C0"/>
+              <w:left w:val="single" w:sz="6" w:space="0" w:color="C0C0C0"/>
+              <w:bottom w:val="single" w:sz="6" w:space="0" w:color="C0C0C0"/>
+              <w:right w:val="single" w:sz="6" w:space="0" w:color="C0C0C0"/>
+            </w:tcBorders>
+          </w:tcPr>
+          <w:p>
+            <w:ins w:id="22" w:author="Palacherla, Susmitha C (NONUS)" w:date="2019-04-29T12:59:00Z">
+              <w:r>
+                <w:t>Susmitha Palacherla</w:t>
+              </w:r>
+            </w:ins>
           </w:p>
         </w:tc>
       </w:tr>
@@ -1272,6 +1372,7 @@
               <w:tab w:val="right" w:leader="dot" w:pos="13670"/>
             </w:tabs>
             <w:rPr>
+              <w:ins w:id="23" w:author="Palacherla, Susmitha C (NONUS)" w:date="2019-04-29T13:06:00Z"/>
               <w:rFonts w:asciiTheme="minorHAnsi" w:eastAsiaTheme="minorEastAsia" w:hAnsiTheme="minorHAnsi" w:cstheme="minorBidi"/>
               <w:noProof/>
               <w:sz w:val="22"/>
@@ -1287,7 +1388,41 @@
           <w:r>
             <w:fldChar w:fldCharType="separate"/>
           </w:r>
-          <w:hyperlink w:anchor="_Toc534725780" w:history="1">
+          <w:ins w:id="24" w:author="Palacherla, Susmitha C (NONUS)" w:date="2019-04-29T13:06:00Z">
+            <w:r>
+              <w:rPr>
+                <w:rStyle w:val="Hyperlink"/>
+                <w:noProof/>
+              </w:rPr>
+              <w:fldChar w:fldCharType="begin"/>
+            </w:r>
+            <w:r>
+              <w:rPr>
+                <w:rStyle w:val="Hyperlink"/>
+                <w:noProof/>
+              </w:rPr>
+              <w:instrText xml:space="preserve"> </w:instrText>
+            </w:r>
+            <w:r>
+              <w:rPr>
+                <w:noProof/>
+              </w:rPr>
+              <w:instrText>HYPERLINK \l "_Toc7435620"</w:instrText>
+            </w:r>
+            <w:r>
+              <w:rPr>
+                <w:rStyle w:val="Hyperlink"/>
+                <w:noProof/>
+              </w:rPr>
+              <w:instrText xml:space="preserve"> </w:instrText>
+            </w:r>
+            <w:r>
+              <w:rPr>
+                <w:rStyle w:val="Hyperlink"/>
+                <w:noProof/>
+              </w:rPr>
+              <w:fldChar w:fldCharType="separate"/>
+            </w:r>
             <w:r>
               <w:rPr>
                 <w:rStyle w:val="Hyperlink"/>
@@ -1330,36 +1465,45 @@
                 <w:noProof/>
                 <w:webHidden/>
               </w:rPr>
-              <w:instrText xml:space="preserve"> PAGEREF _Toc534725780 \h </w:instrText>
-            </w:r>
+              <w:instrText xml:space="preserve"> PAGEREF _Toc7435620 \h </w:instrText>
+            </w:r>
+          </w:ins>
+          <w:r>
+            <w:rPr>
+              <w:noProof/>
+              <w:webHidden/>
+            </w:rPr>
+          </w:r>
+          <w:r>
+            <w:rPr>
+              <w:noProof/>
+              <w:webHidden/>
+            </w:rPr>
+            <w:fldChar w:fldCharType="separate"/>
+          </w:r>
+          <w:ins w:id="25" w:author="Palacherla, Susmitha C (NONUS)" w:date="2019-04-29T13:06:00Z">
             <w:r>
               <w:rPr>
                 <w:noProof/>
                 <w:webHidden/>
               </w:rPr>
+              <w:t>4</w:t>
             </w:r>
             <w:r>
               <w:rPr>
                 <w:noProof/>
                 <w:webHidden/>
               </w:rPr>
-              <w:fldChar w:fldCharType="separate"/>
-            </w:r>
-            <w:r>
-              <w:rPr>
-                <w:noProof/>
-                <w:webHidden/>
-              </w:rPr>
-              <w:t>4</w:t>
-            </w:r>
-            <w:r>
-              <w:rPr>
-                <w:noProof/>
-                <w:webHidden/>
-              </w:rPr>
               <w:fldChar w:fldCharType="end"/>
             </w:r>
-          </w:hyperlink>
+            <w:r>
+              <w:rPr>
+                <w:rStyle w:val="Hyperlink"/>
+                <w:noProof/>
+              </w:rPr>
+              <w:fldChar w:fldCharType="end"/>
+            </w:r>
+          </w:ins>
         </w:p>
         <w:p>
           <w:pPr>
@@ -1369,13 +1513,48 @@
               <w:tab w:val="right" w:leader="dot" w:pos="13670"/>
             </w:tabs>
             <w:rPr>
+              <w:ins w:id="26" w:author="Palacherla, Susmitha C (NONUS)" w:date="2019-04-29T13:06:00Z"/>
               <w:rFonts w:asciiTheme="minorHAnsi" w:eastAsiaTheme="minorEastAsia" w:hAnsiTheme="minorHAnsi" w:cstheme="minorBidi"/>
               <w:noProof/>
               <w:sz w:val="22"/>
               <w:szCs w:val="22"/>
             </w:rPr>
           </w:pPr>
-          <w:hyperlink w:anchor="_Toc534725781" w:history="1">
+          <w:ins w:id="27" w:author="Palacherla, Susmitha C (NONUS)" w:date="2019-04-29T13:06:00Z">
+            <w:r>
+              <w:rPr>
+                <w:rStyle w:val="Hyperlink"/>
+                <w:noProof/>
+              </w:rPr>
+              <w:fldChar w:fldCharType="begin"/>
+            </w:r>
+            <w:r>
+              <w:rPr>
+                <w:rStyle w:val="Hyperlink"/>
+                <w:noProof/>
+              </w:rPr>
+              <w:instrText xml:space="preserve"> </w:instrText>
+            </w:r>
+            <w:r>
+              <w:rPr>
+                <w:noProof/>
+              </w:rPr>
+              <w:instrText>HYPERLINK \l "_Toc7435621"</w:instrText>
+            </w:r>
+            <w:r>
+              <w:rPr>
+                <w:rStyle w:val="Hyperlink"/>
+                <w:noProof/>
+              </w:rPr>
+              <w:instrText xml:space="preserve"> </w:instrText>
+            </w:r>
+            <w:r>
+              <w:rPr>
+                <w:rStyle w:val="Hyperlink"/>
+                <w:noProof/>
+              </w:rPr>
+              <w:fldChar w:fldCharType="separate"/>
+            </w:r>
             <w:r>
               <w:rPr>
                 <w:rStyle w:val="Hyperlink"/>
@@ -1418,36 +1597,45 @@
                 <w:noProof/>
                 <w:webHidden/>
               </w:rPr>
-              <w:instrText xml:space="preserve"> PAGEREF _Toc534725781 \h </w:instrText>
-            </w:r>
+              <w:instrText xml:space="preserve"> PAGEREF _Toc7435621 \h </w:instrText>
+            </w:r>
+          </w:ins>
+          <w:r>
+            <w:rPr>
+              <w:noProof/>
+              <w:webHidden/>
+            </w:rPr>
+          </w:r>
+          <w:r>
+            <w:rPr>
+              <w:noProof/>
+              <w:webHidden/>
+            </w:rPr>
+            <w:fldChar w:fldCharType="separate"/>
+          </w:r>
+          <w:ins w:id="28" w:author="Palacherla, Susmitha C (NONUS)" w:date="2019-04-29T13:06:00Z">
             <w:r>
               <w:rPr>
                 <w:noProof/>
                 <w:webHidden/>
               </w:rPr>
+              <w:t>5</w:t>
             </w:r>
             <w:r>
               <w:rPr>
                 <w:noProof/>
                 <w:webHidden/>
               </w:rPr>
-              <w:fldChar w:fldCharType="separate"/>
-            </w:r>
-            <w:r>
-              <w:rPr>
-                <w:noProof/>
-                <w:webHidden/>
-              </w:rPr>
-              <w:t>5</w:t>
-            </w:r>
-            <w:r>
-              <w:rPr>
-                <w:noProof/>
-                <w:webHidden/>
-              </w:rPr>
               <w:fldChar w:fldCharType="end"/>
             </w:r>
-          </w:hyperlink>
+            <w:r>
+              <w:rPr>
+                <w:rStyle w:val="Hyperlink"/>
+                <w:noProof/>
+              </w:rPr>
+              <w:fldChar w:fldCharType="end"/>
+            </w:r>
+          </w:ins>
         </w:p>
         <w:p>
           <w:pPr>
@@ -1457,13 +1645,48 @@
               <w:tab w:val="right" w:leader="dot" w:pos="13670"/>
             </w:tabs>
             <w:rPr>
+              <w:ins w:id="29" w:author="Palacherla, Susmitha C (NONUS)" w:date="2019-04-29T13:06:00Z"/>
               <w:rFonts w:asciiTheme="minorHAnsi" w:eastAsiaTheme="minorEastAsia" w:hAnsiTheme="minorHAnsi" w:cstheme="minorBidi"/>
               <w:noProof/>
               <w:sz w:val="22"/>
               <w:szCs w:val="22"/>
             </w:rPr>
           </w:pPr>
-          <w:hyperlink w:anchor="_Toc534725782" w:history="1">
+          <w:ins w:id="30" w:author="Palacherla, Susmitha C (NONUS)" w:date="2019-04-29T13:06:00Z">
+            <w:r>
+              <w:rPr>
+                <w:rStyle w:val="Hyperlink"/>
+                <w:noProof/>
+              </w:rPr>
+              <w:fldChar w:fldCharType="begin"/>
+            </w:r>
+            <w:r>
+              <w:rPr>
+                <w:rStyle w:val="Hyperlink"/>
+                <w:noProof/>
+              </w:rPr>
+              <w:instrText xml:space="preserve"> </w:instrText>
+            </w:r>
+            <w:r>
+              <w:rPr>
+                <w:noProof/>
+              </w:rPr>
+              <w:instrText>HYPERLINK \l "_Toc7435622"</w:instrText>
+            </w:r>
+            <w:r>
+              <w:rPr>
+                <w:rStyle w:val="Hyperlink"/>
+                <w:noProof/>
+              </w:rPr>
+              <w:instrText xml:space="preserve"> </w:instrText>
+            </w:r>
+            <w:r>
+              <w:rPr>
+                <w:rStyle w:val="Hyperlink"/>
+                <w:noProof/>
+              </w:rPr>
+              <w:fldChar w:fldCharType="separate"/>
+            </w:r>
             <w:r>
               <w:rPr>
                 <w:rStyle w:val="Hyperlink"/>
@@ -1506,36 +1729,45 @@
                 <w:noProof/>
                 <w:webHidden/>
               </w:rPr>
-              <w:instrText xml:space="preserve"> PAGEREF _Toc534725782 \h </w:instrText>
-            </w:r>
+              <w:instrText xml:space="preserve"> PAGEREF _Toc7435622 \h </w:instrText>
+            </w:r>
+          </w:ins>
+          <w:r>
+            <w:rPr>
+              <w:noProof/>
+              <w:webHidden/>
+            </w:rPr>
+          </w:r>
+          <w:r>
+            <w:rPr>
+              <w:noProof/>
+              <w:webHidden/>
+            </w:rPr>
+            <w:fldChar w:fldCharType="separate"/>
+          </w:r>
+          <w:ins w:id="31" w:author="Palacherla, Susmitha C (NONUS)" w:date="2019-04-29T13:06:00Z">
             <w:r>
               <w:rPr>
                 <w:noProof/>
                 <w:webHidden/>
               </w:rPr>
+              <w:t>11</w:t>
             </w:r>
             <w:r>
               <w:rPr>
                 <w:noProof/>
                 <w:webHidden/>
               </w:rPr>
-              <w:fldChar w:fldCharType="separate"/>
-            </w:r>
-            <w:r>
-              <w:rPr>
-                <w:noProof/>
-                <w:webHidden/>
-              </w:rPr>
-              <w:t>11</w:t>
-            </w:r>
-            <w:r>
-              <w:rPr>
-                <w:noProof/>
-                <w:webHidden/>
-              </w:rPr>
               <w:fldChar w:fldCharType="end"/>
             </w:r>
-          </w:hyperlink>
+            <w:r>
+              <w:rPr>
+                <w:rStyle w:val="Hyperlink"/>
+                <w:noProof/>
+              </w:rPr>
+              <w:fldChar w:fldCharType="end"/>
+            </w:r>
+          </w:ins>
         </w:p>
         <w:p>
           <w:pPr>
@@ -1545,13 +1777,48 @@
               <w:tab w:val="right" w:leader="dot" w:pos="13670"/>
             </w:tabs>
             <w:rPr>
+              <w:ins w:id="32" w:author="Palacherla, Susmitha C (NONUS)" w:date="2019-04-29T13:06:00Z"/>
               <w:rFonts w:asciiTheme="minorHAnsi" w:eastAsiaTheme="minorEastAsia" w:hAnsiTheme="minorHAnsi" w:cstheme="minorBidi"/>
               <w:noProof/>
               <w:sz w:val="22"/>
               <w:szCs w:val="22"/>
             </w:rPr>
           </w:pPr>
-          <w:hyperlink w:anchor="_Toc534725783" w:history="1">
+          <w:ins w:id="33" w:author="Palacherla, Susmitha C (NONUS)" w:date="2019-04-29T13:06:00Z">
+            <w:r>
+              <w:rPr>
+                <w:rStyle w:val="Hyperlink"/>
+                <w:noProof/>
+              </w:rPr>
+              <w:fldChar w:fldCharType="begin"/>
+            </w:r>
+            <w:r>
+              <w:rPr>
+                <w:rStyle w:val="Hyperlink"/>
+                <w:noProof/>
+              </w:rPr>
+              <w:instrText xml:space="preserve"> </w:instrText>
+            </w:r>
+            <w:r>
+              <w:rPr>
+                <w:noProof/>
+              </w:rPr>
+              <w:instrText>HYPERLINK \l "_Toc7435623"</w:instrText>
+            </w:r>
+            <w:r>
+              <w:rPr>
+                <w:rStyle w:val="Hyperlink"/>
+                <w:noProof/>
+              </w:rPr>
+              <w:instrText xml:space="preserve"> </w:instrText>
+            </w:r>
+            <w:r>
+              <w:rPr>
+                <w:rStyle w:val="Hyperlink"/>
+                <w:noProof/>
+              </w:rPr>
+              <w:fldChar w:fldCharType="separate"/>
+            </w:r>
             <w:r>
               <w:rPr>
                 <w:rStyle w:val="Hyperlink"/>
@@ -1594,36 +1861,45 @@
                 <w:noProof/>
                 <w:webHidden/>
               </w:rPr>
-              <w:instrText xml:space="preserve"> PAGEREF _Toc534725783 \h </w:instrText>
-            </w:r>
+              <w:instrText xml:space="preserve"> PAGEREF _Toc7435623 \h </w:instrText>
+            </w:r>
+          </w:ins>
+          <w:r>
+            <w:rPr>
+              <w:noProof/>
+              <w:webHidden/>
+            </w:rPr>
+          </w:r>
+          <w:r>
+            <w:rPr>
+              <w:noProof/>
+              <w:webHidden/>
+            </w:rPr>
+            <w:fldChar w:fldCharType="separate"/>
+          </w:r>
+          <w:ins w:id="34" w:author="Palacherla, Susmitha C (NONUS)" w:date="2019-04-29T13:06:00Z">
             <w:r>
               <w:rPr>
                 <w:noProof/>
                 <w:webHidden/>
               </w:rPr>
+              <w:t>12</w:t>
             </w:r>
             <w:r>
               <w:rPr>
                 <w:noProof/>
                 <w:webHidden/>
               </w:rPr>
-              <w:fldChar w:fldCharType="separate"/>
-            </w:r>
-            <w:r>
-              <w:rPr>
-                <w:noProof/>
-                <w:webHidden/>
-              </w:rPr>
-              <w:t>12</w:t>
-            </w:r>
-            <w:r>
-              <w:rPr>
-                <w:noProof/>
-                <w:webHidden/>
-              </w:rPr>
               <w:fldChar w:fldCharType="end"/>
             </w:r>
-          </w:hyperlink>
+            <w:r>
+              <w:rPr>
+                <w:rStyle w:val="Hyperlink"/>
+                <w:noProof/>
+              </w:rPr>
+              <w:fldChar w:fldCharType="end"/>
+            </w:r>
+          </w:ins>
         </w:p>
         <w:p>
           <w:pPr>
@@ -1633,13 +1909,48 @@
               <w:tab w:val="right" w:leader="dot" w:pos="13670"/>
             </w:tabs>
             <w:rPr>
+              <w:ins w:id="35" w:author="Palacherla, Susmitha C (NONUS)" w:date="2019-04-29T13:06:00Z"/>
               <w:rFonts w:asciiTheme="minorHAnsi" w:eastAsiaTheme="minorEastAsia" w:hAnsiTheme="minorHAnsi" w:cstheme="minorBidi"/>
               <w:noProof/>
               <w:sz w:val="22"/>
               <w:szCs w:val="22"/>
             </w:rPr>
           </w:pPr>
-          <w:hyperlink w:anchor="_Toc534725784" w:history="1">
+          <w:ins w:id="36" w:author="Palacherla, Susmitha C (NONUS)" w:date="2019-04-29T13:06:00Z">
+            <w:r>
+              <w:rPr>
+                <w:rStyle w:val="Hyperlink"/>
+                <w:noProof/>
+              </w:rPr>
+              <w:fldChar w:fldCharType="begin"/>
+            </w:r>
+            <w:r>
+              <w:rPr>
+                <w:rStyle w:val="Hyperlink"/>
+                <w:noProof/>
+              </w:rPr>
+              <w:instrText xml:space="preserve"> </w:instrText>
+            </w:r>
+            <w:r>
+              <w:rPr>
+                <w:noProof/>
+              </w:rPr>
+              <w:instrText>HYPERLINK \l "_Toc7435624"</w:instrText>
+            </w:r>
+            <w:r>
+              <w:rPr>
+                <w:rStyle w:val="Hyperlink"/>
+                <w:noProof/>
+              </w:rPr>
+              <w:instrText xml:space="preserve"> </w:instrText>
+            </w:r>
+            <w:r>
+              <w:rPr>
+                <w:rStyle w:val="Hyperlink"/>
+                <w:noProof/>
+              </w:rPr>
+              <w:fldChar w:fldCharType="separate"/>
+            </w:r>
             <w:r>
               <w:rPr>
                 <w:rStyle w:val="Hyperlink"/>
@@ -1682,36 +1993,45 @@
                 <w:noProof/>
                 <w:webHidden/>
               </w:rPr>
-              <w:instrText xml:space="preserve"> PAGEREF _Toc534725784 \h </w:instrText>
-            </w:r>
+              <w:instrText xml:space="preserve"> PAGEREF _Toc7435624 \h </w:instrText>
+            </w:r>
+          </w:ins>
+          <w:r>
+            <w:rPr>
+              <w:noProof/>
+              <w:webHidden/>
+            </w:rPr>
+          </w:r>
+          <w:r>
+            <w:rPr>
+              <w:noProof/>
+              <w:webHidden/>
+            </w:rPr>
+            <w:fldChar w:fldCharType="separate"/>
+          </w:r>
+          <w:ins w:id="37" w:author="Palacherla, Susmitha C (NONUS)" w:date="2019-04-29T13:06:00Z">
             <w:r>
               <w:rPr>
                 <w:noProof/>
                 <w:webHidden/>
               </w:rPr>
+              <w:t>16</w:t>
             </w:r>
             <w:r>
               <w:rPr>
                 <w:noProof/>
                 <w:webHidden/>
               </w:rPr>
-              <w:fldChar w:fldCharType="separate"/>
-            </w:r>
-            <w:r>
-              <w:rPr>
-                <w:noProof/>
-                <w:webHidden/>
-              </w:rPr>
-              <w:t>16</w:t>
-            </w:r>
-            <w:r>
-              <w:rPr>
-                <w:noProof/>
-                <w:webHidden/>
-              </w:rPr>
               <w:fldChar w:fldCharType="end"/>
             </w:r>
-          </w:hyperlink>
+            <w:r>
+              <w:rPr>
+                <w:rStyle w:val="Hyperlink"/>
+                <w:noProof/>
+              </w:rPr>
+              <w:fldChar w:fldCharType="end"/>
+            </w:r>
+          </w:ins>
         </w:p>
         <w:p>
           <w:pPr>
@@ -1721,13 +2041,48 @@
               <w:tab w:val="right" w:leader="dot" w:pos="13670"/>
             </w:tabs>
             <w:rPr>
+              <w:ins w:id="38" w:author="Palacherla, Susmitha C (NONUS)" w:date="2019-04-29T13:06:00Z"/>
               <w:rFonts w:asciiTheme="minorHAnsi" w:eastAsiaTheme="minorEastAsia" w:hAnsiTheme="minorHAnsi" w:cstheme="minorBidi"/>
               <w:noProof/>
               <w:sz w:val="22"/>
               <w:szCs w:val="22"/>
             </w:rPr>
           </w:pPr>
-          <w:hyperlink w:anchor="_Toc534725785" w:history="1">
+          <w:ins w:id="39" w:author="Palacherla, Susmitha C (NONUS)" w:date="2019-04-29T13:06:00Z">
+            <w:r>
+              <w:rPr>
+                <w:rStyle w:val="Hyperlink"/>
+                <w:noProof/>
+              </w:rPr>
+              <w:fldChar w:fldCharType="begin"/>
+            </w:r>
+            <w:r>
+              <w:rPr>
+                <w:rStyle w:val="Hyperlink"/>
+                <w:noProof/>
+              </w:rPr>
+              <w:instrText xml:space="preserve"> </w:instrText>
+            </w:r>
+            <w:r>
+              <w:rPr>
+                <w:noProof/>
+              </w:rPr>
+              <w:instrText>HYPERLINK \l "_Toc7435625"</w:instrText>
+            </w:r>
+            <w:r>
+              <w:rPr>
+                <w:rStyle w:val="Hyperlink"/>
+                <w:noProof/>
+              </w:rPr>
+              <w:instrText xml:space="preserve"> </w:instrText>
+            </w:r>
+            <w:r>
+              <w:rPr>
+                <w:rStyle w:val="Hyperlink"/>
+                <w:noProof/>
+              </w:rPr>
+              <w:fldChar w:fldCharType="separate"/>
+            </w:r>
             <w:r>
               <w:rPr>
                 <w:rStyle w:val="Hyperlink"/>
@@ -1778,36 +2133,45 @@
                 <w:noProof/>
                 <w:webHidden/>
               </w:rPr>
-              <w:instrText xml:space="preserve"> PAGEREF _Toc534725785 \h </w:instrText>
-            </w:r>
+              <w:instrText xml:space="preserve"> PAGEREF _Toc7435625 \h </w:instrText>
+            </w:r>
+          </w:ins>
+          <w:r>
+            <w:rPr>
+              <w:noProof/>
+              <w:webHidden/>
+            </w:rPr>
+          </w:r>
+          <w:r>
+            <w:rPr>
+              <w:noProof/>
+              <w:webHidden/>
+            </w:rPr>
+            <w:fldChar w:fldCharType="separate"/>
+          </w:r>
+          <w:ins w:id="40" w:author="Palacherla, Susmitha C (NONUS)" w:date="2019-04-29T13:06:00Z">
             <w:r>
               <w:rPr>
                 <w:noProof/>
                 <w:webHidden/>
               </w:rPr>
+              <w:t>17</w:t>
             </w:r>
             <w:r>
               <w:rPr>
                 <w:noProof/>
                 <w:webHidden/>
               </w:rPr>
-              <w:fldChar w:fldCharType="separate"/>
-            </w:r>
-            <w:r>
-              <w:rPr>
-                <w:noProof/>
-                <w:webHidden/>
-              </w:rPr>
-              <w:t>17</w:t>
-            </w:r>
-            <w:r>
-              <w:rPr>
-                <w:noProof/>
-                <w:webHidden/>
-              </w:rPr>
               <w:fldChar w:fldCharType="end"/>
             </w:r>
-          </w:hyperlink>
+            <w:r>
+              <w:rPr>
+                <w:rStyle w:val="Hyperlink"/>
+                <w:noProof/>
+              </w:rPr>
+              <w:fldChar w:fldCharType="end"/>
+            </w:r>
+          </w:ins>
         </w:p>
         <w:p>
           <w:pPr>
@@ -1817,13 +2181,48 @@
               <w:tab w:val="right" w:leader="dot" w:pos="13670"/>
             </w:tabs>
             <w:rPr>
+              <w:ins w:id="41" w:author="Palacherla, Susmitha C (NONUS)" w:date="2019-04-29T13:06:00Z"/>
               <w:rFonts w:asciiTheme="minorHAnsi" w:eastAsiaTheme="minorEastAsia" w:hAnsiTheme="minorHAnsi" w:cstheme="minorBidi"/>
               <w:noProof/>
               <w:sz w:val="22"/>
               <w:szCs w:val="22"/>
             </w:rPr>
           </w:pPr>
-          <w:hyperlink w:anchor="_Toc534725786" w:history="1">
+          <w:ins w:id="42" w:author="Palacherla, Susmitha C (NONUS)" w:date="2019-04-29T13:06:00Z">
+            <w:r>
+              <w:rPr>
+                <w:rStyle w:val="Hyperlink"/>
+                <w:noProof/>
+              </w:rPr>
+              <w:fldChar w:fldCharType="begin"/>
+            </w:r>
+            <w:r>
+              <w:rPr>
+                <w:rStyle w:val="Hyperlink"/>
+                <w:noProof/>
+              </w:rPr>
+              <w:instrText xml:space="preserve"> </w:instrText>
+            </w:r>
+            <w:r>
+              <w:rPr>
+                <w:noProof/>
+              </w:rPr>
+              <w:instrText>HYPERLINK \l "_Toc7435626"</w:instrText>
+            </w:r>
+            <w:r>
+              <w:rPr>
+                <w:rStyle w:val="Hyperlink"/>
+                <w:noProof/>
+              </w:rPr>
+              <w:instrText xml:space="preserve"> </w:instrText>
+            </w:r>
+            <w:r>
+              <w:rPr>
+                <w:rStyle w:val="Hyperlink"/>
+                <w:noProof/>
+              </w:rPr>
+              <w:fldChar w:fldCharType="separate"/>
+            </w:r>
             <w:r>
               <w:rPr>
                 <w:rStyle w:val="Hyperlink"/>
@@ -1866,36 +2265,45 @@
                 <w:noProof/>
                 <w:webHidden/>
               </w:rPr>
-              <w:instrText xml:space="preserve"> PAGEREF _Toc534725786 \h </w:instrText>
-            </w:r>
+              <w:instrText xml:space="preserve"> PAGEREF _Toc7435626 \h </w:instrText>
+            </w:r>
+          </w:ins>
+          <w:r>
+            <w:rPr>
+              <w:noProof/>
+              <w:webHidden/>
+            </w:rPr>
+          </w:r>
+          <w:r>
+            <w:rPr>
+              <w:noProof/>
+              <w:webHidden/>
+            </w:rPr>
+            <w:fldChar w:fldCharType="separate"/>
+          </w:r>
+          <w:ins w:id="43" w:author="Palacherla, Susmitha C (NONUS)" w:date="2019-04-29T13:06:00Z">
             <w:r>
               <w:rPr>
                 <w:noProof/>
                 <w:webHidden/>
               </w:rPr>
+              <w:t>19</w:t>
             </w:r>
             <w:r>
               <w:rPr>
                 <w:noProof/>
                 <w:webHidden/>
               </w:rPr>
-              <w:fldChar w:fldCharType="separate"/>
-            </w:r>
-            <w:r>
-              <w:rPr>
-                <w:noProof/>
-                <w:webHidden/>
-              </w:rPr>
-              <w:t>19</w:t>
-            </w:r>
-            <w:r>
-              <w:rPr>
-                <w:noProof/>
-                <w:webHidden/>
-              </w:rPr>
               <w:fldChar w:fldCharType="end"/>
             </w:r>
-          </w:hyperlink>
+            <w:r>
+              <w:rPr>
+                <w:rStyle w:val="Hyperlink"/>
+                <w:noProof/>
+              </w:rPr>
+              <w:fldChar w:fldCharType="end"/>
+            </w:r>
+          </w:ins>
         </w:p>
         <w:p>
           <w:pPr>
@@ -1905,13 +2313,48 @@
               <w:tab w:val="right" w:leader="dot" w:pos="13670"/>
             </w:tabs>
             <w:rPr>
+              <w:ins w:id="44" w:author="Palacherla, Susmitha C (NONUS)" w:date="2019-04-29T13:06:00Z"/>
               <w:rFonts w:asciiTheme="minorHAnsi" w:eastAsiaTheme="minorEastAsia" w:hAnsiTheme="minorHAnsi" w:cstheme="minorBidi"/>
               <w:noProof/>
               <w:sz w:val="22"/>
               <w:szCs w:val="22"/>
             </w:rPr>
           </w:pPr>
-          <w:hyperlink w:anchor="_Toc534725787" w:history="1">
+          <w:ins w:id="45" w:author="Palacherla, Susmitha C (NONUS)" w:date="2019-04-29T13:06:00Z">
+            <w:r>
+              <w:rPr>
+                <w:rStyle w:val="Hyperlink"/>
+                <w:noProof/>
+              </w:rPr>
+              <w:fldChar w:fldCharType="begin"/>
+            </w:r>
+            <w:r>
+              <w:rPr>
+                <w:rStyle w:val="Hyperlink"/>
+                <w:noProof/>
+              </w:rPr>
+              <w:instrText xml:space="preserve"> </w:instrText>
+            </w:r>
+            <w:r>
+              <w:rPr>
+                <w:noProof/>
+              </w:rPr>
+              <w:instrText>HYPERLINK \l "_Toc7435627"</w:instrText>
+            </w:r>
+            <w:r>
+              <w:rPr>
+                <w:rStyle w:val="Hyperlink"/>
+                <w:noProof/>
+              </w:rPr>
+              <w:instrText xml:space="preserve"> </w:instrText>
+            </w:r>
+            <w:r>
+              <w:rPr>
+                <w:rStyle w:val="Hyperlink"/>
+                <w:noProof/>
+              </w:rPr>
+              <w:fldChar w:fldCharType="separate"/>
+            </w:r>
             <w:r>
               <w:rPr>
                 <w:rStyle w:val="Hyperlink"/>
@@ -1954,36 +2397,45 @@
                 <w:noProof/>
                 <w:webHidden/>
               </w:rPr>
-              <w:instrText xml:space="preserve"> PAGEREF _Toc534725787 \h </w:instrText>
-            </w:r>
+              <w:instrText xml:space="preserve"> PAGEREF _Toc7435627 \h </w:instrText>
+            </w:r>
+          </w:ins>
+          <w:r>
+            <w:rPr>
+              <w:noProof/>
+              <w:webHidden/>
+            </w:rPr>
+          </w:r>
+          <w:r>
+            <w:rPr>
+              <w:noProof/>
+              <w:webHidden/>
+            </w:rPr>
+            <w:fldChar w:fldCharType="separate"/>
+          </w:r>
+          <w:ins w:id="46" w:author="Palacherla, Susmitha C (NONUS)" w:date="2019-04-29T13:06:00Z">
             <w:r>
               <w:rPr>
                 <w:noProof/>
                 <w:webHidden/>
               </w:rPr>
+              <w:t>21</w:t>
             </w:r>
             <w:r>
               <w:rPr>
                 <w:noProof/>
                 <w:webHidden/>
               </w:rPr>
-              <w:fldChar w:fldCharType="separate"/>
-            </w:r>
-            <w:r>
-              <w:rPr>
-                <w:noProof/>
-                <w:webHidden/>
-              </w:rPr>
-              <w:t>21</w:t>
-            </w:r>
-            <w:r>
-              <w:rPr>
-                <w:noProof/>
-                <w:webHidden/>
-              </w:rPr>
               <w:fldChar w:fldCharType="end"/>
             </w:r>
-          </w:hyperlink>
+            <w:r>
+              <w:rPr>
+                <w:rStyle w:val="Hyperlink"/>
+                <w:noProof/>
+              </w:rPr>
+              <w:fldChar w:fldCharType="end"/>
+            </w:r>
+          </w:ins>
         </w:p>
         <w:p>
           <w:pPr>
@@ -1993,13 +2445,48 @@
               <w:tab w:val="right" w:leader="dot" w:pos="13670"/>
             </w:tabs>
             <w:rPr>
+              <w:ins w:id="47" w:author="Palacherla, Susmitha C (NONUS)" w:date="2019-04-29T13:06:00Z"/>
               <w:rFonts w:asciiTheme="minorHAnsi" w:eastAsiaTheme="minorEastAsia" w:hAnsiTheme="minorHAnsi" w:cstheme="minorBidi"/>
               <w:noProof/>
               <w:sz w:val="22"/>
               <w:szCs w:val="22"/>
             </w:rPr>
           </w:pPr>
-          <w:hyperlink w:anchor="_Toc534725788" w:history="1">
+          <w:ins w:id="48" w:author="Palacherla, Susmitha C (NONUS)" w:date="2019-04-29T13:06:00Z">
+            <w:r>
+              <w:rPr>
+                <w:rStyle w:val="Hyperlink"/>
+                <w:noProof/>
+              </w:rPr>
+              <w:fldChar w:fldCharType="begin"/>
+            </w:r>
+            <w:r>
+              <w:rPr>
+                <w:rStyle w:val="Hyperlink"/>
+                <w:noProof/>
+              </w:rPr>
+              <w:instrText xml:space="preserve"> </w:instrText>
+            </w:r>
+            <w:r>
+              <w:rPr>
+                <w:noProof/>
+              </w:rPr>
+              <w:instrText>HYPERLINK \l "_Toc7435628"</w:instrText>
+            </w:r>
+            <w:r>
+              <w:rPr>
+                <w:rStyle w:val="Hyperlink"/>
+                <w:noProof/>
+              </w:rPr>
+              <w:instrText xml:space="preserve"> </w:instrText>
+            </w:r>
+            <w:r>
+              <w:rPr>
+                <w:rStyle w:val="Hyperlink"/>
+                <w:noProof/>
+              </w:rPr>
+              <w:fldChar w:fldCharType="separate"/>
+            </w:r>
             <w:r>
               <w:rPr>
                 <w:rStyle w:val="Hyperlink"/>
@@ -2042,36 +2529,45 @@
                 <w:noProof/>
                 <w:webHidden/>
               </w:rPr>
-              <w:instrText xml:space="preserve"> PAGEREF _Toc534725788 \h </w:instrText>
-            </w:r>
+              <w:instrText xml:space="preserve"> PAGEREF _Toc7435628 \h </w:instrText>
+            </w:r>
+          </w:ins>
+          <w:r>
+            <w:rPr>
+              <w:noProof/>
+              <w:webHidden/>
+            </w:rPr>
+          </w:r>
+          <w:r>
+            <w:rPr>
+              <w:noProof/>
+              <w:webHidden/>
+            </w:rPr>
+            <w:fldChar w:fldCharType="separate"/>
+          </w:r>
+          <w:ins w:id="49" w:author="Palacherla, Susmitha C (NONUS)" w:date="2019-04-29T13:06:00Z">
             <w:r>
               <w:rPr>
                 <w:noProof/>
                 <w:webHidden/>
               </w:rPr>
+              <w:t>22</w:t>
             </w:r>
             <w:r>
               <w:rPr>
                 <w:noProof/>
                 <w:webHidden/>
               </w:rPr>
-              <w:fldChar w:fldCharType="separate"/>
-            </w:r>
-            <w:r>
-              <w:rPr>
-                <w:noProof/>
-                <w:webHidden/>
-              </w:rPr>
-              <w:t>22</w:t>
-            </w:r>
-            <w:r>
-              <w:rPr>
-                <w:noProof/>
-                <w:webHidden/>
-              </w:rPr>
               <w:fldChar w:fldCharType="end"/>
             </w:r>
-          </w:hyperlink>
+            <w:r>
+              <w:rPr>
+                <w:rStyle w:val="Hyperlink"/>
+                <w:noProof/>
+              </w:rPr>
+              <w:fldChar w:fldCharType="end"/>
+            </w:r>
+          </w:ins>
         </w:p>
         <w:p>
           <w:pPr>
@@ -2081,13 +2577,48 @@
               <w:tab w:val="right" w:leader="dot" w:pos="13670"/>
             </w:tabs>
             <w:rPr>
+              <w:ins w:id="50" w:author="Palacherla, Susmitha C (NONUS)" w:date="2019-04-29T13:06:00Z"/>
               <w:rFonts w:asciiTheme="minorHAnsi" w:eastAsiaTheme="minorEastAsia" w:hAnsiTheme="minorHAnsi" w:cstheme="minorBidi"/>
               <w:noProof/>
               <w:sz w:val="22"/>
               <w:szCs w:val="22"/>
             </w:rPr>
           </w:pPr>
-          <w:hyperlink w:anchor="_Toc534725789" w:history="1">
+          <w:ins w:id="51" w:author="Palacherla, Susmitha C (NONUS)" w:date="2019-04-29T13:06:00Z">
+            <w:r>
+              <w:rPr>
+                <w:rStyle w:val="Hyperlink"/>
+                <w:noProof/>
+              </w:rPr>
+              <w:fldChar w:fldCharType="begin"/>
+            </w:r>
+            <w:r>
+              <w:rPr>
+                <w:rStyle w:val="Hyperlink"/>
+                <w:noProof/>
+              </w:rPr>
+              <w:instrText xml:space="preserve"> </w:instrText>
+            </w:r>
+            <w:r>
+              <w:rPr>
+                <w:noProof/>
+              </w:rPr>
+              <w:instrText>HYPERLINK \l "_Toc7435629"</w:instrText>
+            </w:r>
+            <w:r>
+              <w:rPr>
+                <w:rStyle w:val="Hyperlink"/>
+                <w:noProof/>
+              </w:rPr>
+              <w:instrText xml:space="preserve"> </w:instrText>
+            </w:r>
+            <w:r>
+              <w:rPr>
+                <w:rStyle w:val="Hyperlink"/>
+                <w:noProof/>
+              </w:rPr>
+              <w:fldChar w:fldCharType="separate"/>
+            </w:r>
             <w:r>
               <w:rPr>
                 <w:rStyle w:val="Hyperlink"/>
@@ -2130,36 +2661,45 @@
                 <w:noProof/>
                 <w:webHidden/>
               </w:rPr>
-              <w:instrText xml:space="preserve"> PAGEREF _Toc534725789 \h </w:instrText>
-            </w:r>
+              <w:instrText xml:space="preserve"> PAGEREF _Toc7435629 \h </w:instrText>
+            </w:r>
+          </w:ins>
+          <w:r>
+            <w:rPr>
+              <w:noProof/>
+              <w:webHidden/>
+            </w:rPr>
+          </w:r>
+          <w:r>
+            <w:rPr>
+              <w:noProof/>
+              <w:webHidden/>
+            </w:rPr>
+            <w:fldChar w:fldCharType="separate"/>
+          </w:r>
+          <w:ins w:id="52" w:author="Palacherla, Susmitha C (NONUS)" w:date="2019-04-29T13:06:00Z">
             <w:r>
               <w:rPr>
                 <w:noProof/>
                 <w:webHidden/>
               </w:rPr>
+              <w:t>22</w:t>
             </w:r>
             <w:r>
               <w:rPr>
                 <w:noProof/>
                 <w:webHidden/>
               </w:rPr>
-              <w:fldChar w:fldCharType="separate"/>
-            </w:r>
-            <w:r>
-              <w:rPr>
-                <w:noProof/>
-                <w:webHidden/>
-              </w:rPr>
-              <w:t>22</w:t>
-            </w:r>
-            <w:r>
-              <w:rPr>
-                <w:noProof/>
-                <w:webHidden/>
-              </w:rPr>
               <w:fldChar w:fldCharType="end"/>
             </w:r>
-          </w:hyperlink>
+            <w:r>
+              <w:rPr>
+                <w:rStyle w:val="Hyperlink"/>
+                <w:noProof/>
+              </w:rPr>
+              <w:fldChar w:fldCharType="end"/>
+            </w:r>
+          </w:ins>
         </w:p>
         <w:p>
           <w:pPr>
@@ -2169,13 +2709,48 @@
               <w:tab w:val="right" w:leader="dot" w:pos="13670"/>
             </w:tabs>
             <w:rPr>
+              <w:ins w:id="53" w:author="Palacherla, Susmitha C (NONUS)" w:date="2019-04-29T13:06:00Z"/>
               <w:rFonts w:asciiTheme="minorHAnsi" w:eastAsiaTheme="minorEastAsia" w:hAnsiTheme="minorHAnsi" w:cstheme="minorBidi"/>
               <w:noProof/>
               <w:sz w:val="22"/>
               <w:szCs w:val="22"/>
             </w:rPr>
           </w:pPr>
-          <w:hyperlink w:anchor="_Toc534725790" w:history="1">
+          <w:ins w:id="54" w:author="Palacherla, Susmitha C (NONUS)" w:date="2019-04-29T13:06:00Z">
+            <w:r>
+              <w:rPr>
+                <w:rStyle w:val="Hyperlink"/>
+                <w:noProof/>
+              </w:rPr>
+              <w:fldChar w:fldCharType="begin"/>
+            </w:r>
+            <w:r>
+              <w:rPr>
+                <w:rStyle w:val="Hyperlink"/>
+                <w:noProof/>
+              </w:rPr>
+              <w:instrText xml:space="preserve"> </w:instrText>
+            </w:r>
+            <w:r>
+              <w:rPr>
+                <w:noProof/>
+              </w:rPr>
+              <w:instrText>HYPERLINK \l "_Toc7435630"</w:instrText>
+            </w:r>
+            <w:r>
+              <w:rPr>
+                <w:rStyle w:val="Hyperlink"/>
+                <w:noProof/>
+              </w:rPr>
+              <w:instrText xml:space="preserve"> </w:instrText>
+            </w:r>
+            <w:r>
+              <w:rPr>
+                <w:rStyle w:val="Hyperlink"/>
+                <w:noProof/>
+              </w:rPr>
+              <w:fldChar w:fldCharType="separate"/>
+            </w:r>
             <w:r>
               <w:rPr>
                 <w:rStyle w:val="Hyperlink"/>
@@ -2218,36 +2793,724 @@
                 <w:noProof/>
                 <w:webHidden/>
               </w:rPr>
-              <w:instrText xml:space="preserve"> PAGEREF _Toc534725790 \h </w:instrText>
-            </w:r>
+              <w:instrText xml:space="preserve"> PAGEREF _Toc7435630 \h </w:instrText>
+            </w:r>
+          </w:ins>
+          <w:r>
+            <w:rPr>
+              <w:noProof/>
+              <w:webHidden/>
+            </w:rPr>
+          </w:r>
+          <w:r>
+            <w:rPr>
+              <w:noProof/>
+              <w:webHidden/>
+            </w:rPr>
+            <w:fldChar w:fldCharType="separate"/>
+          </w:r>
+          <w:ins w:id="55" w:author="Palacherla, Susmitha C (NONUS)" w:date="2019-04-29T13:06:00Z">
             <w:r>
               <w:rPr>
                 <w:noProof/>
                 <w:webHidden/>
               </w:rPr>
+              <w:t>23</w:t>
             </w:r>
             <w:r>
               <w:rPr>
                 <w:noProof/>
                 <w:webHidden/>
               </w:rPr>
+              <w:fldChar w:fldCharType="end"/>
+            </w:r>
+            <w:r>
+              <w:rPr>
+                <w:rStyle w:val="Hyperlink"/>
+                <w:noProof/>
+              </w:rPr>
+              <w:fldChar w:fldCharType="end"/>
+            </w:r>
+          </w:ins>
+        </w:p>
+        <w:p>
+          <w:pPr>
+            <w:pStyle w:val="TOC2"/>
+            <w:tabs>
+              <w:tab w:val="left" w:pos="880"/>
+              <w:tab w:val="right" w:leader="dot" w:pos="13670"/>
+            </w:tabs>
+            <w:rPr>
+              <w:ins w:id="56" w:author="Palacherla, Susmitha C (NONUS)" w:date="2019-04-29T13:06:00Z"/>
+              <w:rFonts w:asciiTheme="minorHAnsi" w:eastAsiaTheme="minorEastAsia" w:hAnsiTheme="minorHAnsi" w:cstheme="minorBidi"/>
+              <w:noProof/>
+              <w:sz w:val="22"/>
+              <w:szCs w:val="22"/>
+            </w:rPr>
+          </w:pPr>
+          <w:ins w:id="57" w:author="Palacherla, Susmitha C (NONUS)" w:date="2019-04-29T13:06:00Z">
+            <w:r>
+              <w:rPr>
+                <w:rStyle w:val="Hyperlink"/>
+                <w:noProof/>
+              </w:rPr>
+              <w:fldChar w:fldCharType="begin"/>
+            </w:r>
+            <w:r>
+              <w:rPr>
+                <w:rStyle w:val="Hyperlink"/>
+                <w:noProof/>
+              </w:rPr>
+              <w:instrText xml:space="preserve"> </w:instrText>
+            </w:r>
+            <w:r>
+              <w:rPr>
+                <w:noProof/>
+              </w:rPr>
+              <w:instrText>HYPERLINK \l "_Toc7435631"</w:instrText>
+            </w:r>
+            <w:r>
+              <w:rPr>
+                <w:rStyle w:val="Hyperlink"/>
+                <w:noProof/>
+              </w:rPr>
+              <w:instrText xml:space="preserve"> </w:instrText>
+            </w:r>
+            <w:r>
+              <w:rPr>
+                <w:rStyle w:val="Hyperlink"/>
+                <w:noProof/>
+              </w:rPr>
               <w:fldChar w:fldCharType="separate"/>
             </w:r>
             <w:r>
               <w:rPr>
+                <w:rStyle w:val="Hyperlink"/>
+                <w:noProof/>
+              </w:rPr>
+              <w:t>12.0</w:t>
+            </w:r>
+            <w:r>
+              <w:rPr>
+                <w:rFonts w:asciiTheme="minorHAnsi" w:eastAsiaTheme="minorEastAsia" w:hAnsiTheme="minorHAnsi" w:cstheme="minorBidi"/>
+                <w:noProof/>
+                <w:sz w:val="22"/>
+                <w:szCs w:val="22"/>
+              </w:rPr>
+              <w:tab/>
+            </w:r>
+            <w:r>
+              <w:rPr>
+                <w:rStyle w:val="Hyperlink"/>
+                <w:noProof/>
+              </w:rPr>
+              <w:t>TFS 14249 – Update Employee Load Process</w:t>
+            </w:r>
+            <w:r>
+              <w:rPr>
                 <w:noProof/>
                 <w:webHidden/>
               </w:rPr>
-              <w:t>23</w:t>
+              <w:tab/>
             </w:r>
             <w:r>
               <w:rPr>
                 <w:noProof/>
                 <w:webHidden/>
               </w:rPr>
+              <w:fldChar w:fldCharType="begin"/>
+            </w:r>
+            <w:r>
+              <w:rPr>
+                <w:noProof/>
+                <w:webHidden/>
+              </w:rPr>
+              <w:instrText xml:space="preserve"> PAGEREF _Toc7435631 \h </w:instrText>
+            </w:r>
+          </w:ins>
+          <w:r>
+            <w:rPr>
+              <w:noProof/>
+              <w:webHidden/>
+            </w:rPr>
+          </w:r>
+          <w:r>
+            <w:rPr>
+              <w:noProof/>
+              <w:webHidden/>
+            </w:rPr>
+            <w:fldChar w:fldCharType="separate"/>
+          </w:r>
+          <w:ins w:id="58" w:author="Palacherla, Susmitha C (NONUS)" w:date="2019-04-29T13:06:00Z">
+            <w:r>
+              <w:rPr>
+                <w:noProof/>
+                <w:webHidden/>
+              </w:rPr>
+              <w:t>26</w:t>
+            </w:r>
+            <w:r>
+              <w:rPr>
+                <w:noProof/>
+                <w:webHidden/>
+              </w:rPr>
               <w:fldChar w:fldCharType="end"/>
             </w:r>
-          </w:hyperlink>
+            <w:r>
+              <w:rPr>
+                <w:rStyle w:val="Hyperlink"/>
+                <w:noProof/>
+              </w:rPr>
+              <w:fldChar w:fldCharType="end"/>
+            </w:r>
+          </w:ins>
+        </w:p>
+        <w:p>
+          <w:pPr>
+            <w:pStyle w:val="TOC2"/>
+            <w:tabs>
+              <w:tab w:val="left" w:pos="880"/>
+              <w:tab w:val="right" w:leader="dot" w:pos="13670"/>
+            </w:tabs>
+            <w:rPr>
+              <w:del w:id="59" w:author="Palacherla, Susmitha C (NONUS)" w:date="2019-04-29T13:06:00Z"/>
+              <w:rFonts w:asciiTheme="minorHAnsi" w:eastAsiaTheme="minorEastAsia" w:hAnsiTheme="minorHAnsi" w:cstheme="minorBidi"/>
+              <w:noProof/>
+              <w:sz w:val="22"/>
+              <w:szCs w:val="22"/>
+            </w:rPr>
+          </w:pPr>
+          <w:del w:id="60" w:author="Palacherla, Susmitha C (NONUS)" w:date="2019-04-29T13:06:00Z">
+            <w:r>
+              <w:rPr>
+                <w:rStyle w:val="Hyperlink"/>
+                <w:noProof/>
+              </w:rPr>
+              <w:delText>1.0</w:delText>
+            </w:r>
+            <w:r>
+              <w:rPr>
+                <w:rFonts w:asciiTheme="minorHAnsi" w:eastAsiaTheme="minorEastAsia" w:hAnsiTheme="minorHAnsi" w:cstheme="minorBidi"/>
+                <w:noProof/>
+                <w:sz w:val="22"/>
+                <w:szCs w:val="22"/>
+              </w:rPr>
+              <w:tab/>
+            </w:r>
+            <w:r>
+              <w:rPr>
+                <w:rStyle w:val="Hyperlink"/>
+                <w:noProof/>
+              </w:rPr>
+              <w:delText>SCR 12892 Update Employee_Hierarchy Load process</w:delText>
+            </w:r>
+            <w:r>
+              <w:rPr>
+                <w:noProof/>
+                <w:webHidden/>
+              </w:rPr>
+              <w:tab/>
+              <w:delText>4</w:delText>
+            </w:r>
+          </w:del>
+        </w:p>
+        <w:p>
+          <w:pPr>
+            <w:pStyle w:val="TOC2"/>
+            <w:tabs>
+              <w:tab w:val="left" w:pos="880"/>
+              <w:tab w:val="right" w:leader="dot" w:pos="13670"/>
+            </w:tabs>
+            <w:rPr>
+              <w:del w:id="61" w:author="Palacherla, Susmitha C (NONUS)" w:date="2019-04-29T13:06:00Z"/>
+              <w:rFonts w:asciiTheme="minorHAnsi" w:eastAsiaTheme="minorEastAsia" w:hAnsiTheme="minorHAnsi" w:cstheme="minorBidi"/>
+              <w:noProof/>
+              <w:sz w:val="22"/>
+              <w:szCs w:val="22"/>
+            </w:rPr>
+          </w:pPr>
+          <w:del w:id="62" w:author="Palacherla, Susmitha C (NONUS)" w:date="2019-04-29T13:06:00Z">
+            <w:r>
+              <w:rPr>
+                <w:rStyle w:val="Hyperlink"/>
+                <w:noProof/>
+              </w:rPr>
+              <w:delText>2.0</w:delText>
+            </w:r>
+            <w:r>
+              <w:rPr>
+                <w:rFonts w:asciiTheme="minorHAnsi" w:eastAsiaTheme="minorEastAsia" w:hAnsiTheme="minorHAnsi" w:cstheme="minorBidi"/>
+                <w:noProof/>
+                <w:sz w:val="22"/>
+                <w:szCs w:val="22"/>
+              </w:rPr>
+              <w:tab/>
+            </w:r>
+            <w:r>
+              <w:rPr>
+                <w:rStyle w:val="Hyperlink"/>
+                <w:noProof/>
+              </w:rPr>
+              <w:delText>SCR 12983 - Fix employee ID To LAN ID Process</w:delText>
+            </w:r>
+            <w:r>
+              <w:rPr>
+                <w:noProof/>
+                <w:webHidden/>
+              </w:rPr>
+              <w:tab/>
+              <w:delText>5</w:delText>
+            </w:r>
+          </w:del>
+        </w:p>
+        <w:p>
+          <w:pPr>
+            <w:pStyle w:val="TOC2"/>
+            <w:tabs>
+              <w:tab w:val="left" w:pos="880"/>
+              <w:tab w:val="right" w:leader="dot" w:pos="13670"/>
+            </w:tabs>
+            <w:rPr>
+              <w:del w:id="63" w:author="Palacherla, Susmitha C (NONUS)" w:date="2019-04-29T13:06:00Z"/>
+              <w:rFonts w:asciiTheme="minorHAnsi" w:eastAsiaTheme="minorEastAsia" w:hAnsiTheme="minorHAnsi" w:cstheme="minorBidi"/>
+              <w:noProof/>
+              <w:sz w:val="22"/>
+              <w:szCs w:val="22"/>
+            </w:rPr>
+          </w:pPr>
+          <w:del w:id="64" w:author="Palacherla, Susmitha C (NONUS)" w:date="2019-04-29T13:06:00Z">
+            <w:r>
+              <w:rPr>
+                <w:rStyle w:val="Hyperlink"/>
+                <w:noProof/>
+              </w:rPr>
+              <w:delText>3.0</w:delText>
+            </w:r>
+            <w:r>
+              <w:rPr>
+                <w:rFonts w:asciiTheme="minorHAnsi" w:eastAsiaTheme="minorEastAsia" w:hAnsiTheme="minorHAnsi" w:cstheme="minorBidi"/>
+                <w:noProof/>
+                <w:sz w:val="22"/>
+                <w:szCs w:val="22"/>
+              </w:rPr>
+              <w:tab/>
+            </w:r>
+            <w:r>
+              <w:rPr>
+                <w:rStyle w:val="Hyperlink"/>
+                <w:noProof/>
+              </w:rPr>
+              <w:delText>SCR 12759 Handle apostrophes in Name and Email attributes</w:delText>
+            </w:r>
+            <w:r>
+              <w:rPr>
+                <w:noProof/>
+                <w:webHidden/>
+              </w:rPr>
+              <w:tab/>
+              <w:delText>11</w:delText>
+            </w:r>
+          </w:del>
+        </w:p>
+        <w:p>
+          <w:pPr>
+            <w:pStyle w:val="TOC2"/>
+            <w:tabs>
+              <w:tab w:val="left" w:pos="880"/>
+              <w:tab w:val="right" w:leader="dot" w:pos="13670"/>
+            </w:tabs>
+            <w:rPr>
+              <w:del w:id="65" w:author="Palacherla, Susmitha C (NONUS)" w:date="2019-04-29T13:06:00Z"/>
+              <w:rFonts w:asciiTheme="minorHAnsi" w:eastAsiaTheme="minorEastAsia" w:hAnsiTheme="minorHAnsi" w:cstheme="minorBidi"/>
+              <w:noProof/>
+              <w:sz w:val="22"/>
+              <w:szCs w:val="22"/>
+            </w:rPr>
+          </w:pPr>
+          <w:del w:id="66" w:author="Palacherla, Susmitha C (NONUS)" w:date="2019-04-29T13:06:00Z">
+            <w:r>
+              <w:rPr>
+                <w:rStyle w:val="Hyperlink"/>
+                <w:noProof/>
+              </w:rPr>
+              <w:delText>4.0</w:delText>
+            </w:r>
+            <w:r>
+              <w:rPr>
+                <w:rFonts w:asciiTheme="minorHAnsi" w:eastAsiaTheme="minorEastAsia" w:hAnsiTheme="minorHAnsi" w:cstheme="minorBidi"/>
+                <w:noProof/>
+                <w:sz w:val="22"/>
+                <w:szCs w:val="22"/>
+              </w:rPr>
+              <w:tab/>
+            </w:r>
+            <w:r>
+              <w:rPr>
+                <w:rStyle w:val="Hyperlink"/>
+                <w:noProof/>
+              </w:rPr>
+              <w:delText>TFS  641 – Trim leading and Trailing spaces in Employee and Supervisor Ids in feeds.</w:delText>
+            </w:r>
+            <w:r>
+              <w:rPr>
+                <w:noProof/>
+                <w:webHidden/>
+              </w:rPr>
+              <w:tab/>
+              <w:delText>12</w:delText>
+            </w:r>
+          </w:del>
+        </w:p>
+        <w:p>
+          <w:pPr>
+            <w:pStyle w:val="TOC2"/>
+            <w:tabs>
+              <w:tab w:val="left" w:pos="880"/>
+              <w:tab w:val="right" w:leader="dot" w:pos="13670"/>
+            </w:tabs>
+            <w:rPr>
+              <w:del w:id="67" w:author="Palacherla, Susmitha C (NONUS)" w:date="2019-04-29T13:06:00Z"/>
+              <w:rFonts w:asciiTheme="minorHAnsi" w:eastAsiaTheme="minorEastAsia" w:hAnsiTheme="minorHAnsi" w:cstheme="minorBidi"/>
+              <w:noProof/>
+              <w:sz w:val="22"/>
+              <w:szCs w:val="22"/>
+            </w:rPr>
+          </w:pPr>
+          <w:del w:id="68" w:author="Palacherla, Susmitha C (NONUS)" w:date="2019-04-29T13:06:00Z">
+            <w:r>
+              <w:rPr>
+                <w:rStyle w:val="Hyperlink"/>
+                <w:noProof/>
+              </w:rPr>
+              <w:delText>5.0</w:delText>
+            </w:r>
+            <w:r>
+              <w:rPr>
+                <w:rFonts w:asciiTheme="minorHAnsi" w:eastAsiaTheme="minorEastAsia" w:hAnsiTheme="minorHAnsi" w:cstheme="minorBidi"/>
+                <w:noProof/>
+                <w:sz w:val="22"/>
+                <w:szCs w:val="22"/>
+              </w:rPr>
+              <w:tab/>
+            </w:r>
+            <w:r>
+              <w:rPr>
+                <w:rStyle w:val="Hyperlink"/>
+                <w:noProof/>
+              </w:rPr>
+              <w:delText>TFS 2332 – Supplementary file for HR Employees</w:delText>
+            </w:r>
+            <w:r>
+              <w:rPr>
+                <w:noProof/>
+                <w:webHidden/>
+              </w:rPr>
+              <w:tab/>
+              <w:delText>16</w:delText>
+            </w:r>
+          </w:del>
+        </w:p>
+        <w:p>
+          <w:pPr>
+            <w:pStyle w:val="TOC2"/>
+            <w:tabs>
+              <w:tab w:val="left" w:pos="880"/>
+              <w:tab w:val="right" w:leader="dot" w:pos="13670"/>
+            </w:tabs>
+            <w:rPr>
+              <w:del w:id="69" w:author="Palacherla, Susmitha C (NONUS)" w:date="2019-04-29T13:06:00Z"/>
+              <w:rFonts w:asciiTheme="minorHAnsi" w:eastAsiaTheme="minorEastAsia" w:hAnsiTheme="minorHAnsi" w:cstheme="minorBidi"/>
+              <w:noProof/>
+              <w:sz w:val="22"/>
+              <w:szCs w:val="22"/>
+            </w:rPr>
+          </w:pPr>
+          <w:del w:id="70" w:author="Palacherla, Susmitha C (NONUS)" w:date="2019-04-29T13:06:00Z">
+            <w:r>
+              <w:rPr>
+                <w:rStyle w:val="Hyperlink"/>
+                <w:noProof/>
+              </w:rPr>
+              <w:delText>6.0</w:delText>
+            </w:r>
+            <w:r>
+              <w:rPr>
+                <w:rFonts w:asciiTheme="minorHAnsi" w:eastAsiaTheme="minorEastAsia" w:hAnsiTheme="minorHAnsi" w:cstheme="minorBidi"/>
+                <w:noProof/>
+                <w:sz w:val="22"/>
+                <w:szCs w:val="22"/>
+              </w:rPr>
+              <w:tab/>
+            </w:r>
+            <w:r>
+              <w:rPr>
+                <w:rStyle w:val="Hyperlink"/>
+                <w:noProof/>
+              </w:rPr>
+              <w:delText xml:space="preserve">TFS 6011 – </w:delText>
+            </w:r>
+            <w:r>
+              <w:rPr>
+                <w:rStyle w:val="Hyperlink"/>
+                <w:rFonts w:ascii="Times New Roman (PCL6)" w:hAnsi="Times New Roman (PCL6)"/>
+                <w:noProof/>
+              </w:rPr>
+              <w:delText>Support Reused numeric part of Employee Ids</w:delText>
+            </w:r>
+            <w:r>
+              <w:rPr>
+                <w:noProof/>
+                <w:webHidden/>
+              </w:rPr>
+              <w:tab/>
+              <w:delText>17</w:delText>
+            </w:r>
+          </w:del>
+        </w:p>
+        <w:p>
+          <w:pPr>
+            <w:pStyle w:val="TOC2"/>
+            <w:tabs>
+              <w:tab w:val="left" w:pos="880"/>
+              <w:tab w:val="right" w:leader="dot" w:pos="13670"/>
+            </w:tabs>
+            <w:rPr>
+              <w:del w:id="71" w:author="Palacherla, Susmitha C (NONUS)" w:date="2019-04-29T13:06:00Z"/>
+              <w:rFonts w:asciiTheme="minorHAnsi" w:eastAsiaTheme="minorEastAsia" w:hAnsiTheme="minorHAnsi" w:cstheme="minorBidi"/>
+              <w:noProof/>
+              <w:sz w:val="22"/>
+              <w:szCs w:val="22"/>
+            </w:rPr>
+          </w:pPr>
+          <w:del w:id="72" w:author="Palacherla, Susmitha C (NONUS)" w:date="2019-04-29T13:06:00Z">
+            <w:r>
+              <w:rPr>
+                <w:rStyle w:val="Hyperlink"/>
+                <w:noProof/>
+              </w:rPr>
+              <w:delText>7.0</w:delText>
+            </w:r>
+            <w:r>
+              <w:rPr>
+                <w:rFonts w:asciiTheme="minorHAnsi" w:eastAsiaTheme="minorEastAsia" w:hAnsiTheme="minorHAnsi" w:cstheme="minorBidi"/>
+                <w:noProof/>
+                <w:sz w:val="22"/>
+                <w:szCs w:val="22"/>
+              </w:rPr>
+              <w:tab/>
+            </w:r>
+            <w:r>
+              <w:rPr>
+                <w:rStyle w:val="Hyperlink"/>
+                <w:noProof/>
+              </w:rPr>
+              <w:delText>TFS 8228 – Revised logic for supporting Re-used Ids and additional attributes in feed</w:delText>
+            </w:r>
+            <w:r>
+              <w:rPr>
+                <w:noProof/>
+                <w:webHidden/>
+              </w:rPr>
+              <w:tab/>
+              <w:delText>19</w:delText>
+            </w:r>
+          </w:del>
+        </w:p>
+        <w:p>
+          <w:pPr>
+            <w:pStyle w:val="TOC2"/>
+            <w:tabs>
+              <w:tab w:val="left" w:pos="880"/>
+              <w:tab w:val="right" w:leader="dot" w:pos="13670"/>
+            </w:tabs>
+            <w:rPr>
+              <w:del w:id="73" w:author="Palacherla, Susmitha C (NONUS)" w:date="2019-04-29T13:06:00Z"/>
+              <w:rFonts w:asciiTheme="minorHAnsi" w:eastAsiaTheme="minorEastAsia" w:hAnsiTheme="minorHAnsi" w:cstheme="minorBidi"/>
+              <w:noProof/>
+              <w:sz w:val="22"/>
+              <w:szCs w:val="22"/>
+            </w:rPr>
+          </w:pPr>
+          <w:del w:id="74" w:author="Palacherla, Susmitha C (NONUS)" w:date="2019-04-29T13:06:00Z">
+            <w:r>
+              <w:rPr>
+                <w:rStyle w:val="Hyperlink"/>
+                <w:noProof/>
+              </w:rPr>
+              <w:delText>8.0</w:delText>
+            </w:r>
+            <w:r>
+              <w:rPr>
+                <w:rFonts w:asciiTheme="minorHAnsi" w:eastAsiaTheme="minorEastAsia" w:hAnsiTheme="minorHAnsi" w:cstheme="minorBidi"/>
+                <w:noProof/>
+                <w:sz w:val="22"/>
+                <w:szCs w:val="22"/>
+              </w:rPr>
+              <w:tab/>
+            </w:r>
+            <w:r>
+              <w:rPr>
+                <w:rStyle w:val="Hyperlink"/>
+                <w:noProof/>
+              </w:rPr>
+              <w:delText>TFS 10524 – Move apps away from E Drive</w:delText>
+            </w:r>
+            <w:r>
+              <w:rPr>
+                <w:noProof/>
+                <w:webHidden/>
+              </w:rPr>
+              <w:tab/>
+              <w:delText>21</w:delText>
+            </w:r>
+          </w:del>
+        </w:p>
+        <w:p>
+          <w:pPr>
+            <w:pStyle w:val="TOC2"/>
+            <w:tabs>
+              <w:tab w:val="left" w:pos="880"/>
+              <w:tab w:val="right" w:leader="dot" w:pos="13670"/>
+            </w:tabs>
+            <w:rPr>
+              <w:del w:id="75" w:author="Palacherla, Susmitha C (NONUS)" w:date="2019-04-29T13:06:00Z"/>
+              <w:rFonts w:asciiTheme="minorHAnsi" w:eastAsiaTheme="minorEastAsia" w:hAnsiTheme="minorHAnsi" w:cstheme="minorBidi"/>
+              <w:noProof/>
+              <w:sz w:val="22"/>
+              <w:szCs w:val="22"/>
+            </w:rPr>
+          </w:pPr>
+          <w:del w:id="76" w:author="Palacherla, Susmitha C (NONUS)" w:date="2019-04-29T13:06:00Z">
+            <w:r>
+              <w:rPr>
+                <w:rStyle w:val="Hyperlink"/>
+                <w:noProof/>
+              </w:rPr>
+              <w:delText>9.0</w:delText>
+            </w:r>
+            <w:r>
+              <w:rPr>
+                <w:rFonts w:asciiTheme="minorHAnsi" w:eastAsiaTheme="minorEastAsia" w:hAnsiTheme="minorHAnsi" w:cstheme="minorBidi"/>
+                <w:noProof/>
+                <w:sz w:val="22"/>
+                <w:szCs w:val="22"/>
+              </w:rPr>
+              <w:tab/>
+            </w:r>
+            <w:r>
+              <w:rPr>
+                <w:rStyle w:val="Hyperlink"/>
+                <w:noProof/>
+              </w:rPr>
+              <w:delText>TFS 12438 - Accommodate middle name long values</w:delText>
+            </w:r>
+            <w:r>
+              <w:rPr>
+                <w:noProof/>
+                <w:webHidden/>
+              </w:rPr>
+              <w:tab/>
+              <w:delText>22</w:delText>
+            </w:r>
+          </w:del>
+        </w:p>
+        <w:p>
+          <w:pPr>
+            <w:pStyle w:val="TOC2"/>
+            <w:tabs>
+              <w:tab w:val="left" w:pos="880"/>
+              <w:tab w:val="right" w:leader="dot" w:pos="13670"/>
+            </w:tabs>
+            <w:rPr>
+              <w:del w:id="77" w:author="Palacherla, Susmitha C (NONUS)" w:date="2019-04-29T13:06:00Z"/>
+              <w:rFonts w:asciiTheme="minorHAnsi" w:eastAsiaTheme="minorEastAsia" w:hAnsiTheme="minorHAnsi" w:cstheme="minorBidi"/>
+              <w:noProof/>
+              <w:sz w:val="22"/>
+              <w:szCs w:val="22"/>
+            </w:rPr>
+          </w:pPr>
+          <w:del w:id="78" w:author="Palacherla, Susmitha C (NONUS)" w:date="2019-04-29T13:06:00Z">
+            <w:r>
+              <w:rPr>
+                <w:rStyle w:val="Hyperlink"/>
+                <w:noProof/>
+              </w:rPr>
+              <w:delText>10.0</w:delText>
+            </w:r>
+            <w:r>
+              <w:rPr>
+                <w:rFonts w:asciiTheme="minorHAnsi" w:eastAsiaTheme="minorEastAsia" w:hAnsiTheme="minorHAnsi" w:cstheme="minorBidi"/>
+                <w:noProof/>
+                <w:sz w:val="22"/>
+                <w:szCs w:val="22"/>
+              </w:rPr>
+              <w:tab/>
+            </w:r>
+            <w:r>
+              <w:rPr>
+                <w:rStyle w:val="Hyperlink"/>
+                <w:noProof/>
+              </w:rPr>
+              <w:delText>TFS 13074 - Cross check employees on Leave against Aspect data</w:delText>
+            </w:r>
+            <w:r>
+              <w:rPr>
+                <w:noProof/>
+                <w:webHidden/>
+              </w:rPr>
+              <w:tab/>
+              <w:delText>22</w:delText>
+            </w:r>
+          </w:del>
+        </w:p>
+        <w:p>
+          <w:pPr>
+            <w:pStyle w:val="TOC2"/>
+            <w:tabs>
+              <w:tab w:val="left" w:pos="880"/>
+              <w:tab w:val="right" w:leader="dot" w:pos="13670"/>
+            </w:tabs>
+            <w:rPr>
+              <w:del w:id="79" w:author="Palacherla, Susmitha C (NONUS)" w:date="2019-04-29T13:06:00Z"/>
+              <w:rFonts w:asciiTheme="minorHAnsi" w:eastAsiaTheme="minorEastAsia" w:hAnsiTheme="minorHAnsi" w:cstheme="minorBidi"/>
+              <w:noProof/>
+              <w:sz w:val="22"/>
+              <w:szCs w:val="22"/>
+            </w:rPr>
+          </w:pPr>
+          <w:del w:id="80" w:author="Palacherla, Susmitha C (NONUS)" w:date="2019-04-29T13:06:00Z">
+            <w:r>
+              <w:rPr>
+                <w:rStyle w:val="Hyperlink"/>
+                <w:noProof/>
+              </w:rPr>
+              <w:delText>11.0</w:delText>
+            </w:r>
+            <w:r>
+              <w:rPr>
+                <w:rFonts w:asciiTheme="minorHAnsi" w:eastAsiaTheme="minorEastAsia" w:hAnsiTheme="minorHAnsi" w:cstheme="minorBidi"/>
+                <w:noProof/>
+                <w:sz w:val="22"/>
+                <w:szCs w:val="22"/>
+              </w:rPr>
+              <w:tab/>
+            </w:r>
+            <w:r>
+              <w:rPr>
+                <w:rStyle w:val="Hyperlink"/>
+                <w:noProof/>
+              </w:rPr>
+              <w:delText>TFS 13168 - eCL side changes to accommodate Workday integrated Employee feed</w:delText>
+            </w:r>
+            <w:r>
+              <w:rPr>
+                <w:noProof/>
+                <w:webHidden/>
+              </w:rPr>
+              <w:tab/>
+              <w:delText>23</w:delText>
+            </w:r>
+          </w:del>
         </w:p>
         <w:p>
           <w:r>
@@ -2268,10 +3531,7 @@
         </w:rPr>
       </w:pPr>
     </w:p>
-    <w:p>
-      <w:bookmarkStart w:id="15" w:name="_GoBack"/>
-      <w:bookmarkEnd w:id="15"/>
-    </w:p>
+    <w:p/>
     <w:p/>
     <w:p/>
     <w:p/>
@@ -2314,8 +3574,8 @@
           <w:numId w:val="3"/>
         </w:numPr>
       </w:pPr>
-      <w:bookmarkStart w:id="16" w:name="_Toc391395339"/>
-      <w:bookmarkStart w:id="17" w:name="_Toc534725780"/>
+      <w:bookmarkStart w:id="81" w:name="_Toc7435620"/>
+      <w:bookmarkStart w:id="82" w:name="_Toc391395339"/>
       <w:r>
         <w:t>SCR 12</w:t>
       </w:r>
@@ -2328,13 +3588,13 @@
       <w:r>
         <w:t>Employee_Hierarchy Load process</w:t>
       </w:r>
-      <w:bookmarkEnd w:id="17"/>
+      <w:bookmarkEnd w:id="81"/>
     </w:p>
     <w:p>
       <w:r>
         <w:t xml:space="preserve"> To move updates for Migrated Users above the employee ID To</w:t>
       </w:r>
-      <w:bookmarkEnd w:id="16"/>
+      <w:bookmarkEnd w:id="82"/>
       <w:r>
         <w:t xml:space="preserve"> table Update</w:t>
       </w:r>
@@ -3463,7 +4723,7 @@
           <w:numId w:val="3"/>
         </w:numPr>
       </w:pPr>
-      <w:bookmarkStart w:id="18" w:name="_Toc534725781"/>
+      <w:bookmarkStart w:id="83" w:name="_Toc7435621"/>
       <w:r>
         <w:t>SCR 12</w:t>
       </w:r>
@@ -3487,7 +4747,7 @@
       <w:r>
         <w:t xml:space="preserve"> ID Process</w:t>
       </w:r>
-      <w:bookmarkEnd w:id="18"/>
+      <w:bookmarkEnd w:id="83"/>
     </w:p>
     <w:p/>
     <w:tbl>
@@ -8071,12 +9331,12 @@
           <w:numId w:val="3"/>
         </w:numPr>
       </w:pPr>
-      <w:bookmarkStart w:id="19" w:name="_Toc534725782"/>
+      <w:bookmarkStart w:id="84" w:name="_Toc7435622"/>
       <w:r>
         <w:lastRenderedPageBreak/>
         <w:t>SCR 12759 Handle apostrophes in Name and Email attributes</w:t>
       </w:r>
-      <w:bookmarkEnd w:id="19"/>
+      <w:bookmarkEnd w:id="84"/>
     </w:p>
     <w:p/>
     <w:tbl>
@@ -10048,7 +11308,7 @@
           <w:numId w:val="3"/>
         </w:numPr>
       </w:pPr>
-      <w:bookmarkStart w:id="20" w:name="_Toc534725783"/>
+      <w:bookmarkStart w:id="85" w:name="_Toc7435623"/>
       <w:proofErr w:type="gramStart"/>
       <w:r>
         <w:t xml:space="preserve">TFS </w:t>
@@ -10060,7 +11320,7 @@
       <w:r>
         <w:t xml:space="preserve"> – Trim leading and Trailing spaces in Employee and Supervisor Ids in feeds.</w:t>
       </w:r>
-      <w:bookmarkEnd w:id="20"/>
+      <w:bookmarkEnd w:id="85"/>
     </w:p>
     <w:p/>
     <w:p/>
@@ -16360,11 +17620,11 @@
           <w:numId w:val="3"/>
         </w:numPr>
       </w:pPr>
-      <w:bookmarkStart w:id="21" w:name="_Toc534725784"/>
+      <w:bookmarkStart w:id="86" w:name="_Toc7435624"/>
       <w:r>
         <w:t>TFS 2332 – Supplementary file for HR Employees</w:t>
       </w:r>
-      <w:bookmarkEnd w:id="21"/>
+      <w:bookmarkEnd w:id="86"/>
     </w:p>
     <w:p/>
     <w:p/>
@@ -17353,7 +18613,7 @@
           <w:numId w:val="3"/>
         </w:numPr>
       </w:pPr>
-      <w:bookmarkStart w:id="22" w:name="_Toc534725785"/>
+      <w:bookmarkStart w:id="87" w:name="_Toc7435625"/>
       <w:r>
         <w:t xml:space="preserve">TFS 6011 – </w:t>
       </w:r>
@@ -17363,7 +18623,7 @@
         </w:rPr>
         <w:t>Support Reused numeric part of Employee Ids</w:t>
       </w:r>
-      <w:bookmarkEnd w:id="22"/>
+      <w:bookmarkEnd w:id="87"/>
       <w:r>
         <w:t xml:space="preserve"> </w:t>
       </w:r>
@@ -19212,16 +20472,16 @@
         </w:tabs>
         <w:ind w:left="360"/>
       </w:pPr>
-      <w:bookmarkStart w:id="23" w:name="_Toc489872442"/>
-      <w:bookmarkStart w:id="24" w:name="_Toc534725786"/>
+      <w:bookmarkStart w:id="88" w:name="_Toc489872442"/>
+      <w:bookmarkStart w:id="89" w:name="_Toc7435626"/>
       <w:r>
         <w:t>TFS 8228 – Revised logic for supporting Re-used Ids</w:t>
       </w:r>
-      <w:bookmarkEnd w:id="23"/>
+      <w:bookmarkEnd w:id="88"/>
       <w:r>
         <w:t xml:space="preserve"> and additional attributes in feed</w:t>
       </w:r>
-      <w:bookmarkEnd w:id="24"/>
+      <w:bookmarkEnd w:id="89"/>
     </w:p>
     <w:p/>
     <w:tbl>
@@ -21361,11 +22621,11 @@
         </w:tabs>
         <w:ind w:left="360"/>
       </w:pPr>
-      <w:bookmarkStart w:id="25" w:name="_Toc534725787"/>
+      <w:bookmarkStart w:id="90" w:name="_Toc7435627"/>
       <w:r>
         <w:t>TFS 10524 – Move apps away from E Drive</w:t>
       </w:r>
-      <w:bookmarkEnd w:id="25"/>
+      <w:bookmarkEnd w:id="90"/>
     </w:p>
     <w:p/>
     <w:tbl>
@@ -22376,7 +23636,7 @@
         </w:tabs>
         <w:ind w:left="360"/>
       </w:pPr>
-      <w:bookmarkStart w:id="26" w:name="_Toc534725788"/>
+      <w:bookmarkStart w:id="91" w:name="_Toc7435628"/>
       <w:r>
         <w:t xml:space="preserve">TFS 12438 - </w:t>
       </w:r>
@@ -22389,7 +23649,7 @@
       <w:r>
         <w:t>odate middle name long values</w:t>
       </w:r>
-      <w:bookmarkEnd w:id="26"/>
+      <w:bookmarkEnd w:id="91"/>
     </w:p>
     <w:tbl>
       <w:tblPr>
@@ -22953,7 +24213,7 @@
         </w:tabs>
         <w:ind w:left="360"/>
       </w:pPr>
-      <w:bookmarkStart w:id="27" w:name="_Toc534725789"/>
+      <w:bookmarkStart w:id="92" w:name="_Toc7435629"/>
       <w:r>
         <w:t xml:space="preserve">TFS </w:t>
       </w:r>
@@ -22969,7 +24229,7 @@
       <w:r>
         <w:t>- Cross check employees on Leave against Aspect data</w:t>
       </w:r>
-      <w:bookmarkEnd w:id="27"/>
+      <w:bookmarkEnd w:id="92"/>
     </w:p>
     <w:tbl>
       <w:tblPr>
@@ -24663,7 +25923,7 @@
         </w:tabs>
         <w:ind w:left="360"/>
       </w:pPr>
-      <w:bookmarkStart w:id="28" w:name="_Toc534725790"/>
+      <w:bookmarkStart w:id="93" w:name="_Toc7435630"/>
       <w:r>
         <w:t xml:space="preserve">TFS </w:t>
       </w:r>
@@ -24687,7 +25947,7 @@
       <w:r>
         <w:t xml:space="preserve"> side changes to accommodate Workday integrated Employee feed</w:t>
       </w:r>
-      <w:bookmarkEnd w:id="28"/>
+      <w:bookmarkEnd w:id="93"/>
     </w:p>
     <w:tbl>
       <w:tblPr>
@@ -27928,13 +29188,7 @@
                 <w:bCs/>
               </w:rPr>
               <w:tab/>
-              <w:t>Chester</w:t>
-            </w:r>
-            <w:r>
-              <w:rPr>
-                <w:bCs/>
-              </w:rPr>
-              <w:t xml:space="preserve"> </w:t>
+              <w:t xml:space="preserve">Chester </w:t>
             </w:r>
             <w:r>
               <w:rPr>
@@ -28127,6 +29381,1421 @@
       </w:tr>
     </w:tbl>
     <w:p/>
+    <w:p>
+      <w:pPr>
+        <w:rPr>
+          <w:ins w:id="94" w:author="Palacherla, Susmitha C (NONUS)" w:date="2019-04-29T13:00:00Z"/>
+        </w:rPr>
+      </w:pPr>
+    </w:p>
+    <w:p>
+      <w:pPr>
+        <w:pStyle w:val="Heading2"/>
+        <w:numPr>
+          <w:ilvl w:val="0"/>
+          <w:numId w:val="3"/>
+        </w:numPr>
+        <w:tabs>
+          <w:tab w:val="clear" w:pos="1080"/>
+          <w:tab w:val="num" w:pos="360"/>
+        </w:tabs>
+        <w:ind w:left="360"/>
+        <w:rPr>
+          <w:ins w:id="95" w:author="Palacherla, Susmitha C (NONUS)" w:date="2019-04-29T13:00:00Z"/>
+        </w:rPr>
+      </w:pPr>
+      <w:bookmarkStart w:id="96" w:name="_Toc7435631"/>
+      <w:ins w:id="97" w:author="Palacherla, Susmitha C (NONUS)" w:date="2019-04-29T13:00:00Z">
+        <w:r>
+          <w:t xml:space="preserve">TFS 14249 </w:t>
+        </w:r>
+      </w:ins>
+      <w:ins w:id="98" w:author="Palacherla, Susmitha C (NONUS)" w:date="2019-04-29T13:01:00Z">
+        <w:r>
+          <w:t>–</w:t>
+        </w:r>
+      </w:ins>
+      <w:ins w:id="99" w:author="Palacherla, Susmitha C (NONUS)" w:date="2019-04-29T13:00:00Z">
+        <w:r>
+          <w:t xml:space="preserve"> </w:t>
+        </w:r>
+      </w:ins>
+      <w:ins w:id="100" w:author="Palacherla, Susmitha C (NONUS)" w:date="2019-04-29T13:01:00Z">
+        <w:r>
+          <w:t>Update Employee Load Process</w:t>
+        </w:r>
+      </w:ins>
+      <w:bookmarkEnd w:id="96"/>
+    </w:p>
+    <w:tbl>
+      <w:tblPr>
+        <w:tblW w:w="0" w:type="auto"/>
+        <w:tblInd w:w="-612" w:type="dxa"/>
+        <w:tblBorders>
+          <w:top w:val="single" w:sz="4" w:space="0" w:color="auto"/>
+          <w:left w:val="single" w:sz="4" w:space="0" w:color="auto"/>
+          <w:bottom w:val="single" w:sz="4" w:space="0" w:color="auto"/>
+          <w:right w:val="single" w:sz="4" w:space="0" w:color="auto"/>
+          <w:insideH w:val="single" w:sz="4" w:space="0" w:color="auto"/>
+          <w:insideV w:val="single" w:sz="4" w:space="0" w:color="auto"/>
+        </w:tblBorders>
+        <w:tblLayout w:type="fixed"/>
+        <w:tblLook w:val="0000" w:firstRow="0" w:lastRow="0" w:firstColumn="0" w:lastColumn="0" w:noHBand="0" w:noVBand="0"/>
+      </w:tblPr>
+      <w:tblGrid>
+        <w:gridCol w:w="900"/>
+        <w:gridCol w:w="1649"/>
+        <w:gridCol w:w="2311"/>
+        <w:gridCol w:w="4500"/>
+        <w:gridCol w:w="1260"/>
+        <w:gridCol w:w="2340"/>
+        <w:gridCol w:w="44"/>
+        <w:tblGridChange w:id="101">
+          <w:tblGrid>
+            <w:gridCol w:w="612"/>
+            <w:gridCol w:w="288"/>
+            <w:gridCol w:w="612"/>
+            <w:gridCol w:w="1037"/>
+            <w:gridCol w:w="2311"/>
+            <w:gridCol w:w="612"/>
+            <w:gridCol w:w="3888"/>
+            <w:gridCol w:w="612"/>
+            <w:gridCol w:w="648"/>
+            <w:gridCol w:w="612"/>
+            <w:gridCol w:w="1728"/>
+            <w:gridCol w:w="44"/>
+            <w:gridCol w:w="568"/>
+          </w:tblGrid>
+        </w:tblGridChange>
+      </w:tblGrid>
+      <w:tr>
+        <w:trPr>
+          <w:tblHeader/>
+          <w:ins w:id="102" w:author="Palacherla, Susmitha C (NONUS)" w:date="2019-04-29T13:00:00Z"/>
+        </w:trPr>
+        <w:tc>
+          <w:tcPr>
+            <w:tcW w:w="2549" w:type="dxa"/>
+            <w:gridSpan w:val="2"/>
+            <w:shd w:val="solid" w:color="auto" w:fill="000000"/>
+          </w:tcPr>
+          <w:p>
+            <w:pPr>
+              <w:rPr>
+                <w:ins w:id="103" w:author="Palacherla, Susmitha C (NONUS)" w:date="2019-04-29T13:00:00Z"/>
+              </w:rPr>
+            </w:pPr>
+            <w:ins w:id="104" w:author="Palacherla, Susmitha C (NONUS)" w:date="2019-04-29T13:00:00Z">
+              <w:r>
+                <w:t>Item</w:t>
+              </w:r>
+            </w:ins>
+          </w:p>
+        </w:tc>
+        <w:tc>
+          <w:tcPr>
+            <w:tcW w:w="10455" w:type="dxa"/>
+            <w:gridSpan w:val="5"/>
+            <w:shd w:val="solid" w:color="auto" w:fill="000000"/>
+          </w:tcPr>
+          <w:p>
+            <w:pPr>
+              <w:rPr>
+                <w:ins w:id="105" w:author="Palacherla, Susmitha C (NONUS)" w:date="2019-04-29T13:00:00Z"/>
+              </w:rPr>
+            </w:pPr>
+            <w:ins w:id="106" w:author="Palacherla, Susmitha C (NONUS)" w:date="2019-04-29T13:00:00Z">
+              <w:r>
+                <w:t>Description</w:t>
+              </w:r>
+            </w:ins>
+          </w:p>
+        </w:tc>
+      </w:tr>
+      <w:tr>
+        <w:trPr>
+          <w:ins w:id="107" w:author="Palacherla, Susmitha C (NONUS)" w:date="2019-04-29T13:00:00Z"/>
+        </w:trPr>
+        <w:tc>
+          <w:tcPr>
+            <w:tcW w:w="2549" w:type="dxa"/>
+            <w:gridSpan w:val="2"/>
+          </w:tcPr>
+          <w:p>
+            <w:pPr>
+              <w:rPr>
+                <w:ins w:id="108" w:author="Palacherla, Susmitha C (NONUS)" w:date="2019-04-29T13:00:00Z"/>
+              </w:rPr>
+            </w:pPr>
+          </w:p>
+        </w:tc>
+        <w:tc>
+          <w:tcPr>
+            <w:tcW w:w="10455" w:type="dxa"/>
+            <w:gridSpan w:val="5"/>
+          </w:tcPr>
+          <w:p>
+            <w:pPr>
+              <w:rPr>
+                <w:ins w:id="109" w:author="Palacherla, Susmitha C (NONUS)" w:date="2019-04-29T13:00:00Z"/>
+              </w:rPr>
+            </w:pPr>
+          </w:p>
+        </w:tc>
+      </w:tr>
+      <w:tr>
+        <w:trPr>
+          <w:ins w:id="110" w:author="Palacherla, Susmitha C (NONUS)" w:date="2019-04-29T13:00:00Z"/>
+        </w:trPr>
+        <w:tc>
+          <w:tcPr>
+            <w:tcW w:w="2549" w:type="dxa"/>
+            <w:gridSpan w:val="2"/>
+          </w:tcPr>
+          <w:p>
+            <w:pPr>
+              <w:rPr>
+                <w:ins w:id="111" w:author="Palacherla, Susmitha C (NONUS)" w:date="2019-04-29T13:00:00Z"/>
+              </w:rPr>
+            </w:pPr>
+            <w:ins w:id="112" w:author="Palacherla, Susmitha C (NONUS)" w:date="2019-04-29T13:00:00Z">
+              <w:r>
+                <w:t>Description</w:t>
+              </w:r>
+            </w:ins>
+          </w:p>
+        </w:tc>
+        <w:tc>
+          <w:tcPr>
+            <w:tcW w:w="10455" w:type="dxa"/>
+            <w:gridSpan w:val="5"/>
+          </w:tcPr>
+          <w:p>
+            <w:pPr>
+              <w:rPr>
+                <w:ins w:id="113" w:author="Palacherla, Susmitha C (NONUS)" w:date="2019-04-29T13:00:00Z"/>
+              </w:rPr>
+            </w:pPr>
+            <w:ins w:id="114" w:author="Palacherla, Susmitha C (NONUS)" w:date="2019-04-29T13:00:00Z">
+              <w:r>
+                <w:t>This document is used to document the test cases for the employee Hierarchy related load process.</w:t>
+              </w:r>
+            </w:ins>
+          </w:p>
+        </w:tc>
+      </w:tr>
+      <w:tr>
+        <w:trPr>
+          <w:ins w:id="115" w:author="Palacherla, Susmitha C (NONUS)" w:date="2019-04-29T13:00:00Z"/>
+        </w:trPr>
+        <w:tc>
+          <w:tcPr>
+            <w:tcW w:w="2549" w:type="dxa"/>
+            <w:gridSpan w:val="2"/>
+          </w:tcPr>
+          <w:p>
+            <w:pPr>
+              <w:rPr>
+                <w:ins w:id="116" w:author="Palacherla, Susmitha C (NONUS)" w:date="2019-04-29T13:00:00Z"/>
+              </w:rPr>
+            </w:pPr>
+            <w:ins w:id="117" w:author="Palacherla, Susmitha C (NONUS)" w:date="2019-04-29T13:00:00Z">
+              <w:r>
+                <w:t>Test Environment</w:t>
+              </w:r>
+            </w:ins>
+          </w:p>
+        </w:tc>
+        <w:tc>
+          <w:tcPr>
+            <w:tcW w:w="10455" w:type="dxa"/>
+            <w:gridSpan w:val="5"/>
+          </w:tcPr>
+          <w:p>
+            <w:pPr>
+              <w:rPr>
+                <w:ins w:id="118" w:author="Palacherla, Susmitha C (NONUS)" w:date="2019-04-29T13:00:00Z"/>
+              </w:rPr>
+            </w:pPr>
+            <w:proofErr w:type="spellStart"/>
+            <w:ins w:id="119" w:author="Palacherla, Susmitha C (NONUS)" w:date="2019-04-29T13:00:00Z">
+              <w:r>
+                <w:t>eCoaching_Dev</w:t>
+              </w:r>
+              <w:proofErr w:type="spellEnd"/>
+              <w:r>
+                <w:t xml:space="preserve"> database on f3420-ecldbd01 </w:t>
+              </w:r>
+            </w:ins>
+          </w:p>
+        </w:tc>
+      </w:tr>
+      <w:tr>
+        <w:trPr>
+          <w:trHeight w:val="467"/>
+          <w:ins w:id="120" w:author="Palacherla, Susmitha C (NONUS)" w:date="2019-04-29T13:00:00Z"/>
+        </w:trPr>
+        <w:tc>
+          <w:tcPr>
+            <w:tcW w:w="2549" w:type="dxa"/>
+            <w:gridSpan w:val="2"/>
+          </w:tcPr>
+          <w:p>
+            <w:pPr>
+              <w:rPr>
+                <w:ins w:id="121" w:author="Palacherla, Susmitha C (NONUS)" w:date="2019-04-29T13:00:00Z"/>
+              </w:rPr>
+            </w:pPr>
+            <w:ins w:id="122" w:author="Palacherla, Susmitha C (NONUS)" w:date="2019-04-29T13:02:00Z">
+              <w:r>
+                <w:t>Code impacted</w:t>
+              </w:r>
+            </w:ins>
+          </w:p>
+        </w:tc>
+        <w:tc>
+          <w:tcPr>
+            <w:tcW w:w="10455" w:type="dxa"/>
+            <w:gridSpan w:val="5"/>
+          </w:tcPr>
+          <w:p>
+            <w:pPr>
+              <w:rPr>
+                <w:ins w:id="123" w:author="Palacherla, Susmitha C (NONUS)" w:date="2019-04-29T13:00:00Z"/>
+              </w:rPr>
+            </w:pPr>
+            <w:proofErr w:type="spellStart"/>
+            <w:ins w:id="124" w:author="Palacherla, Susmitha C (NONUS)" w:date="2019-04-29T13:02:00Z">
+              <w:r>
+                <w:t>sp</w:t>
+              </w:r>
+              <w:proofErr w:type="spellEnd"/>
+              <w:r>
+                <w:t xml:space="preserve"> [EC].[sp_Update_Employee_Hierarchy_Stage]</w:t>
+              </w:r>
+            </w:ins>
+          </w:p>
+        </w:tc>
+      </w:tr>
+      <w:tr>
+        <w:trPr>
+          <w:ins w:id="125" w:author="Palacherla, Susmitha C (NONUS)" w:date="2019-04-29T13:00:00Z"/>
+        </w:trPr>
+        <w:tc>
+          <w:tcPr>
+            <w:tcW w:w="2549" w:type="dxa"/>
+            <w:gridSpan w:val="2"/>
+          </w:tcPr>
+          <w:p>
+            <w:pPr>
+              <w:rPr>
+                <w:ins w:id="126" w:author="Palacherla, Susmitha C (NONUS)" w:date="2019-04-29T13:00:00Z"/>
+              </w:rPr>
+            </w:pPr>
+            <w:ins w:id="127" w:author="Palacherla, Susmitha C (NONUS)" w:date="2019-04-29T13:00:00Z">
+              <w:r>
+                <w:t>File Staging directories</w:t>
+              </w:r>
+            </w:ins>
+          </w:p>
+        </w:tc>
+        <w:tc>
+          <w:tcPr>
+            <w:tcW w:w="10455" w:type="dxa"/>
+            <w:gridSpan w:val="5"/>
+          </w:tcPr>
+          <w:p>
+            <w:pPr>
+              <w:rPr>
+                <w:ins w:id="128" w:author="Palacherla, Susmitha C (NONUS)" w:date="2019-04-29T13:00:00Z"/>
+              </w:rPr>
+            </w:pPr>
+            <w:ins w:id="129" w:author="Palacherla, Susmitha C (NONUS)" w:date="2019-04-29T13:00:00Z">
+              <w:r>
+                <w:t>\\f3420-ecldbd01\data\Coaching\HRInfo\</w:t>
+              </w:r>
+            </w:ins>
+          </w:p>
+        </w:tc>
+      </w:tr>
+      <w:tr>
+        <w:trPr>
+          <w:ins w:id="130" w:author="Palacherla, Susmitha C (NONUS)" w:date="2019-04-29T13:00:00Z"/>
+        </w:trPr>
+        <w:tc>
+          <w:tcPr>
+            <w:tcW w:w="2549" w:type="dxa"/>
+            <w:gridSpan w:val="2"/>
+          </w:tcPr>
+          <w:p>
+            <w:pPr>
+              <w:rPr>
+                <w:ins w:id="131" w:author="Palacherla, Susmitha C (NONUS)" w:date="2019-04-29T13:00:00Z"/>
+              </w:rPr>
+            </w:pPr>
+            <w:ins w:id="132" w:author="Palacherla, Susmitha C (NONUS)" w:date="2019-04-29T13:00:00Z">
+              <w:r>
+                <w:t>Source Files</w:t>
+              </w:r>
+            </w:ins>
+          </w:p>
+        </w:tc>
+        <w:tc>
+          <w:tcPr>
+            <w:tcW w:w="10455" w:type="dxa"/>
+            <w:gridSpan w:val="5"/>
+          </w:tcPr>
+          <w:p>
+            <w:pPr>
+              <w:rPr>
+                <w:ins w:id="133" w:author="Palacherla, Susmitha C (NONUS)" w:date="2019-04-29T13:00:00Z"/>
+              </w:rPr>
+            </w:pPr>
+            <w:ins w:id="134" w:author="Palacherla, Susmitha C (NONUS)" w:date="2019-04-29T13:00:00Z">
+              <w:r>
+                <w:t>Employee_Information_WithProgram.csv</w:t>
+              </w:r>
+            </w:ins>
+          </w:p>
+          <w:p>
+            <w:pPr>
+              <w:rPr>
+                <w:ins w:id="135" w:author="Palacherla, Susmitha C (NONUS)" w:date="2019-04-29T13:00:00Z"/>
+              </w:rPr>
+            </w:pPr>
+            <w:ins w:id="136" w:author="Palacherla, Susmitha C (NONUS)" w:date="2019-04-29T13:00:00Z">
+              <w:r>
+                <w:t>HR_Employee_Information.csv</w:t>
+              </w:r>
+            </w:ins>
+          </w:p>
+          <w:p>
+            <w:pPr>
+              <w:rPr>
+                <w:ins w:id="137" w:author="Palacherla, Susmitha C (NONUS)" w:date="2019-04-29T13:00:00Z"/>
+              </w:rPr>
+            </w:pPr>
+            <w:ins w:id="138" w:author="Palacherla, Susmitha C (NONUS)" w:date="2019-04-29T13:00:00Z">
+              <w:r>
+                <w:t>PS_Employee_Information_mmddccyy.csv</w:t>
+              </w:r>
+            </w:ins>
+          </w:p>
+        </w:tc>
+      </w:tr>
+      <w:tr>
+        <w:tblPrEx>
+          <w:tblW w:w="0" w:type="auto"/>
+          <w:tblInd w:w="-612" w:type="dxa"/>
+          <w:tblBorders>
+            <w:top w:val="double" w:sz="4" w:space="0" w:color="auto"/>
+            <w:left w:val="double" w:sz="4" w:space="0" w:color="auto"/>
+            <w:bottom w:val="double" w:sz="4" w:space="0" w:color="auto"/>
+            <w:right w:val="double" w:sz="4" w:space="0" w:color="auto"/>
+            <w:insideH w:val="single" w:sz="6" w:space="0" w:color="auto"/>
+            <w:insideV w:val="single" w:sz="6" w:space="0" w:color="auto"/>
+          </w:tblBorders>
+          <w:tblLayout w:type="fixed"/>
+          <w:tblLook w:val="0000" w:firstRow="0" w:lastRow="0" w:firstColumn="0" w:lastColumn="0" w:noHBand="0" w:noVBand="0"/>
+          <w:tblPrExChange w:id="139" w:author="Palacherla, Susmitha C (NONUS)" w:date="2019-04-29T13:03:00Z">
+            <w:tblPrEx>
+              <w:tblW w:w="0" w:type="auto"/>
+              <w:tblInd w:w="-612" w:type="dxa"/>
+              <w:tblBorders>
+                <w:top w:val="double" w:sz="4" w:space="0" w:color="auto"/>
+                <w:left w:val="double" w:sz="4" w:space="0" w:color="auto"/>
+                <w:bottom w:val="double" w:sz="4" w:space="0" w:color="auto"/>
+                <w:right w:val="double" w:sz="4" w:space="0" w:color="auto"/>
+                <w:insideH w:val="single" w:sz="6" w:space="0" w:color="auto"/>
+                <w:insideV w:val="single" w:sz="6" w:space="0" w:color="auto"/>
+              </w:tblBorders>
+              <w:tblLayout w:type="fixed"/>
+              <w:tblLook w:val="0000" w:firstRow="0" w:lastRow="0" w:firstColumn="0" w:lastColumn="0" w:noHBand="0" w:noVBand="0"/>
+            </w:tblPrEx>
+          </w:tblPrExChange>
+        </w:tblPrEx>
+        <w:trPr>
+          <w:gridAfter w:val="1"/>
+          <w:wAfter w:w="44" w:type="dxa"/>
+          <w:cantSplit/>
+          <w:trHeight w:val="399"/>
+          <w:tblHeader/>
+          <w:ins w:id="140" w:author="Palacherla, Susmitha C (NONUS)" w:date="2019-04-29T13:00:00Z"/>
+          <w:trPrChange w:id="141" w:author="Palacherla, Susmitha C (NONUS)" w:date="2019-04-29T13:03:00Z">
+            <w:trPr>
+              <w:gridBefore w:val="1"/>
+              <w:wAfter w:w="44" w:type="dxa"/>
+              <w:cantSplit/>
+              <w:tblHeader/>
+            </w:trPr>
+          </w:trPrChange>
+        </w:trPr>
+        <w:tc>
+          <w:tcPr>
+            <w:tcW w:w="900" w:type="dxa"/>
+            <w:shd w:val="clear" w:color="auto" w:fill="A6A6A6"/>
+            <w:tcPrChange w:id="142" w:author="Palacherla, Susmitha C (NONUS)" w:date="2019-04-29T13:03:00Z">
+              <w:tcPr>
+                <w:tcW w:w="900" w:type="dxa"/>
+                <w:gridSpan w:val="2"/>
+                <w:shd w:val="clear" w:color="auto" w:fill="A6A6A6"/>
+              </w:tcPr>
+            </w:tcPrChange>
+          </w:tcPr>
+          <w:p>
+            <w:pPr>
+              <w:rPr>
+                <w:ins w:id="143" w:author="Palacherla, Susmitha C (NONUS)" w:date="2019-04-29T13:00:00Z"/>
+                <w:i/>
+              </w:rPr>
+            </w:pPr>
+            <w:ins w:id="144" w:author="Palacherla, Susmitha C (NONUS)" w:date="2019-04-29T13:00:00Z">
+              <w:r>
+                <w:t>TEST#</w:t>
+              </w:r>
+            </w:ins>
+          </w:p>
+        </w:tc>
+        <w:tc>
+          <w:tcPr>
+            <w:tcW w:w="3960" w:type="dxa"/>
+            <w:gridSpan w:val="2"/>
+            <w:shd w:val="clear" w:color="auto" w:fill="A6A6A6"/>
+            <w:tcPrChange w:id="145" w:author="Palacherla, Susmitha C (NONUS)" w:date="2019-04-29T13:03:00Z">
+              <w:tcPr>
+                <w:tcW w:w="3960" w:type="dxa"/>
+                <w:gridSpan w:val="3"/>
+                <w:shd w:val="clear" w:color="auto" w:fill="A6A6A6"/>
+              </w:tcPr>
+            </w:tcPrChange>
+          </w:tcPr>
+          <w:p>
+            <w:pPr>
+              <w:rPr>
+                <w:ins w:id="146" w:author="Palacherla, Susmitha C (NONUS)" w:date="2019-04-29T13:00:00Z"/>
+                <w:i/>
+              </w:rPr>
+            </w:pPr>
+            <w:ins w:id="147" w:author="Palacherla, Susmitha C (NONUS)" w:date="2019-04-29T13:00:00Z">
+              <w:r>
+                <w:t>ACTION</w:t>
+              </w:r>
+            </w:ins>
+          </w:p>
+        </w:tc>
+        <w:tc>
+          <w:tcPr>
+            <w:tcW w:w="4500" w:type="dxa"/>
+            <w:shd w:val="clear" w:color="auto" w:fill="A6A6A6"/>
+            <w:tcPrChange w:id="148" w:author="Palacherla, Susmitha C (NONUS)" w:date="2019-04-29T13:03:00Z">
+              <w:tcPr>
+                <w:tcW w:w="4500" w:type="dxa"/>
+                <w:gridSpan w:val="2"/>
+                <w:shd w:val="clear" w:color="auto" w:fill="A6A6A6"/>
+              </w:tcPr>
+            </w:tcPrChange>
+          </w:tcPr>
+          <w:p>
+            <w:pPr>
+              <w:rPr>
+                <w:ins w:id="149" w:author="Palacherla, Susmitha C (NONUS)" w:date="2019-04-29T13:00:00Z"/>
+                <w:i/>
+              </w:rPr>
+            </w:pPr>
+            <w:ins w:id="150" w:author="Palacherla, Susmitha C (NONUS)" w:date="2019-04-29T13:00:00Z">
+              <w:r>
+                <w:t xml:space="preserve">EXPECTED RESULTS </w:t>
+              </w:r>
+            </w:ins>
+          </w:p>
+        </w:tc>
+        <w:tc>
+          <w:tcPr>
+            <w:tcW w:w="1260" w:type="dxa"/>
+            <w:shd w:val="clear" w:color="auto" w:fill="A6A6A6"/>
+            <w:tcPrChange w:id="151" w:author="Palacherla, Susmitha C (NONUS)" w:date="2019-04-29T13:03:00Z">
+              <w:tcPr>
+                <w:tcW w:w="1260" w:type="dxa"/>
+                <w:gridSpan w:val="2"/>
+                <w:shd w:val="clear" w:color="auto" w:fill="A6A6A6"/>
+              </w:tcPr>
+            </w:tcPrChange>
+          </w:tcPr>
+          <w:p>
+            <w:pPr>
+              <w:rPr>
+                <w:ins w:id="152" w:author="Palacherla, Susmitha C (NONUS)" w:date="2019-04-29T13:00:00Z"/>
+                <w:i/>
+              </w:rPr>
+            </w:pPr>
+            <w:ins w:id="153" w:author="Palacherla, Susmitha C (NONUS)" w:date="2019-04-29T13:00:00Z">
+              <w:r>
+                <w:t>RESULTS</w:t>
+              </w:r>
+            </w:ins>
+          </w:p>
+          <w:p>
+            <w:pPr>
+              <w:rPr>
+                <w:ins w:id="154" w:author="Palacherla, Susmitha C (NONUS)" w:date="2019-04-29T13:00:00Z"/>
+                <w:i/>
+              </w:rPr>
+            </w:pPr>
+            <w:ins w:id="155" w:author="Palacherla, Susmitha C (NONUS)" w:date="2019-04-29T13:00:00Z">
+              <w:r>
+                <w:t>P/F/I</w:t>
+              </w:r>
+            </w:ins>
+          </w:p>
+        </w:tc>
+        <w:tc>
+          <w:tcPr>
+            <w:tcW w:w="2340" w:type="dxa"/>
+            <w:shd w:val="clear" w:color="auto" w:fill="A6A6A6"/>
+            <w:tcPrChange w:id="156" w:author="Palacherla, Susmitha C (NONUS)" w:date="2019-04-29T13:03:00Z">
+              <w:tcPr>
+                <w:tcW w:w="2340" w:type="dxa"/>
+                <w:gridSpan w:val="3"/>
+                <w:shd w:val="clear" w:color="auto" w:fill="A6A6A6"/>
+              </w:tcPr>
+            </w:tcPrChange>
+          </w:tcPr>
+          <w:p>
+            <w:pPr>
+              <w:rPr>
+                <w:ins w:id="157" w:author="Palacherla, Susmitha C (NONUS)" w:date="2019-04-29T13:00:00Z"/>
+                <w:i/>
+              </w:rPr>
+            </w:pPr>
+            <w:ins w:id="158" w:author="Palacherla, Susmitha C (NONUS)" w:date="2019-04-29T13:00:00Z">
+              <w:r>
+                <w:t>COMMENTS</w:t>
+              </w:r>
+            </w:ins>
+          </w:p>
+        </w:tc>
+      </w:tr>
+      <w:tr>
+        <w:tblPrEx>
+          <w:tblBorders>
+            <w:top w:val="double" w:sz="4" w:space="0" w:color="auto"/>
+            <w:left w:val="double" w:sz="4" w:space="0" w:color="auto"/>
+            <w:bottom w:val="double" w:sz="4" w:space="0" w:color="auto"/>
+            <w:right w:val="double" w:sz="4" w:space="0" w:color="auto"/>
+            <w:insideH w:val="single" w:sz="6" w:space="0" w:color="auto"/>
+            <w:insideV w:val="single" w:sz="6" w:space="0" w:color="auto"/>
+          </w:tblBorders>
+        </w:tblPrEx>
+        <w:trPr>
+          <w:gridAfter w:val="1"/>
+          <w:wAfter w:w="44" w:type="dxa"/>
+          <w:cantSplit/>
+          <w:ins w:id="159" w:author="Palacherla, Susmitha C (NONUS)" w:date="2019-05-01T09:12:00Z"/>
+        </w:trPr>
+        <w:tc>
+          <w:tcPr>
+            <w:tcW w:w="900" w:type="dxa"/>
+          </w:tcPr>
+          <w:p>
+            <w:pPr>
+              <w:rPr>
+                <w:ins w:id="160" w:author="Palacherla, Susmitha C (NONUS)" w:date="2019-05-01T09:12:00Z"/>
+                <w:bCs/>
+              </w:rPr>
+            </w:pPr>
+            <w:ins w:id="161" w:author="Palacherla, Susmitha C (NONUS)" w:date="2019-05-01T09:12:00Z">
+              <w:r>
+                <w:rPr>
+                  <w:bCs/>
+                </w:rPr>
+                <w:t>12.1</w:t>
+              </w:r>
+            </w:ins>
+          </w:p>
+        </w:tc>
+        <w:tc>
+          <w:tcPr>
+            <w:tcW w:w="3960" w:type="dxa"/>
+            <w:gridSpan w:val="2"/>
+          </w:tcPr>
+          <w:p>
+            <w:pPr>
+              <w:overflowPunct/>
+              <w:textAlignment w:val="auto"/>
+              <w:rPr>
+                <w:ins w:id="162" w:author="Palacherla, Susmitha C (NONUS)" w:date="2019-05-01T09:12:00Z"/>
+                <w:bCs/>
+              </w:rPr>
+            </w:pPr>
+            <w:ins w:id="163" w:author="Palacherla, Susmitha C (NONUS)" w:date="2019-05-01T09:12:00Z">
+              <w:r>
+                <w:rPr>
+                  <w:bCs/>
+                </w:rPr>
+                <w:t xml:space="preserve">Verify status of Employee ID </w:t>
+              </w:r>
+              <w:r>
+                <w:rPr>
+                  <w:bCs/>
+                </w:rPr>
+                <w:t>'243747'</w:t>
+              </w:r>
+            </w:ins>
+          </w:p>
+        </w:tc>
+        <w:tc>
+          <w:tcPr>
+            <w:tcW w:w="4500" w:type="dxa"/>
+          </w:tcPr>
+          <w:p>
+            <w:pPr>
+              <w:rPr>
+                <w:ins w:id="164" w:author="Palacherla, Susmitha C (NONUS)" w:date="2019-05-01T09:12:00Z"/>
+                <w:bCs/>
+              </w:rPr>
+            </w:pPr>
+            <w:ins w:id="165" w:author="Palacherla, Susmitha C (NONUS)" w:date="2019-05-01T09:12:00Z">
+              <w:r>
+                <w:rPr>
+                  <w:bCs/>
+                </w:rPr>
+                <w:t>Active = ‘T’</w:t>
+              </w:r>
+            </w:ins>
+          </w:p>
+        </w:tc>
+        <w:tc>
+          <w:tcPr>
+            <w:tcW w:w="1260" w:type="dxa"/>
+          </w:tcPr>
+          <w:p>
+            <w:pPr>
+              <w:rPr>
+                <w:ins w:id="166" w:author="Palacherla, Susmitha C (NONUS)" w:date="2019-05-01T09:12:00Z"/>
+                <w:bCs/>
+              </w:rPr>
+            </w:pPr>
+            <w:ins w:id="167" w:author="Palacherla, Susmitha C (NONUS)" w:date="2019-05-01T09:13:00Z">
+              <w:r>
+                <w:rPr>
+                  <w:bCs/>
+                </w:rPr>
+                <w:t>P</w:t>
+              </w:r>
+            </w:ins>
+          </w:p>
+        </w:tc>
+        <w:tc>
+          <w:tcPr>
+            <w:tcW w:w="2340" w:type="dxa"/>
+          </w:tcPr>
+          <w:p>
+            <w:pPr>
+              <w:rPr>
+                <w:ins w:id="168" w:author="Palacherla, Susmitha C (NONUS)" w:date="2019-05-01T09:12:00Z"/>
+                <w:bCs/>
+              </w:rPr>
+            </w:pPr>
+          </w:p>
+        </w:tc>
+      </w:tr>
+      <w:tr>
+        <w:tblPrEx>
+          <w:tblBorders>
+            <w:top w:val="double" w:sz="4" w:space="0" w:color="auto"/>
+            <w:left w:val="double" w:sz="4" w:space="0" w:color="auto"/>
+            <w:bottom w:val="double" w:sz="4" w:space="0" w:color="auto"/>
+            <w:right w:val="double" w:sz="4" w:space="0" w:color="auto"/>
+            <w:insideH w:val="single" w:sz="6" w:space="0" w:color="auto"/>
+            <w:insideV w:val="single" w:sz="6" w:space="0" w:color="auto"/>
+          </w:tblBorders>
+        </w:tblPrEx>
+        <w:trPr>
+          <w:gridAfter w:val="1"/>
+          <w:wAfter w:w="44" w:type="dxa"/>
+          <w:cantSplit/>
+          <w:ins w:id="169" w:author="Palacherla, Susmitha C (NONUS)" w:date="2019-04-29T13:00:00Z"/>
+        </w:trPr>
+        <w:tc>
+          <w:tcPr>
+            <w:tcW w:w="900" w:type="dxa"/>
+          </w:tcPr>
+          <w:p>
+            <w:pPr>
+              <w:rPr>
+                <w:ins w:id="170" w:author="Palacherla, Susmitha C (NONUS)" w:date="2019-04-29T13:00:00Z"/>
+                <w:i/>
+              </w:rPr>
+            </w:pPr>
+            <w:ins w:id="171" w:author="Palacherla, Susmitha C (NONUS)" w:date="2019-05-01T09:12:00Z">
+              <w:r>
+                <w:rPr>
+                  <w:bCs/>
+                </w:rPr>
+                <w:t>12.2</w:t>
+              </w:r>
+            </w:ins>
+          </w:p>
+        </w:tc>
+        <w:tc>
+          <w:tcPr>
+            <w:tcW w:w="3960" w:type="dxa"/>
+            <w:gridSpan w:val="2"/>
+          </w:tcPr>
+          <w:p>
+            <w:pPr>
+              <w:overflowPunct/>
+              <w:textAlignment w:val="auto"/>
+              <w:rPr>
+                <w:ins w:id="172" w:author="Palacherla, Susmitha C (NONUS)" w:date="2019-04-29T13:05:00Z"/>
+                <w:bCs/>
+                <w:rPrChange w:id="173" w:author="Palacherla, Susmitha C (NONUS)" w:date="2019-04-29T13:05:00Z">
+                  <w:rPr>
+                    <w:ins w:id="174" w:author="Palacherla, Susmitha C (NONUS)" w:date="2019-04-29T13:05:00Z"/>
+                    <w:rFonts w:ascii="Consolas" w:hAnsi="Consolas" w:cs="Consolas"/>
+                    <w:color w:val="FF0000"/>
+                    <w:sz w:val="19"/>
+                    <w:szCs w:val="19"/>
+                  </w:rPr>
+                </w:rPrChange>
+              </w:rPr>
+            </w:pPr>
+            <w:ins w:id="175" w:author="Palacherla, Susmitha C (NONUS)" w:date="2019-04-29T13:03:00Z">
+              <w:r>
+                <w:rPr>
+                  <w:bCs/>
+                </w:rPr>
+                <w:t xml:space="preserve">Verify the </w:t>
+              </w:r>
+            </w:ins>
+            <w:ins w:id="176" w:author="Palacherla, Susmitha C (NONUS)" w:date="2019-04-29T13:05:00Z">
+              <w:r>
+                <w:rPr>
+                  <w:bCs/>
+                </w:rPr>
+                <w:t xml:space="preserve">manager attributes where </w:t>
+              </w:r>
+              <w:proofErr w:type="spellStart"/>
+              <w:r>
+                <w:rPr>
+                  <w:bCs/>
+                  <w:rPrChange w:id="177" w:author="Palacherla, Susmitha C (NONUS)" w:date="2019-04-29T13:05:00Z">
+                    <w:rPr>
+                      <w:rFonts w:ascii="Consolas" w:hAnsi="Consolas" w:cs="Consolas"/>
+                      <w:sz w:val="19"/>
+                      <w:szCs w:val="19"/>
+                    </w:rPr>
+                  </w:rPrChange>
+                </w:rPr>
+                <w:t>mgr_id</w:t>
+              </w:r>
+              <w:proofErr w:type="spellEnd"/>
+              <w:r>
+                <w:rPr>
+                  <w:bCs/>
+                  <w:rPrChange w:id="178" w:author="Palacherla, Susmitha C (NONUS)" w:date="2019-04-29T13:05:00Z">
+                    <w:rPr>
+                      <w:rFonts w:ascii="Consolas" w:hAnsi="Consolas" w:cs="Consolas"/>
+                      <w:sz w:val="19"/>
+                      <w:szCs w:val="19"/>
+                    </w:rPr>
+                  </w:rPrChange>
+                </w:rPr>
+                <w:t xml:space="preserve"> </w:t>
+              </w:r>
+              <w:r>
+                <w:rPr>
+                  <w:bCs/>
+                  <w:rPrChange w:id="179" w:author="Palacherla, Susmitha C (NONUS)" w:date="2019-04-29T13:05:00Z">
+                    <w:rPr>
+                      <w:rFonts w:ascii="Consolas" w:hAnsi="Consolas" w:cs="Consolas"/>
+                      <w:color w:val="808080"/>
+                      <w:sz w:val="19"/>
+                      <w:szCs w:val="19"/>
+                    </w:rPr>
+                  </w:rPrChange>
+                </w:rPr>
+                <w:t>=</w:t>
+              </w:r>
+              <w:r>
+                <w:rPr>
+                  <w:bCs/>
+                  <w:rPrChange w:id="180" w:author="Palacherla, Susmitha C (NONUS)" w:date="2019-04-29T13:05:00Z">
+                    <w:rPr>
+                      <w:rFonts w:ascii="Consolas" w:hAnsi="Consolas" w:cs="Consolas"/>
+                      <w:sz w:val="19"/>
+                      <w:szCs w:val="19"/>
+                    </w:rPr>
+                  </w:rPrChange>
+                </w:rPr>
+                <w:t xml:space="preserve"> </w:t>
+              </w:r>
+              <w:r>
+                <w:rPr>
+                  <w:bCs/>
+                  <w:rPrChange w:id="181" w:author="Palacherla, Susmitha C (NONUS)" w:date="2019-04-29T13:05:00Z">
+                    <w:rPr>
+                      <w:rFonts w:ascii="Consolas" w:hAnsi="Consolas" w:cs="Consolas"/>
+                      <w:color w:val="FF0000"/>
+                      <w:sz w:val="19"/>
+                      <w:szCs w:val="19"/>
+                    </w:rPr>
+                  </w:rPrChange>
+                </w:rPr>
+                <w:t>'243747'</w:t>
+              </w:r>
+            </w:ins>
+          </w:p>
+          <w:p>
+            <w:pPr>
+              <w:rPr>
+                <w:ins w:id="182" w:author="Palacherla, Susmitha C (NONUS)" w:date="2019-04-29T13:00:00Z"/>
+                <w:bCs/>
+              </w:rPr>
+            </w:pPr>
+          </w:p>
+        </w:tc>
+        <w:tc>
+          <w:tcPr>
+            <w:tcW w:w="4500" w:type="dxa"/>
+          </w:tcPr>
+          <w:p>
+            <w:pPr>
+              <w:rPr>
+                <w:ins w:id="183" w:author="Palacherla, Susmitha C (NONUS)" w:date="2019-05-01T09:11:00Z"/>
+                <w:bCs/>
+              </w:rPr>
+            </w:pPr>
+            <w:ins w:id="184" w:author="Palacherla, Susmitha C (NONUS)" w:date="2019-04-29T13:04:00Z">
+              <w:r>
+                <w:rPr>
+                  <w:bCs/>
+                </w:rPr>
+                <w:t xml:space="preserve">LanID, Name and </w:t>
+              </w:r>
+            </w:ins>
+            <w:ins w:id="185" w:author="Palacherla, Susmitha C (NONUS)" w:date="2019-04-29T13:05:00Z">
+              <w:r>
+                <w:rPr>
+                  <w:bCs/>
+                </w:rPr>
+                <w:t>Email are empty</w:t>
+              </w:r>
+            </w:ins>
+          </w:p>
+          <w:p>
+            <w:pPr>
+              <w:rPr>
+                <w:ins w:id="186" w:author="Palacherla, Susmitha C (NONUS)" w:date="2019-04-29T13:00:00Z"/>
+                <w:bCs/>
+              </w:rPr>
+              <w:pPrChange w:id="187" w:author="Palacherla, Susmitha C (NONUS)" w:date="2019-05-01T09:11:00Z">
+                <w:pPr/>
+              </w:pPrChange>
+            </w:pPr>
+            <w:ins w:id="188" w:author="Palacherla, Susmitha C (NONUS)" w:date="2019-05-01T09:11:00Z">
+              <w:r>
+                <w:rPr>
+                  <w:bCs/>
+                </w:rPr>
+                <w:t>Active = ‘</w:t>
+              </w:r>
+              <w:r>
+                <w:rPr>
+                  <w:bCs/>
+                </w:rPr>
+                <w:t>T</w:t>
+              </w:r>
+              <w:r>
+                <w:rPr>
+                  <w:bCs/>
+                </w:rPr>
+                <w:t>’</w:t>
+              </w:r>
+            </w:ins>
+          </w:p>
+        </w:tc>
+        <w:tc>
+          <w:tcPr>
+            <w:tcW w:w="1260" w:type="dxa"/>
+          </w:tcPr>
+          <w:p>
+            <w:pPr>
+              <w:rPr>
+                <w:ins w:id="189" w:author="Palacherla, Susmitha C (NONUS)" w:date="2019-04-29T13:00:00Z"/>
+                <w:bCs/>
+              </w:rPr>
+            </w:pPr>
+            <w:ins w:id="190" w:author="Palacherla, Susmitha C (NONUS)" w:date="2019-04-29T13:00:00Z">
+              <w:r>
+                <w:rPr>
+                  <w:bCs/>
+                </w:rPr>
+                <w:t>P</w:t>
+              </w:r>
+            </w:ins>
+          </w:p>
+        </w:tc>
+        <w:tc>
+          <w:tcPr>
+            <w:tcW w:w="2340" w:type="dxa"/>
+          </w:tcPr>
+          <w:p>
+            <w:pPr>
+              <w:rPr>
+                <w:ins w:id="191" w:author="Palacherla, Susmitha C (NONUS)" w:date="2019-04-29T13:00:00Z"/>
+                <w:bCs/>
+              </w:rPr>
+            </w:pPr>
+          </w:p>
+        </w:tc>
+      </w:tr>
+      <w:tr>
+        <w:tblPrEx>
+          <w:tblBorders>
+            <w:top w:val="double" w:sz="4" w:space="0" w:color="auto"/>
+            <w:left w:val="double" w:sz="4" w:space="0" w:color="auto"/>
+            <w:bottom w:val="double" w:sz="4" w:space="0" w:color="auto"/>
+            <w:right w:val="double" w:sz="4" w:space="0" w:color="auto"/>
+            <w:insideH w:val="single" w:sz="6" w:space="0" w:color="auto"/>
+            <w:insideV w:val="single" w:sz="6" w:space="0" w:color="auto"/>
+          </w:tblBorders>
+        </w:tblPrEx>
+        <w:trPr>
+          <w:gridAfter w:val="1"/>
+          <w:wAfter w:w="44" w:type="dxa"/>
+          <w:cantSplit/>
+          <w:ins w:id="192" w:author="Palacherla, Susmitha C (NONUS)" w:date="2019-04-29T13:00:00Z"/>
+        </w:trPr>
+        <w:tc>
+          <w:tcPr>
+            <w:tcW w:w="900" w:type="dxa"/>
+          </w:tcPr>
+          <w:p>
+            <w:pPr>
+              <w:rPr>
+                <w:ins w:id="193" w:author="Palacherla, Susmitha C (NONUS)" w:date="2019-04-29T13:00:00Z"/>
+                <w:bCs/>
+              </w:rPr>
+            </w:pPr>
+            <w:ins w:id="194" w:author="Palacherla, Susmitha C (NONUS)" w:date="2019-05-01T09:12:00Z">
+              <w:r>
+                <w:rPr>
+                  <w:bCs/>
+                </w:rPr>
+                <w:t>12.3</w:t>
+              </w:r>
+            </w:ins>
+          </w:p>
+        </w:tc>
+        <w:tc>
+          <w:tcPr>
+            <w:tcW w:w="3960" w:type="dxa"/>
+            <w:gridSpan w:val="2"/>
+          </w:tcPr>
+          <w:p>
+            <w:pPr>
+              <w:rPr>
+                <w:ins w:id="195" w:author="Palacherla, Susmitha C (NONUS)" w:date="2019-04-29T13:00:00Z"/>
+                <w:noProof/>
+              </w:rPr>
+            </w:pPr>
+            <w:ins w:id="196" w:author="Palacherla, Susmitha C (NONUS)" w:date="2019-04-29T13:03:00Z">
+              <w:r>
+                <w:rPr>
+                  <w:bCs/>
+                </w:rPr>
+                <w:t xml:space="preserve">Stage files and </w:t>
+              </w:r>
+              <w:r>
+                <w:rPr>
+                  <w:bCs/>
+                </w:rPr>
+                <w:t xml:space="preserve">Run sql agent Job </w:t>
+              </w:r>
+              <w:r>
+                <w:rPr>
+                  <w:noProof/>
+                </w:rPr>
+                <w:t xml:space="preserve"> </w:t>
+              </w:r>
+            </w:ins>
+          </w:p>
+        </w:tc>
+        <w:tc>
+          <w:tcPr>
+            <w:tcW w:w="4500" w:type="dxa"/>
+          </w:tcPr>
+          <w:p>
+            <w:pPr>
+              <w:rPr>
+                <w:ins w:id="197" w:author="Palacherla, Susmitha C (NONUS)" w:date="2019-04-29T13:00:00Z"/>
+                <w:bCs/>
+              </w:rPr>
+            </w:pPr>
+            <w:ins w:id="198" w:author="Palacherla, Susmitha C (NONUS)" w:date="2019-04-29T13:03:00Z">
+              <w:r>
+                <w:rPr>
+                  <w:bCs/>
+                </w:rPr>
+                <w:t>Job should run successfully</w:t>
+              </w:r>
+              <w:r>
+                <w:rPr>
+                  <w:bCs/>
+                </w:rPr>
+                <w:t>.</w:t>
+              </w:r>
+            </w:ins>
+          </w:p>
+        </w:tc>
+        <w:tc>
+          <w:tcPr>
+            <w:tcW w:w="1260" w:type="dxa"/>
+          </w:tcPr>
+          <w:p>
+            <w:pPr>
+              <w:rPr>
+                <w:ins w:id="199" w:author="Palacherla, Susmitha C (NONUS)" w:date="2019-04-29T13:00:00Z"/>
+              </w:rPr>
+            </w:pPr>
+            <w:ins w:id="200" w:author="Palacherla, Susmitha C (NONUS)" w:date="2019-04-29T13:00:00Z">
+              <w:r>
+                <w:rPr>
+                  <w:bCs/>
+                </w:rPr>
+                <w:t>P</w:t>
+              </w:r>
+            </w:ins>
+          </w:p>
+        </w:tc>
+        <w:tc>
+          <w:tcPr>
+            <w:tcW w:w="2340" w:type="dxa"/>
+          </w:tcPr>
+          <w:p>
+            <w:pPr>
+              <w:rPr>
+                <w:ins w:id="201" w:author="Palacherla, Susmitha C (NONUS)" w:date="2019-04-29T13:00:00Z"/>
+                <w:bCs/>
+              </w:rPr>
+            </w:pPr>
+          </w:p>
+        </w:tc>
+      </w:tr>
+      <w:tr>
+        <w:tblPrEx>
+          <w:tblBorders>
+            <w:top w:val="double" w:sz="4" w:space="0" w:color="auto"/>
+            <w:left w:val="double" w:sz="4" w:space="0" w:color="auto"/>
+            <w:bottom w:val="double" w:sz="4" w:space="0" w:color="auto"/>
+            <w:right w:val="double" w:sz="4" w:space="0" w:color="auto"/>
+            <w:insideH w:val="single" w:sz="6" w:space="0" w:color="auto"/>
+            <w:insideV w:val="single" w:sz="6" w:space="0" w:color="auto"/>
+          </w:tblBorders>
+        </w:tblPrEx>
+        <w:trPr>
+          <w:gridAfter w:val="1"/>
+          <w:wAfter w:w="44" w:type="dxa"/>
+          <w:cantSplit/>
+          <w:ins w:id="202" w:author="Palacherla, Susmitha C (NONUS)" w:date="2019-05-01T09:13:00Z"/>
+        </w:trPr>
+        <w:tc>
+          <w:tcPr>
+            <w:tcW w:w="900" w:type="dxa"/>
+          </w:tcPr>
+          <w:p>
+            <w:pPr>
+              <w:rPr>
+                <w:ins w:id="203" w:author="Palacherla, Susmitha C (NONUS)" w:date="2019-05-01T09:13:00Z"/>
+                <w:bCs/>
+              </w:rPr>
+            </w:pPr>
+            <w:ins w:id="204" w:author="Palacherla, Susmitha C (NONUS)" w:date="2019-05-01T09:13:00Z">
+              <w:r>
+                <w:rPr>
+                  <w:bCs/>
+                </w:rPr>
+                <w:t>12.4</w:t>
+              </w:r>
+            </w:ins>
+          </w:p>
+        </w:tc>
+        <w:tc>
+          <w:tcPr>
+            <w:tcW w:w="3960" w:type="dxa"/>
+            <w:gridSpan w:val="2"/>
+          </w:tcPr>
+          <w:p>
+            <w:pPr>
+              <w:overflowPunct/>
+              <w:textAlignment w:val="auto"/>
+              <w:rPr>
+                <w:ins w:id="205" w:author="Palacherla, Susmitha C (NONUS)" w:date="2019-05-01T09:13:00Z"/>
+                <w:bCs/>
+              </w:rPr>
+            </w:pPr>
+            <w:ins w:id="206" w:author="Palacherla, Susmitha C (NONUS)" w:date="2019-05-01T09:13:00Z">
+              <w:r>
+                <w:rPr>
+                  <w:bCs/>
+                </w:rPr>
+                <w:t xml:space="preserve">Verify status of Employee ID </w:t>
+              </w:r>
+              <w:r>
+                <w:rPr>
+                  <w:bCs/>
+                </w:rPr>
+                <w:t>'243747'</w:t>
+              </w:r>
+            </w:ins>
+          </w:p>
+        </w:tc>
+        <w:tc>
+          <w:tcPr>
+            <w:tcW w:w="4500" w:type="dxa"/>
+          </w:tcPr>
+          <w:p>
+            <w:pPr>
+              <w:rPr>
+                <w:ins w:id="207" w:author="Palacherla, Susmitha C (NONUS)" w:date="2019-05-01T09:13:00Z"/>
+                <w:bCs/>
+              </w:rPr>
+            </w:pPr>
+            <w:ins w:id="208" w:author="Palacherla, Susmitha C (NONUS)" w:date="2019-05-01T09:13:00Z">
+              <w:r>
+                <w:rPr>
+                  <w:bCs/>
+                </w:rPr>
+                <w:t>Active = ‘</w:t>
+              </w:r>
+              <w:r>
+                <w:rPr>
+                  <w:bCs/>
+                </w:rPr>
+                <w:t>A</w:t>
+              </w:r>
+              <w:bookmarkStart w:id="209" w:name="_GoBack"/>
+              <w:bookmarkEnd w:id="209"/>
+              <w:r>
+                <w:rPr>
+                  <w:bCs/>
+                </w:rPr>
+                <w:t>’</w:t>
+              </w:r>
+            </w:ins>
+          </w:p>
+        </w:tc>
+        <w:tc>
+          <w:tcPr>
+            <w:tcW w:w="1260" w:type="dxa"/>
+          </w:tcPr>
+          <w:p>
+            <w:pPr>
+              <w:rPr>
+                <w:ins w:id="210" w:author="Palacherla, Susmitha C (NONUS)" w:date="2019-05-01T09:13:00Z"/>
+                <w:bCs/>
+              </w:rPr>
+            </w:pPr>
+            <w:ins w:id="211" w:author="Palacherla, Susmitha C (NONUS)" w:date="2019-05-01T09:13:00Z">
+              <w:r>
+                <w:rPr>
+                  <w:bCs/>
+                </w:rPr>
+                <w:t>P</w:t>
+              </w:r>
+            </w:ins>
+          </w:p>
+        </w:tc>
+        <w:tc>
+          <w:tcPr>
+            <w:tcW w:w="2340" w:type="dxa"/>
+          </w:tcPr>
+          <w:p>
+            <w:pPr>
+              <w:rPr>
+                <w:ins w:id="212" w:author="Palacherla, Susmitha C (NONUS)" w:date="2019-05-01T09:13:00Z"/>
+                <w:bCs/>
+              </w:rPr>
+            </w:pPr>
+          </w:p>
+        </w:tc>
+      </w:tr>
+      <w:tr>
+        <w:tblPrEx>
+          <w:tblBorders>
+            <w:top w:val="double" w:sz="4" w:space="0" w:color="auto"/>
+            <w:left w:val="double" w:sz="4" w:space="0" w:color="auto"/>
+            <w:bottom w:val="double" w:sz="4" w:space="0" w:color="auto"/>
+            <w:right w:val="double" w:sz="4" w:space="0" w:color="auto"/>
+            <w:insideH w:val="single" w:sz="6" w:space="0" w:color="auto"/>
+            <w:insideV w:val="single" w:sz="6" w:space="0" w:color="auto"/>
+          </w:tblBorders>
+        </w:tblPrEx>
+        <w:trPr>
+          <w:gridAfter w:val="1"/>
+          <w:wAfter w:w="44" w:type="dxa"/>
+          <w:cantSplit/>
+          <w:ins w:id="213" w:author="Palacherla, Susmitha C (NONUS)" w:date="2019-04-29T13:06:00Z"/>
+        </w:trPr>
+        <w:tc>
+          <w:tcPr>
+            <w:tcW w:w="900" w:type="dxa"/>
+          </w:tcPr>
+          <w:p>
+            <w:pPr>
+              <w:rPr>
+                <w:ins w:id="214" w:author="Palacherla, Susmitha C (NONUS)" w:date="2019-04-29T13:06:00Z"/>
+                <w:bCs/>
+              </w:rPr>
+              <w:pPrChange w:id="215" w:author="Palacherla, Susmitha C (NONUS)" w:date="2019-05-01T09:12:00Z">
+                <w:pPr/>
+              </w:pPrChange>
+            </w:pPr>
+            <w:ins w:id="216" w:author="Palacherla, Susmitha C (NONUS)" w:date="2019-04-29T13:06:00Z">
+              <w:r>
+                <w:rPr>
+                  <w:bCs/>
+                </w:rPr>
+                <w:t>12.</w:t>
+              </w:r>
+            </w:ins>
+            <w:ins w:id="217" w:author="Palacherla, Susmitha C (NONUS)" w:date="2019-05-01T09:12:00Z">
+              <w:r>
+                <w:rPr>
+                  <w:bCs/>
+                </w:rPr>
+                <w:t>5</w:t>
+              </w:r>
+            </w:ins>
+          </w:p>
+        </w:tc>
+        <w:tc>
+          <w:tcPr>
+            <w:tcW w:w="3960" w:type="dxa"/>
+            <w:gridSpan w:val="2"/>
+          </w:tcPr>
+          <w:p>
+            <w:pPr>
+              <w:overflowPunct/>
+              <w:textAlignment w:val="auto"/>
+              <w:rPr>
+                <w:ins w:id="218" w:author="Palacherla, Susmitha C (NONUS)" w:date="2019-04-29T13:06:00Z"/>
+                <w:bCs/>
+              </w:rPr>
+            </w:pPr>
+            <w:ins w:id="219" w:author="Palacherla, Susmitha C (NONUS)" w:date="2019-04-29T13:06:00Z">
+              <w:r>
+                <w:rPr>
+                  <w:bCs/>
+                </w:rPr>
+                <w:t xml:space="preserve">Verify the manager attributes where </w:t>
+              </w:r>
+              <w:proofErr w:type="spellStart"/>
+              <w:r>
+                <w:rPr>
+                  <w:bCs/>
+                </w:rPr>
+                <w:t>mgr_id</w:t>
+              </w:r>
+              <w:proofErr w:type="spellEnd"/>
+              <w:r>
+                <w:rPr>
+                  <w:bCs/>
+                </w:rPr>
+                <w:t xml:space="preserve"> = '243747'</w:t>
+              </w:r>
+            </w:ins>
+          </w:p>
+          <w:p>
+            <w:pPr>
+              <w:rPr>
+                <w:ins w:id="220" w:author="Palacherla, Susmitha C (NONUS)" w:date="2019-04-29T13:06:00Z"/>
+                <w:bCs/>
+              </w:rPr>
+            </w:pPr>
+          </w:p>
+        </w:tc>
+        <w:tc>
+          <w:tcPr>
+            <w:tcW w:w="4500" w:type="dxa"/>
+          </w:tcPr>
+          <w:p>
+            <w:pPr>
+              <w:rPr>
+                <w:ins w:id="221" w:author="Palacherla, Susmitha C (NONUS)" w:date="2019-05-01T09:11:00Z"/>
+                <w:bCs/>
+              </w:rPr>
+            </w:pPr>
+            <w:ins w:id="222" w:author="Palacherla, Susmitha C (NONUS)" w:date="2019-04-29T13:06:00Z">
+              <w:r>
+                <w:rPr>
+                  <w:bCs/>
+                </w:rPr>
+                <w:t>LanID, Name and Email are populated.</w:t>
+              </w:r>
+            </w:ins>
+          </w:p>
+          <w:p>
+            <w:pPr>
+              <w:rPr>
+                <w:ins w:id="223" w:author="Palacherla, Susmitha C (NONUS)" w:date="2019-04-29T13:06:00Z"/>
+                <w:bCs/>
+              </w:rPr>
+            </w:pPr>
+            <w:ins w:id="224" w:author="Palacherla, Susmitha C (NONUS)" w:date="2019-05-01T09:11:00Z">
+              <w:r>
+                <w:rPr>
+                  <w:bCs/>
+                </w:rPr>
+                <w:t>Active = ‘A’</w:t>
+              </w:r>
+            </w:ins>
+          </w:p>
+        </w:tc>
+        <w:tc>
+          <w:tcPr>
+            <w:tcW w:w="1260" w:type="dxa"/>
+          </w:tcPr>
+          <w:p>
+            <w:pPr>
+              <w:rPr>
+                <w:ins w:id="225" w:author="Palacherla, Susmitha C (NONUS)" w:date="2019-04-29T13:06:00Z"/>
+                <w:bCs/>
+              </w:rPr>
+            </w:pPr>
+            <w:ins w:id="226" w:author="Palacherla, Susmitha C (NONUS)" w:date="2019-04-29T13:06:00Z">
+              <w:r>
+                <w:rPr>
+                  <w:bCs/>
+                </w:rPr>
+                <w:t>P</w:t>
+              </w:r>
+            </w:ins>
+          </w:p>
+        </w:tc>
+        <w:tc>
+          <w:tcPr>
+            <w:tcW w:w="2340" w:type="dxa"/>
+          </w:tcPr>
+          <w:p>
+            <w:pPr>
+              <w:rPr>
+                <w:ins w:id="227" w:author="Palacherla, Susmitha C (NONUS)" w:date="2019-04-29T13:06:00Z"/>
+                <w:bCs/>
+              </w:rPr>
+            </w:pPr>
+          </w:p>
+        </w:tc>
+      </w:tr>
+    </w:tbl>
+    <w:p>
+      <w:pPr>
+        <w:rPr>
+          <w:ins w:id="228" w:author="Palacherla, Susmitha C (NONUS)" w:date="2019-04-29T13:00:00Z"/>
+        </w:rPr>
+      </w:pPr>
+    </w:p>
     <w:p/>
     <w:sectPr>
       <w:headerReference w:type="default" r:id="rId8"/>
@@ -28282,7 +30951,7 @@
         <w:sz w:val="18"/>
         <w:szCs w:val="18"/>
       </w:rPr>
-      <w:t>14</w:t>
+      <w:t>25</w:t>
     </w:r>
     <w:r>
       <w:rPr>
@@ -29341,6 +32010,14 @@
   </w:num>
   <w:numIdMacAtCleanup w:val="3"/>
 </w:numbering>
+</file>
+
+<file path=word/people.xml><?xml version="1.0" encoding="utf-8"?>
+<w15:people xmlns:wpc="http://schemas.microsoft.com/office/word/2010/wordprocessingCanvas" xmlns:mc="http://schemas.openxmlformats.org/markup-compatibility/2006" xmlns:o="urn:schemas-microsoft-com:office:office" xmlns:r="http://schemas.openxmlformats.org/officeDocument/2006/relationships" xmlns:m="http://schemas.openxmlformats.org/officeDocument/2006/math" xmlns:v="urn:schemas-microsoft-com:vml" xmlns:wp14="http://schemas.microsoft.com/office/word/2010/wordprocessingDrawing" xmlns:wp="http://schemas.openxmlformats.org/drawingml/2006/wordprocessingDrawing" xmlns:w10="urn:schemas-microsoft-com:office:word" xmlns:w="http://schemas.openxmlformats.org/wordprocessingml/2006/main" xmlns:w14="http://schemas.microsoft.com/office/word/2010/wordml" xmlns:w15="http://schemas.microsoft.com/office/word/2012/wordml" xmlns:wpg="http://schemas.microsoft.com/office/word/2010/wordprocessingGroup" xmlns:wpi="http://schemas.microsoft.com/office/word/2010/wordprocessingInk" xmlns:wne="http://schemas.microsoft.com/office/word/2006/wordml" xmlns:wps="http://schemas.microsoft.com/office/word/2010/wordprocessingShape" mc:Ignorable="w14 w15 wp14">
+  <w15:person w15:author="Palacherla, Susmitha C (NONUS)">
+    <w15:presenceInfo w15:providerId="AD" w15:userId="S-1-5-21-560238246-503670158-341402209-633624"/>
+  </w15:person>
+</w15:people>
 </file>
 
 <file path=word/styles.xml><?xml version="1.0" encoding="utf-8"?>
@@ -30638,7 +33315,7 @@
 </file>
 
 <file path=customXml/itemProps1.xml><?xml version="1.0" encoding="utf-8"?>
-<ds:datastoreItem xmlns:ds="http://schemas.openxmlformats.org/officeDocument/2006/customXml" ds:itemID="{23D3F66F-C816-41ED-BE7C-5CDB8AAC7A15}">
+<ds:datastoreItem xmlns:ds="http://schemas.openxmlformats.org/officeDocument/2006/customXml" ds:itemID="{1F25004F-24BF-4B1C-AD7B-B00A20BB417E}">
   <ds:schemaRefs>
     <ds:schemaRef ds:uri="http://schemas.openxmlformats.org/officeDocument/2006/bibliography"/>
   </ds:schemaRefs>

</xml_diff>

<commit_message>
TFS 21713 - Revise stored procedures causing deadlocks
git-tfs-id: [https://tfs.omnicloud.local/tfs/cco%20program/]$/eCoaching_V2;C49708
</commit_message>
<xml_diff>
--- a/Unit Test/DB/CCO_eCoaching_Log_Employee_Hierarchy_DB_UTD.docx
+++ b/Unit Test/DB/CCO_eCoaching_Log_Employee_Hierarchy_DB_UTD.docx
@@ -1,6 +1,6 @@
 
 <file path=word/document.xml><?xml version="1.0" encoding="utf-8"?>
-<w:document xmlns:wpc="http://schemas.microsoft.com/office/word/2010/wordprocessingCanvas" xmlns:cx="http://schemas.microsoft.com/office/drawing/2014/chartex" xmlns:cx1="http://schemas.microsoft.com/office/drawing/2015/9/8/chartex" xmlns:cx2="http://schemas.microsoft.com/office/drawing/2015/10/21/chartex" xmlns:cx3="http://schemas.microsoft.com/office/drawing/2016/5/9/chartex" xmlns:cx4="http://schemas.microsoft.com/office/drawing/2016/5/10/chartex" xmlns:cx5="http://schemas.microsoft.com/office/drawing/2016/5/11/chartex" xmlns:cx6="http://schemas.microsoft.com/office/drawing/2016/5/12/chartex" xmlns:cx7="http://schemas.microsoft.com/office/drawing/2016/5/13/chartex" xmlns:cx8="http://schemas.microsoft.com/office/drawing/2016/5/14/chartex" xmlns:mc="http://schemas.openxmlformats.org/markup-compatibility/2006" xmlns:aink="http://schemas.microsoft.com/office/drawing/2016/ink" xmlns:am3d="http://schemas.microsoft.com/office/drawing/2017/model3d" xmlns:o="urn:schemas-microsoft-com:office:office" xmlns:r="http://schemas.openxmlformats.org/officeDocument/2006/relationships" xmlns:m="http://schemas.openxmlformats.org/officeDocument/2006/math" xmlns:v="urn:schemas-microsoft-com:vml" xmlns:wp14="http://schemas.microsoft.com/office/word/2010/wordprocessingDrawing" xmlns:wp="http://schemas.openxmlformats.org/drawingml/2006/wordprocessingDrawing" xmlns:w10="urn:schemas-microsoft-com:office:word" xmlns:w="http://schemas.openxmlformats.org/wordprocessingml/2006/main" xmlns:w14="http://schemas.microsoft.com/office/word/2010/wordml" xmlns:w15="http://schemas.microsoft.com/office/word/2012/wordml" xmlns:w16cex="http://schemas.microsoft.com/office/word/2018/wordml/cex" xmlns:w16cid="http://schemas.microsoft.com/office/word/2016/wordml/cid" xmlns:w16="http://schemas.microsoft.com/office/word/2018/wordml" xmlns:w16se="http://schemas.microsoft.com/office/word/2015/wordml/symex" xmlns:wpg="http://schemas.microsoft.com/office/word/2010/wordprocessingGroup" xmlns:wpi="http://schemas.microsoft.com/office/word/2010/wordprocessingInk" xmlns:wne="http://schemas.microsoft.com/office/word/2006/wordml" xmlns:wps="http://schemas.microsoft.com/office/word/2010/wordprocessingShape" mc:Ignorable="w14 w15 w16se w16cid w16 w16cex wp14">
+<w:document xmlns:wpc="http://schemas.microsoft.com/office/word/2010/wordprocessingCanvas" xmlns:cx="http://schemas.microsoft.com/office/drawing/2014/chartex" xmlns:cx1="http://schemas.microsoft.com/office/drawing/2015/9/8/chartex" xmlns:cx2="http://schemas.microsoft.com/office/drawing/2015/10/21/chartex" xmlns:cx3="http://schemas.microsoft.com/office/drawing/2016/5/9/chartex" xmlns:cx4="http://schemas.microsoft.com/office/drawing/2016/5/10/chartex" xmlns:cx5="http://schemas.microsoft.com/office/drawing/2016/5/11/chartex" xmlns:cx6="http://schemas.microsoft.com/office/drawing/2016/5/12/chartex" xmlns:cx7="http://schemas.microsoft.com/office/drawing/2016/5/13/chartex" xmlns:cx8="http://schemas.microsoft.com/office/drawing/2016/5/14/chartex" xmlns:mc="http://schemas.openxmlformats.org/markup-compatibility/2006" xmlns:aink="http://schemas.microsoft.com/office/drawing/2016/ink" xmlns:am3d="http://schemas.microsoft.com/office/drawing/2017/model3d" xmlns:o="urn:schemas-microsoft-com:office:office" xmlns:r="http://schemas.openxmlformats.org/officeDocument/2006/relationships" xmlns:m="http://schemas.openxmlformats.org/officeDocument/2006/math" xmlns:v="urn:schemas-microsoft-com:vml" xmlns:wp14="http://schemas.microsoft.com/office/word/2010/wordprocessingDrawing" xmlns:wp="http://schemas.openxmlformats.org/drawingml/2006/wordprocessingDrawing" xmlns:w10="urn:schemas-microsoft-com:office:word" xmlns:w="http://schemas.openxmlformats.org/wordprocessingml/2006/main" xmlns:w14="http://schemas.microsoft.com/office/word/2010/wordml" xmlns:w15="http://schemas.microsoft.com/office/word/2012/wordml" xmlns:w16cex="http://schemas.microsoft.com/office/word/2018/wordml/cex" xmlns:w16cid="http://schemas.microsoft.com/office/word/2016/wordml/cid" xmlns:w16="http://schemas.microsoft.com/office/word/2018/wordml" xmlns:w16sdtdh="http://schemas.microsoft.com/office/word/2020/wordml/sdtdatahash" xmlns:w16se="http://schemas.microsoft.com/office/word/2015/wordml/symex" xmlns:wpg="http://schemas.microsoft.com/office/word/2010/wordprocessingGroup" xmlns:wpi="http://schemas.microsoft.com/office/word/2010/wordprocessingInk" xmlns:wne="http://schemas.microsoft.com/office/word/2006/wordml" xmlns:wps="http://schemas.microsoft.com/office/word/2010/wordprocessingShape" mc:Ignorable="w14 w15 w16se w16cid w16 w16cex w16sdtdh wp14">
   <w:body>
     <w:p>
       <w:pPr>
@@ -497,15 +497,7 @@
               <w:t>93</w:t>
             </w:r>
             <w:r>
-              <w:t xml:space="preserve"> – Fix Employee ID </w:t>
-            </w:r>
-            <w:proofErr w:type="gramStart"/>
-            <w:r>
-              <w:t>To</w:t>
-            </w:r>
-            <w:proofErr w:type="gramEnd"/>
-            <w:r>
-              <w:t xml:space="preserve"> Lan ID Process</w:t>
+              <w:t xml:space="preserve"> – Fix Employee ID To Lan ID Process</w:t>
             </w:r>
           </w:p>
         </w:tc>
@@ -1403,6 +1395,72 @@
           <w:p>
             <w:r>
               <w:t>TFS 20677 -  AD island to AD AWS environment changes</w:t>
+            </w:r>
+          </w:p>
+        </w:tc>
+        <w:tc>
+          <w:tcPr>
+            <w:tcW w:w="0" w:type="auto"/>
+            <w:tcBorders>
+              <w:top w:val="single" w:sz="6" w:space="0" w:color="C0C0C0"/>
+              <w:left w:val="single" w:sz="6" w:space="0" w:color="C0C0C0"/>
+              <w:bottom w:val="single" w:sz="6" w:space="0" w:color="C0C0C0"/>
+              <w:right w:val="single" w:sz="6" w:space="0" w:color="C0C0C0"/>
+            </w:tcBorders>
+          </w:tcPr>
+          <w:p>
+            <w:r>
+              <w:t>Susmitha Palacherla</w:t>
+            </w:r>
+          </w:p>
+        </w:tc>
+      </w:tr>
+      <w:tr>
+        <w:tc>
+          <w:tcPr>
+            <w:tcW w:w="0" w:type="auto"/>
+            <w:tcBorders>
+              <w:top w:val="single" w:sz="6" w:space="0" w:color="C0C0C0"/>
+              <w:left w:val="single" w:sz="6" w:space="0" w:color="C0C0C0"/>
+              <w:bottom w:val="single" w:sz="6" w:space="0" w:color="C0C0C0"/>
+              <w:right w:val="single" w:sz="6" w:space="0" w:color="C0C0C0"/>
+            </w:tcBorders>
+          </w:tcPr>
+          <w:p>
+            <w:r>
+              <w:t>6/21/2021</w:t>
+            </w:r>
+          </w:p>
+        </w:tc>
+        <w:tc>
+          <w:tcPr>
+            <w:tcW w:w="0" w:type="auto"/>
+            <w:tcBorders>
+              <w:top w:val="single" w:sz="6" w:space="0" w:color="C0C0C0"/>
+              <w:left w:val="single" w:sz="6" w:space="0" w:color="C0C0C0"/>
+              <w:bottom w:val="single" w:sz="6" w:space="0" w:color="C0C0C0"/>
+              <w:right w:val="single" w:sz="6" w:space="0" w:color="C0C0C0"/>
+            </w:tcBorders>
+          </w:tcPr>
+          <w:p>
+            <w:r>
+              <w:t>16.0</w:t>
+            </w:r>
+          </w:p>
+        </w:tc>
+        <w:tc>
+          <w:tcPr>
+            <w:tcW w:w="0" w:type="auto"/>
+            <w:tcBorders>
+              <w:top w:val="single" w:sz="6" w:space="0" w:color="C0C0C0"/>
+              <w:left w:val="single" w:sz="6" w:space="0" w:color="C0C0C0"/>
+              <w:bottom w:val="single" w:sz="6" w:space="0" w:color="C0C0C0"/>
+              <w:right w:val="single" w:sz="6" w:space="0" w:color="C0C0C0"/>
+            </w:tcBorders>
+          </w:tcPr>
+          <w:p>
+            <w:r>
+              <w:t>TFS 21713  - Revise stored procedures causing deadlocks</w:t>
             </w:r>
           </w:p>
         </w:tc>
@@ -1590,6 +1648,22 @@
     <w:p/>
     <w:p/>
     <w:p/>
+    <w:p/>
+    <w:p/>
+    <w:p/>
+    <w:p/>
+    <w:p/>
+    <w:p/>
+    <w:p/>
+    <w:p/>
+    <w:p/>
+    <w:p/>
+    <w:p/>
+    <w:p/>
+    <w:p/>
+    <w:p/>
+    <w:p/>
+    <w:p/>
     <w:p>
       <w:pPr>
         <w:pStyle w:val="Heading2"/>
@@ -1635,14 +1709,7 @@
         <w:rPr>
           <w:b w:val="0"/>
         </w:rPr>
-        <w:t xml:space="preserve">Unit Identifier: </w:t>
-      </w:r>
-      <w:proofErr w:type="spellStart"/>
-      <w:r>
-        <w:rPr>
-          <w:b w:val="0"/>
-        </w:rPr>
-        <w:t>Employee_Hierarchy</w:t>
+        <w:t>Unit Identifier: Employee_Hierarchy</w:t>
       </w:r>
       <w:r>
         <w:rPr>
@@ -1650,7 +1717,6 @@
         </w:rPr>
         <w:t>.dtsx</w:t>
       </w:r>
-      <w:proofErr w:type="spellEnd"/>
     </w:p>
     <w:p>
       <w:pPr>
@@ -1812,7 +1878,7 @@
               </w:rPr>
             </w:pPr>
             <w:r>
-              <w:t>TFS 20677 -  AD island to AD AWS environment changes</w:t>
+              <w:t>TFS 21713  - Revise stored procedures causing deadlocks</w:t>
             </w:r>
           </w:p>
         </w:tc>
@@ -1849,28 +1915,101 @@
                 <w:szCs w:val="22"/>
               </w:rPr>
             </w:pPr>
-            <w:proofErr w:type="spellStart"/>
             <w:r>
               <w:rPr>
                 <w:sz w:val="22"/>
                 <w:szCs w:val="22"/>
               </w:rPr>
-              <w:t>eCoaching_Dev</w:t>
-            </w:r>
-            <w:proofErr w:type="spellEnd"/>
+              <w:t xml:space="preserve">eCoaching_Dev database on </w:t>
+            </w:r>
             <w:r>
               <w:rPr>
                 <w:sz w:val="22"/>
                 <w:szCs w:val="22"/>
               </w:rPr>
-              <w:t xml:space="preserve"> database on </w:t>
-            </w:r>
-            <w:r>
+              <w:t>UVAADADSQL50CCO</w:t>
+            </w:r>
+          </w:p>
+        </w:tc>
+      </w:tr>
+      <w:tr>
+        <w:tc>
+          <w:tcPr>
+            <w:tcW w:w="2549" w:type="dxa"/>
+          </w:tcPr>
+          <w:p>
+            <w:pPr>
               <w:rPr>
                 <w:sz w:val="22"/>
                 <w:szCs w:val="22"/>
               </w:rPr>
-              <w:t>UVAADADSQL50CCO</w:t>
+            </w:pPr>
+            <w:r>
+              <w:rPr>
+                <w:sz w:val="22"/>
+                <w:szCs w:val="22"/>
+              </w:rPr>
+              <w:t>Code Modules created/updated</w:t>
+            </w:r>
+          </w:p>
+        </w:tc>
+        <w:tc>
+          <w:tcPr>
+            <w:tcW w:w="10455" w:type="dxa"/>
+          </w:tcPr>
+          <w:p>
+            <w:pPr>
+              <w:overflowPunct/>
+              <w:textAlignment w:val="auto"/>
+              <w:rPr>
+                <w:sz w:val="22"/>
+                <w:szCs w:val="22"/>
+              </w:rPr>
+            </w:pPr>
+            <w:r>
+              <w:rPr>
+                <w:sz w:val="22"/>
+                <w:szCs w:val="22"/>
+              </w:rPr>
+              <w:t>Employee_Hierarchy</w:t>
+            </w:r>
+            <w:r>
+              <w:rPr>
+                <w:sz w:val="22"/>
+                <w:szCs w:val="22"/>
+              </w:rPr>
+              <w:t xml:space="preserve"> and corresponding config files</w:t>
+            </w:r>
+          </w:p>
+          <w:p>
+            <w:pPr>
+              <w:overflowPunct/>
+              <w:textAlignment w:val="auto"/>
+              <w:rPr>
+                <w:sz w:val="22"/>
+                <w:szCs w:val="22"/>
+              </w:rPr>
+            </w:pPr>
+            <w:r>
+              <w:rPr>
+                <w:sz w:val="22"/>
+                <w:szCs w:val="22"/>
+              </w:rPr>
+              <w:t>jobCoaching</w:t>
+            </w:r>
+            <w:r>
+              <w:rPr>
+                <w:sz w:val="22"/>
+                <w:szCs w:val="22"/>
+              </w:rPr>
+              <w:t>EmployeeHierarchy</w:t>
+            </w:r>
+            <w:r>
+              <w:rPr>
+                <w:sz w:val="22"/>
+                <w:szCs w:val="22"/>
+              </w:rPr>
+              <w:t>Load.sql</w:t>
             </w:r>
           </w:p>
         </w:tc>
@@ -1882,17 +2021,18 @@
           </w:tcPr>
           <w:p>
             <w:pPr>
-              <w:rPr>
-                <w:sz w:val="22"/>
-                <w:szCs w:val="22"/>
-              </w:rPr>
-            </w:pPr>
-            <w:r>
-              <w:rPr>
-                <w:sz w:val="22"/>
-                <w:szCs w:val="22"/>
-              </w:rPr>
-              <w:t>Code Modules created/updated</w:t>
+              <w:tabs>
+                <w:tab w:val="left" w:pos="360"/>
+              </w:tabs>
+              <w:rPr>
+                <w:noProof/>
+              </w:rPr>
+            </w:pPr>
+            <w:r>
+              <w:rPr>
+                <w:noProof/>
+              </w:rPr>
+              <w:t>Code doc</w:t>
             </w:r>
           </w:p>
         </w:tc>
@@ -1902,60 +2042,13 @@
           </w:tcPr>
           <w:p>
             <w:pPr>
-              <w:overflowPunct/>
-              <w:textAlignment w:val="auto"/>
-              <w:rPr>
-                <w:sz w:val="22"/>
-                <w:szCs w:val="22"/>
-              </w:rPr>
-            </w:pPr>
-            <w:r>
-              <w:rPr>
-                <w:sz w:val="22"/>
-                <w:szCs w:val="22"/>
-              </w:rPr>
-              <w:t>Employee_Hierarchy</w:t>
-            </w:r>
-            <w:r>
-              <w:rPr>
-                <w:sz w:val="22"/>
-                <w:szCs w:val="22"/>
-              </w:rPr>
-              <w:t xml:space="preserve"> and corresponding config files</w:t>
-            </w:r>
-          </w:p>
-          <w:p>
-            <w:pPr>
-              <w:overflowPunct/>
-              <w:textAlignment w:val="auto"/>
-              <w:rPr>
-                <w:sz w:val="22"/>
-                <w:szCs w:val="22"/>
-              </w:rPr>
-            </w:pPr>
-            <w:proofErr w:type="spellStart"/>
-            <w:r>
-              <w:rPr>
-                <w:sz w:val="22"/>
-                <w:szCs w:val="22"/>
-              </w:rPr>
-              <w:t>jobCoaching</w:t>
-            </w:r>
-            <w:r>
-              <w:rPr>
-                <w:sz w:val="22"/>
-                <w:szCs w:val="22"/>
-              </w:rPr>
-              <w:t>EmployeeHierarchy</w:t>
-            </w:r>
-            <w:r>
-              <w:rPr>
-                <w:sz w:val="22"/>
-                <w:szCs w:val="22"/>
-              </w:rPr>
-              <w:t>Load.sql</w:t>
-            </w:r>
-            <w:proofErr w:type="spellEnd"/>
+              <w:tabs>
+                <w:tab w:val="left" w:pos="360"/>
+              </w:tabs>
+              <w:rPr>
+                <w:noProof/>
+              </w:rPr>
+            </w:pPr>
           </w:p>
         </w:tc>
       </w:tr>
@@ -1977,45 +2070,6 @@
               <w:rPr>
                 <w:noProof/>
               </w:rPr>
-              <w:t>Code doc</w:t>
-            </w:r>
-          </w:p>
-        </w:tc>
-        <w:tc>
-          <w:tcPr>
-            <w:tcW w:w="10455" w:type="dxa"/>
-          </w:tcPr>
-          <w:p>
-            <w:pPr>
-              <w:tabs>
-                <w:tab w:val="left" w:pos="360"/>
-              </w:tabs>
-              <w:rPr>
-                <w:noProof/>
-              </w:rPr>
-            </w:pPr>
-          </w:p>
-        </w:tc>
-      </w:tr>
-      <w:tr>
-        <w:tc>
-          <w:tcPr>
-            <w:tcW w:w="2549" w:type="dxa"/>
-          </w:tcPr>
-          <w:p>
-            <w:pPr>
-              <w:tabs>
-                <w:tab w:val="left" w:pos="360"/>
-              </w:tabs>
-              <w:rPr>
-                <w:noProof/>
-              </w:rPr>
-            </w:pPr>
-            <w:r>
-              <w:rPr>
-                <w:noProof/>
-              </w:rPr>
-              <w:lastRenderedPageBreak/>
               <w:t>Files Loaded</w:t>
             </w:r>
           </w:p>
@@ -2381,6 +2435,12 @@
                 <w:noProof/>
               </w:rPr>
             </w:pPr>
+            <w:r>
+              <w:rPr>
+                <w:noProof/>
+              </w:rPr>
+              <w:t>Y</w:t>
+            </w:r>
           </w:p>
         </w:tc>
         <w:tc>
@@ -2396,6 +2456,12 @@
                 <w:noProof/>
               </w:rPr>
             </w:pPr>
+            <w:r>
+              <w:rPr>
+                <w:noProof/>
+              </w:rPr>
+              <w:t>Pass</w:t>
+            </w:r>
           </w:p>
         </w:tc>
       </w:tr>
@@ -2493,7 +2559,7 @@
               <w:rPr>
                 <w:noProof/>
               </w:rPr>
-              <w:t>Y</w:t>
+              <w:t>N</w:t>
             </w:r>
           </w:p>
         </w:tc>
@@ -2514,7 +2580,7 @@
               <w:rPr>
                 <w:noProof/>
               </w:rPr>
-              <w:t>Pass</w:t>
+              <w:t>NA</w:t>
             </w:r>
           </w:p>
         </w:tc>
@@ -2606,6 +2672,12 @@
                 <w:noProof/>
               </w:rPr>
             </w:pPr>
+            <w:r>
+              <w:rPr>
+                <w:noProof/>
+              </w:rPr>
+              <w:t>N</w:t>
+            </w:r>
           </w:p>
         </w:tc>
         <w:tc>
@@ -2621,6 +2693,12 @@
                 <w:noProof/>
               </w:rPr>
             </w:pPr>
+            <w:r>
+              <w:rPr>
+                <w:noProof/>
+              </w:rPr>
+              <w:t>NA</w:t>
+            </w:r>
           </w:p>
         </w:tc>
       </w:tr>
@@ -2711,6 +2789,12 @@
                 <w:noProof/>
               </w:rPr>
             </w:pPr>
+            <w:r>
+              <w:rPr>
+                <w:noProof/>
+              </w:rPr>
+              <w:t>N</w:t>
+            </w:r>
           </w:p>
         </w:tc>
         <w:tc>
@@ -2726,6 +2810,12 @@
                 <w:noProof/>
               </w:rPr>
             </w:pPr>
+            <w:r>
+              <w:rPr>
+                <w:noProof/>
+              </w:rPr>
+              <w:t>NA</w:t>
+            </w:r>
           </w:p>
         </w:tc>
       </w:tr>
@@ -2806,6 +2896,12 @@
                 <w:noProof/>
               </w:rPr>
             </w:pPr>
+            <w:r>
+              <w:rPr>
+                <w:noProof/>
+              </w:rPr>
+              <w:t>Y</w:t>
+            </w:r>
           </w:p>
         </w:tc>
         <w:tc>
@@ -2821,6 +2917,12 @@
                 <w:noProof/>
               </w:rPr>
             </w:pPr>
+            <w:r>
+              <w:rPr>
+                <w:noProof/>
+              </w:rPr>
+              <w:t>Pass</w:t>
+            </w:r>
           </w:p>
         </w:tc>
       </w:tr>
@@ -3002,6 +3104,7 @@
               <w:rPr>
                 <w:noProof/>
               </w:rPr>
+              <w:lastRenderedPageBreak/>
               <w:t>$\ \Coaching\HrInfo\Decrypt_Out\</w:t>
             </w:r>
           </w:p>
@@ -3023,6 +3126,7 @@
               <w:rPr>
                 <w:noProof/>
               </w:rPr>
+              <w:lastRenderedPageBreak/>
               <w:t>No decrypted files in folder</w:t>
             </w:r>
           </w:p>
@@ -3666,7 +3770,6 @@
               <w:rPr>
                 <w:noProof/>
               </w:rPr>
-              <w:lastRenderedPageBreak/>
               <w:t>Existing records should be updated.</w:t>
             </w:r>
           </w:p>
@@ -3688,7 +3791,6 @@
               <w:rPr>
                 <w:noProof/>
               </w:rPr>
-              <w:lastRenderedPageBreak/>
               <w:t>Y</w:t>
             </w:r>
           </w:p>
@@ -4981,7 +5083,14 @@
               <w:rPr>
                 <w:noProof/>
               </w:rPr>
-              <w:t>Should be the most recent start date for the employee from PS file</w:t>
+              <w:t xml:space="preserve">Should be the most recent start date for the </w:t>
+            </w:r>
+            <w:r>
+              <w:rPr>
+                <w:noProof/>
+              </w:rPr>
+              <w:lastRenderedPageBreak/>
+              <w:t>employee from PS file</w:t>
             </w:r>
           </w:p>
         </w:tc>
@@ -5002,6 +5111,7 @@
               <w:rPr>
                 <w:noProof/>
               </w:rPr>
+              <w:lastRenderedPageBreak/>
               <w:t>Y</w:t>
             </w:r>
           </w:p>
@@ -5485,7 +5595,6 @@
               <w:rPr>
                 <w:noProof/>
               </w:rPr>
-              <w:lastRenderedPageBreak/>
               <w:t>EHL-2.15</w:t>
             </w:r>
           </w:p>
@@ -7252,6 +7361,7 @@
               <w:rPr>
                 <w:noProof/>
               </w:rPr>
+              <w:lastRenderedPageBreak/>
               <w:t>EHL-2.29</w:t>
             </w:r>
           </w:p>
@@ -7968,7 +8078,7 @@
               <w:rPr>
                 <w:noProof/>
               </w:rPr>
-              <w:t>Y</w:t>
+              <w:t>N</w:t>
             </w:r>
           </w:p>
         </w:tc>
@@ -7989,7 +8099,7 @@
               <w:rPr>
                 <w:noProof/>
               </w:rPr>
-              <w:t>Pass</w:t>
+              <w:t>NA</w:t>
             </w:r>
           </w:p>
         </w:tc>
@@ -8093,7 +8203,7 @@
               <w:rPr>
                 <w:noProof/>
               </w:rPr>
-              <w:t>Y</w:t>
+              <w:t>N</w:t>
             </w:r>
           </w:p>
         </w:tc>
@@ -8114,7 +8224,7 @@
               <w:rPr>
                 <w:noProof/>
               </w:rPr>
-              <w:t>Pass</w:t>
+              <w:t>NA</w:t>
             </w:r>
           </w:p>
         </w:tc>
@@ -8218,7 +8328,7 @@
               <w:rPr>
                 <w:noProof/>
               </w:rPr>
-              <w:t>Y</w:t>
+              <w:t>N</w:t>
             </w:r>
           </w:p>
         </w:tc>
@@ -8239,7 +8349,7 @@
               <w:rPr>
                 <w:noProof/>
               </w:rPr>
-              <w:t>Pass</w:t>
+              <w:t>NA</w:t>
             </w:r>
           </w:p>
         </w:tc>
@@ -8395,46 +8505,31 @@
               <w:rPr>
                 <w:bCs/>
               </w:rPr>
-              <w:t xml:space="preserve">Query Employee Hierarchy table for logs with job code </w:t>
-            </w:r>
+              <w:t>Query Employee Hierarchy table for logs with job code like WH%</w:t>
+            </w:r>
+          </w:p>
+        </w:tc>
+        <w:tc>
+          <w:tcPr>
+            <w:tcW w:w="4275" w:type="dxa"/>
+            <w:tcBorders>
+              <w:top w:val="single" w:sz="4" w:space="0" w:color="auto"/>
+              <w:left w:val="single" w:sz="4" w:space="0" w:color="auto"/>
+              <w:bottom w:val="single" w:sz="4" w:space="0" w:color="auto"/>
+              <w:right w:val="single" w:sz="4" w:space="0" w:color="auto"/>
+            </w:tcBorders>
+          </w:tcPr>
+          <w:p>
+            <w:pPr>
+              <w:rPr>
+                <w:rFonts w:ascii="Arial" w:hAnsi="Arial" w:cs="Arial"/>
+              </w:rPr>
+            </w:pPr>
             <w:r>
               <w:rPr>
                 <w:bCs/>
               </w:rPr>
-              <w:lastRenderedPageBreak/>
-              <w:t>like WH%</w:t>
-            </w:r>
-          </w:p>
-        </w:tc>
-        <w:tc>
-          <w:tcPr>
-            <w:tcW w:w="4275" w:type="dxa"/>
-            <w:tcBorders>
-              <w:top w:val="single" w:sz="4" w:space="0" w:color="auto"/>
-              <w:left w:val="single" w:sz="4" w:space="0" w:color="auto"/>
-              <w:bottom w:val="single" w:sz="4" w:space="0" w:color="auto"/>
-              <w:right w:val="single" w:sz="4" w:space="0" w:color="auto"/>
-            </w:tcBorders>
-          </w:tcPr>
-          <w:p>
-            <w:pPr>
-              <w:rPr>
-                <w:rFonts w:ascii="Arial" w:hAnsi="Arial" w:cs="Arial"/>
-              </w:rPr>
-            </w:pPr>
-            <w:r>
-              <w:rPr>
-                <w:bCs/>
-              </w:rPr>
-              <w:lastRenderedPageBreak/>
-              <w:t xml:space="preserve">The count of Active WH% employees after load </w:t>
-            </w:r>
-            <w:r>
-              <w:rPr>
-                <w:bCs/>
-              </w:rPr>
-              <w:lastRenderedPageBreak/>
-              <w:t>should match the HR file.</w:t>
+              <w:t>The count of Active WH% employees after load should match the HR file.</w:t>
             </w:r>
           </w:p>
         </w:tc>
@@ -8456,7 +8551,6 @@
               <w:rPr>
                 <w:noProof/>
               </w:rPr>
-              <w:lastRenderedPageBreak/>
               <w:t>Y</w:t>
             </w:r>
           </w:p>
@@ -8695,7 +8789,7 @@
               <w:rPr>
                 <w:noProof/>
               </w:rPr>
-              <w:t>Y</w:t>
+              <w:t>N</w:t>
             </w:r>
           </w:p>
         </w:tc>
@@ -8718,7 +8812,7 @@
               <w:rPr>
                 <w:noProof/>
               </w:rPr>
-              <w:t>Pass</w:t>
+              <w:t>NA</w:t>
             </w:r>
           </w:p>
         </w:tc>
@@ -8897,7 +8991,7 @@
               <w:rPr>
                 <w:noProof/>
               </w:rPr>
-              <w:t>Y</w:t>
+              <w:t>N</w:t>
             </w:r>
           </w:p>
         </w:tc>
@@ -8919,7 +9013,7 @@
               <w:rPr>
                 <w:noProof/>
               </w:rPr>
-              <w:t>Pass</w:t>
+              <w:t>NA</w:t>
             </w:r>
           </w:p>
         </w:tc>
@@ -9051,7 +9145,7 @@
               <w:rPr>
                 <w:noProof/>
               </w:rPr>
-              <w:t>Y</w:t>
+              <w:t>N</w:t>
             </w:r>
           </w:p>
         </w:tc>
@@ -9073,7 +9167,7 @@
               <w:rPr>
                 <w:noProof/>
               </w:rPr>
-              <w:t>Pass</w:t>
+              <w:t>NA</w:t>
             </w:r>
           </w:p>
         </w:tc>
@@ -9595,7 +9689,7 @@
               <w:rPr>
                 <w:noProof/>
               </w:rPr>
-              <w:t>Y</w:t>
+              <w:t>N</w:t>
             </w:r>
           </w:p>
         </w:tc>
@@ -9617,7 +9711,7 @@
               <w:rPr>
                 <w:noProof/>
               </w:rPr>
-              <w:t>Pass</w:t>
+              <w:t>NA</w:t>
             </w:r>
           </w:p>
         </w:tc>
@@ -9648,6 +9742,7 @@
                 <w:sz w:val="22"/>
                 <w:szCs w:val="22"/>
               </w:rPr>
+              <w:lastRenderedPageBreak/>
               <w:t>EHL-</w:t>
             </w:r>
             <w:r>
@@ -9733,7 +9828,7 @@
               <w:rPr>
                 <w:noProof/>
               </w:rPr>
-              <w:t>Y</w:t>
+              <w:t>N</w:t>
             </w:r>
           </w:p>
         </w:tc>
@@ -9755,7 +9850,7 @@
               <w:rPr>
                 <w:noProof/>
               </w:rPr>
-              <w:t>Pass</w:t>
+              <w:t>NA</w:t>
             </w:r>
           </w:p>
         </w:tc>
@@ -10343,7 +10438,7 @@
               <w:rPr>
                 <w:rFonts w:ascii="Arial" w:hAnsi="Arial" w:cs="Arial"/>
               </w:rPr>
-              <w:t>4/2/2021</w:t>
+              <w:t>6/21/2021</w:t>
             </w:r>
           </w:p>
         </w:tc>
@@ -10514,7 +10609,7 @@
               <w:rPr>
                 <w:rFonts w:ascii="Arial" w:hAnsi="Arial" w:cs="Arial"/>
               </w:rPr>
-              <w:t>4/2/2021</w:t>
+              <w:t>6/21/2021</w:t>
             </w:r>
           </w:p>
         </w:tc>
@@ -10629,7 +10724,7 @@
 </file>
 
 <file path=word/endnotes.xml><?xml version="1.0" encoding="utf-8"?>
-<w:endnotes xmlns:wpc="http://schemas.microsoft.com/office/word/2010/wordprocessingCanvas" xmlns:cx="http://schemas.microsoft.com/office/drawing/2014/chartex" xmlns:cx1="http://schemas.microsoft.com/office/drawing/2015/9/8/chartex" xmlns:cx2="http://schemas.microsoft.com/office/drawing/2015/10/21/chartex" xmlns:cx3="http://schemas.microsoft.com/office/drawing/2016/5/9/chartex" xmlns:cx4="http://schemas.microsoft.com/office/drawing/2016/5/10/chartex" xmlns:cx5="http://schemas.microsoft.com/office/drawing/2016/5/11/chartex" xmlns:cx6="http://schemas.microsoft.com/office/drawing/2016/5/12/chartex" xmlns:cx7="http://schemas.microsoft.com/office/drawing/2016/5/13/chartex" xmlns:cx8="http://schemas.microsoft.com/office/drawing/2016/5/14/chartex" xmlns:mc="http://schemas.openxmlformats.org/markup-compatibility/2006" xmlns:aink="http://schemas.microsoft.com/office/drawing/2016/ink" xmlns:am3d="http://schemas.microsoft.com/office/drawing/2017/model3d" xmlns:o="urn:schemas-microsoft-com:office:office" xmlns:r="http://schemas.openxmlformats.org/officeDocument/2006/relationships" xmlns:m="http://schemas.openxmlformats.org/officeDocument/2006/math" xmlns:v="urn:schemas-microsoft-com:vml" xmlns:wp14="http://schemas.microsoft.com/office/word/2010/wordprocessingDrawing" xmlns:wp="http://schemas.openxmlformats.org/drawingml/2006/wordprocessingDrawing" xmlns:w10="urn:schemas-microsoft-com:office:word" xmlns:w="http://schemas.openxmlformats.org/wordprocessingml/2006/main" xmlns:w14="http://schemas.microsoft.com/office/word/2010/wordml" xmlns:w15="http://schemas.microsoft.com/office/word/2012/wordml" xmlns:w16cex="http://schemas.microsoft.com/office/word/2018/wordml/cex" xmlns:w16cid="http://schemas.microsoft.com/office/word/2016/wordml/cid" xmlns:w16="http://schemas.microsoft.com/office/word/2018/wordml" xmlns:w16se="http://schemas.microsoft.com/office/word/2015/wordml/symex" xmlns:wpg="http://schemas.microsoft.com/office/word/2010/wordprocessingGroup" xmlns:wpi="http://schemas.microsoft.com/office/word/2010/wordprocessingInk" xmlns:wne="http://schemas.microsoft.com/office/word/2006/wordml" xmlns:wps="http://schemas.microsoft.com/office/word/2010/wordprocessingShape" mc:Ignorable="w14 w15 w16se w16cid w16 w16cex wp14">
+<w:endnotes xmlns:wpc="http://schemas.microsoft.com/office/word/2010/wordprocessingCanvas" xmlns:cx="http://schemas.microsoft.com/office/drawing/2014/chartex" xmlns:cx1="http://schemas.microsoft.com/office/drawing/2015/9/8/chartex" xmlns:cx2="http://schemas.microsoft.com/office/drawing/2015/10/21/chartex" xmlns:cx3="http://schemas.microsoft.com/office/drawing/2016/5/9/chartex" xmlns:cx4="http://schemas.microsoft.com/office/drawing/2016/5/10/chartex" xmlns:cx5="http://schemas.microsoft.com/office/drawing/2016/5/11/chartex" xmlns:cx6="http://schemas.microsoft.com/office/drawing/2016/5/12/chartex" xmlns:cx7="http://schemas.microsoft.com/office/drawing/2016/5/13/chartex" xmlns:cx8="http://schemas.microsoft.com/office/drawing/2016/5/14/chartex" xmlns:mc="http://schemas.openxmlformats.org/markup-compatibility/2006" xmlns:aink="http://schemas.microsoft.com/office/drawing/2016/ink" xmlns:am3d="http://schemas.microsoft.com/office/drawing/2017/model3d" xmlns:o="urn:schemas-microsoft-com:office:office" xmlns:r="http://schemas.openxmlformats.org/officeDocument/2006/relationships" xmlns:m="http://schemas.openxmlformats.org/officeDocument/2006/math" xmlns:v="urn:schemas-microsoft-com:vml" xmlns:wp14="http://schemas.microsoft.com/office/word/2010/wordprocessingDrawing" xmlns:wp="http://schemas.openxmlformats.org/drawingml/2006/wordprocessingDrawing" xmlns:w10="urn:schemas-microsoft-com:office:word" xmlns:w="http://schemas.openxmlformats.org/wordprocessingml/2006/main" xmlns:w14="http://schemas.microsoft.com/office/word/2010/wordml" xmlns:w15="http://schemas.microsoft.com/office/word/2012/wordml" xmlns:w16cex="http://schemas.microsoft.com/office/word/2018/wordml/cex" xmlns:w16cid="http://schemas.microsoft.com/office/word/2016/wordml/cid" xmlns:w16="http://schemas.microsoft.com/office/word/2018/wordml" xmlns:w16sdtdh="http://schemas.microsoft.com/office/word/2020/wordml/sdtdatahash" xmlns:w16se="http://schemas.microsoft.com/office/word/2015/wordml/symex" xmlns:wpg="http://schemas.microsoft.com/office/word/2010/wordprocessingGroup" xmlns:wpi="http://schemas.microsoft.com/office/word/2010/wordprocessingInk" xmlns:wne="http://schemas.microsoft.com/office/word/2006/wordml" xmlns:wps="http://schemas.microsoft.com/office/word/2010/wordprocessingShape" mc:Ignorable="w14 w15 w16se w16cid w16 w16cex w16sdtdh wp14">
   <w:endnote w:type="separator" w:id="-1">
     <w:p>
       <w:r>
@@ -10648,7 +10743,7 @@
 </file>
 
 <file path=word/footer1.xml><?xml version="1.0" encoding="utf-8"?>
-<w:ftr xmlns:wpc="http://schemas.microsoft.com/office/word/2010/wordprocessingCanvas" xmlns:cx="http://schemas.microsoft.com/office/drawing/2014/chartex" xmlns:cx1="http://schemas.microsoft.com/office/drawing/2015/9/8/chartex" xmlns:cx2="http://schemas.microsoft.com/office/drawing/2015/10/21/chartex" xmlns:cx3="http://schemas.microsoft.com/office/drawing/2016/5/9/chartex" xmlns:cx4="http://schemas.microsoft.com/office/drawing/2016/5/10/chartex" xmlns:cx5="http://schemas.microsoft.com/office/drawing/2016/5/11/chartex" xmlns:cx6="http://schemas.microsoft.com/office/drawing/2016/5/12/chartex" xmlns:cx7="http://schemas.microsoft.com/office/drawing/2016/5/13/chartex" xmlns:cx8="http://schemas.microsoft.com/office/drawing/2016/5/14/chartex" xmlns:mc="http://schemas.openxmlformats.org/markup-compatibility/2006" xmlns:aink="http://schemas.microsoft.com/office/drawing/2016/ink" xmlns:am3d="http://schemas.microsoft.com/office/drawing/2017/model3d" xmlns:o="urn:schemas-microsoft-com:office:office" xmlns:r="http://schemas.openxmlformats.org/officeDocument/2006/relationships" xmlns:m="http://schemas.openxmlformats.org/officeDocument/2006/math" xmlns:v="urn:schemas-microsoft-com:vml" xmlns:wp14="http://schemas.microsoft.com/office/word/2010/wordprocessingDrawing" xmlns:wp="http://schemas.openxmlformats.org/drawingml/2006/wordprocessingDrawing" xmlns:w10="urn:schemas-microsoft-com:office:word" xmlns:w="http://schemas.openxmlformats.org/wordprocessingml/2006/main" xmlns:w14="http://schemas.microsoft.com/office/word/2010/wordml" xmlns:w15="http://schemas.microsoft.com/office/word/2012/wordml" xmlns:w16cex="http://schemas.microsoft.com/office/word/2018/wordml/cex" xmlns:w16cid="http://schemas.microsoft.com/office/word/2016/wordml/cid" xmlns:w16="http://schemas.microsoft.com/office/word/2018/wordml" xmlns:w16se="http://schemas.microsoft.com/office/word/2015/wordml/symex" xmlns:wpg="http://schemas.microsoft.com/office/word/2010/wordprocessingGroup" xmlns:wpi="http://schemas.microsoft.com/office/word/2010/wordprocessingInk" xmlns:wne="http://schemas.microsoft.com/office/word/2006/wordml" xmlns:wps="http://schemas.microsoft.com/office/word/2010/wordprocessingShape" mc:Ignorable="w14 w15 w16se w16cid w16 w16cex wp14">
+<w:ftr xmlns:wpc="http://schemas.microsoft.com/office/word/2010/wordprocessingCanvas" xmlns:cx="http://schemas.microsoft.com/office/drawing/2014/chartex" xmlns:cx1="http://schemas.microsoft.com/office/drawing/2015/9/8/chartex" xmlns:cx2="http://schemas.microsoft.com/office/drawing/2015/10/21/chartex" xmlns:cx3="http://schemas.microsoft.com/office/drawing/2016/5/9/chartex" xmlns:cx4="http://schemas.microsoft.com/office/drawing/2016/5/10/chartex" xmlns:cx5="http://schemas.microsoft.com/office/drawing/2016/5/11/chartex" xmlns:cx6="http://schemas.microsoft.com/office/drawing/2016/5/12/chartex" xmlns:cx7="http://schemas.microsoft.com/office/drawing/2016/5/13/chartex" xmlns:cx8="http://schemas.microsoft.com/office/drawing/2016/5/14/chartex" xmlns:mc="http://schemas.openxmlformats.org/markup-compatibility/2006" xmlns:aink="http://schemas.microsoft.com/office/drawing/2016/ink" xmlns:am3d="http://schemas.microsoft.com/office/drawing/2017/model3d" xmlns:o="urn:schemas-microsoft-com:office:office" xmlns:r="http://schemas.openxmlformats.org/officeDocument/2006/relationships" xmlns:m="http://schemas.openxmlformats.org/officeDocument/2006/math" xmlns:v="urn:schemas-microsoft-com:vml" xmlns:wp14="http://schemas.microsoft.com/office/word/2010/wordprocessingDrawing" xmlns:wp="http://schemas.openxmlformats.org/drawingml/2006/wordprocessingDrawing" xmlns:w10="urn:schemas-microsoft-com:office:word" xmlns:w="http://schemas.openxmlformats.org/wordprocessingml/2006/main" xmlns:w14="http://schemas.microsoft.com/office/word/2010/wordml" xmlns:w15="http://schemas.microsoft.com/office/word/2012/wordml" xmlns:w16cex="http://schemas.microsoft.com/office/word/2018/wordml/cex" xmlns:w16cid="http://schemas.microsoft.com/office/word/2016/wordml/cid" xmlns:w16="http://schemas.microsoft.com/office/word/2018/wordml" xmlns:w16sdtdh="http://schemas.microsoft.com/office/word/2020/wordml/sdtdatahash" xmlns:w16se="http://schemas.microsoft.com/office/word/2015/wordml/symex" xmlns:wpg="http://schemas.microsoft.com/office/word/2010/wordprocessingGroup" xmlns:wpi="http://schemas.microsoft.com/office/word/2010/wordprocessingInk" xmlns:wne="http://schemas.microsoft.com/office/word/2006/wordml" xmlns:wps="http://schemas.microsoft.com/office/word/2010/wordprocessingShape" mc:Ignorable="w14 w15 w16se w16cid w16 w16cex w16sdtdh wp14">
   <w:p>
     <w:pPr>
       <w:pStyle w:val="Footertext1"/>
@@ -10691,7 +10786,7 @@
       <w:rPr>
         <w:noProof/>
       </w:rPr>
-      <w:t>4/4/2021</w:t>
+      <w:t>6/21/2021</w:t>
     </w:r>
     <w:r>
       <w:fldChar w:fldCharType="end"/>
@@ -10791,7 +10886,7 @@
 </file>
 
 <file path=word/footer2.xml><?xml version="1.0" encoding="utf-8"?>
-<w:ftr xmlns:wpc="http://schemas.microsoft.com/office/word/2010/wordprocessingCanvas" xmlns:cx="http://schemas.microsoft.com/office/drawing/2014/chartex" xmlns:cx1="http://schemas.microsoft.com/office/drawing/2015/9/8/chartex" xmlns:cx2="http://schemas.microsoft.com/office/drawing/2015/10/21/chartex" xmlns:cx3="http://schemas.microsoft.com/office/drawing/2016/5/9/chartex" xmlns:cx4="http://schemas.microsoft.com/office/drawing/2016/5/10/chartex" xmlns:cx5="http://schemas.microsoft.com/office/drawing/2016/5/11/chartex" xmlns:cx6="http://schemas.microsoft.com/office/drawing/2016/5/12/chartex" xmlns:cx7="http://schemas.microsoft.com/office/drawing/2016/5/13/chartex" xmlns:cx8="http://schemas.microsoft.com/office/drawing/2016/5/14/chartex" xmlns:mc="http://schemas.openxmlformats.org/markup-compatibility/2006" xmlns:aink="http://schemas.microsoft.com/office/drawing/2016/ink" xmlns:am3d="http://schemas.microsoft.com/office/drawing/2017/model3d" xmlns:o="urn:schemas-microsoft-com:office:office" xmlns:r="http://schemas.openxmlformats.org/officeDocument/2006/relationships" xmlns:m="http://schemas.openxmlformats.org/officeDocument/2006/math" xmlns:v="urn:schemas-microsoft-com:vml" xmlns:wp14="http://schemas.microsoft.com/office/word/2010/wordprocessingDrawing" xmlns:wp="http://schemas.openxmlformats.org/drawingml/2006/wordprocessingDrawing" xmlns:w10="urn:schemas-microsoft-com:office:word" xmlns:w="http://schemas.openxmlformats.org/wordprocessingml/2006/main" xmlns:w14="http://schemas.microsoft.com/office/word/2010/wordml" xmlns:w15="http://schemas.microsoft.com/office/word/2012/wordml" xmlns:w16cex="http://schemas.microsoft.com/office/word/2018/wordml/cex" xmlns:w16cid="http://schemas.microsoft.com/office/word/2016/wordml/cid" xmlns:w16="http://schemas.microsoft.com/office/word/2018/wordml" xmlns:w16se="http://schemas.microsoft.com/office/word/2015/wordml/symex" xmlns:wpg="http://schemas.microsoft.com/office/word/2010/wordprocessingGroup" xmlns:wpi="http://schemas.microsoft.com/office/word/2010/wordprocessingInk" xmlns:wne="http://schemas.microsoft.com/office/word/2006/wordml" xmlns:wps="http://schemas.microsoft.com/office/word/2010/wordprocessingShape" mc:Ignorable="w14 w15 w16se w16cid w16 w16cex wp14">
+<w:ftr xmlns:wpc="http://schemas.microsoft.com/office/word/2010/wordprocessingCanvas" xmlns:cx="http://schemas.microsoft.com/office/drawing/2014/chartex" xmlns:cx1="http://schemas.microsoft.com/office/drawing/2015/9/8/chartex" xmlns:cx2="http://schemas.microsoft.com/office/drawing/2015/10/21/chartex" xmlns:cx3="http://schemas.microsoft.com/office/drawing/2016/5/9/chartex" xmlns:cx4="http://schemas.microsoft.com/office/drawing/2016/5/10/chartex" xmlns:cx5="http://schemas.microsoft.com/office/drawing/2016/5/11/chartex" xmlns:cx6="http://schemas.microsoft.com/office/drawing/2016/5/12/chartex" xmlns:cx7="http://schemas.microsoft.com/office/drawing/2016/5/13/chartex" xmlns:cx8="http://schemas.microsoft.com/office/drawing/2016/5/14/chartex" xmlns:mc="http://schemas.openxmlformats.org/markup-compatibility/2006" xmlns:aink="http://schemas.microsoft.com/office/drawing/2016/ink" xmlns:am3d="http://schemas.microsoft.com/office/drawing/2017/model3d" xmlns:o="urn:schemas-microsoft-com:office:office" xmlns:r="http://schemas.openxmlformats.org/officeDocument/2006/relationships" xmlns:m="http://schemas.openxmlformats.org/officeDocument/2006/math" xmlns:v="urn:schemas-microsoft-com:vml" xmlns:wp14="http://schemas.microsoft.com/office/word/2010/wordprocessingDrawing" xmlns:wp="http://schemas.openxmlformats.org/drawingml/2006/wordprocessingDrawing" xmlns:w10="urn:schemas-microsoft-com:office:word" xmlns:w="http://schemas.openxmlformats.org/wordprocessingml/2006/main" xmlns:w14="http://schemas.microsoft.com/office/word/2010/wordml" xmlns:w15="http://schemas.microsoft.com/office/word/2012/wordml" xmlns:w16cex="http://schemas.microsoft.com/office/word/2018/wordml/cex" xmlns:w16cid="http://schemas.microsoft.com/office/word/2016/wordml/cid" xmlns:w16="http://schemas.microsoft.com/office/word/2018/wordml" xmlns:w16sdtdh="http://schemas.microsoft.com/office/word/2020/wordml/sdtdatahash" xmlns:w16se="http://schemas.microsoft.com/office/word/2015/wordml/symex" xmlns:wpg="http://schemas.microsoft.com/office/word/2010/wordprocessingGroup" xmlns:wpi="http://schemas.microsoft.com/office/word/2010/wordprocessingInk" xmlns:wne="http://schemas.microsoft.com/office/word/2006/wordml" xmlns:wps="http://schemas.microsoft.com/office/word/2010/wordprocessingShape" mc:Ignorable="w14 w15 w16se w16cid w16 w16cex w16sdtdh wp14">
   <w:p>
     <w:pPr>
       <w:pStyle w:val="Footer"/>
@@ -10917,7 +11012,7 @@
 </file>
 
 <file path=word/footnotes.xml><?xml version="1.0" encoding="utf-8"?>
-<w:footnotes xmlns:wpc="http://schemas.microsoft.com/office/word/2010/wordprocessingCanvas" xmlns:cx="http://schemas.microsoft.com/office/drawing/2014/chartex" xmlns:cx1="http://schemas.microsoft.com/office/drawing/2015/9/8/chartex" xmlns:cx2="http://schemas.microsoft.com/office/drawing/2015/10/21/chartex" xmlns:cx3="http://schemas.microsoft.com/office/drawing/2016/5/9/chartex" xmlns:cx4="http://schemas.microsoft.com/office/drawing/2016/5/10/chartex" xmlns:cx5="http://schemas.microsoft.com/office/drawing/2016/5/11/chartex" xmlns:cx6="http://schemas.microsoft.com/office/drawing/2016/5/12/chartex" xmlns:cx7="http://schemas.microsoft.com/office/drawing/2016/5/13/chartex" xmlns:cx8="http://schemas.microsoft.com/office/drawing/2016/5/14/chartex" xmlns:mc="http://schemas.openxmlformats.org/markup-compatibility/2006" xmlns:aink="http://schemas.microsoft.com/office/drawing/2016/ink" xmlns:am3d="http://schemas.microsoft.com/office/drawing/2017/model3d" xmlns:o="urn:schemas-microsoft-com:office:office" xmlns:r="http://schemas.openxmlformats.org/officeDocument/2006/relationships" xmlns:m="http://schemas.openxmlformats.org/officeDocument/2006/math" xmlns:v="urn:schemas-microsoft-com:vml" xmlns:wp14="http://schemas.microsoft.com/office/word/2010/wordprocessingDrawing" xmlns:wp="http://schemas.openxmlformats.org/drawingml/2006/wordprocessingDrawing" xmlns:w10="urn:schemas-microsoft-com:office:word" xmlns:w="http://schemas.openxmlformats.org/wordprocessingml/2006/main" xmlns:w14="http://schemas.microsoft.com/office/word/2010/wordml" xmlns:w15="http://schemas.microsoft.com/office/word/2012/wordml" xmlns:w16cex="http://schemas.microsoft.com/office/word/2018/wordml/cex" xmlns:w16cid="http://schemas.microsoft.com/office/word/2016/wordml/cid" xmlns:w16="http://schemas.microsoft.com/office/word/2018/wordml" xmlns:w16se="http://schemas.microsoft.com/office/word/2015/wordml/symex" xmlns:wpg="http://schemas.microsoft.com/office/word/2010/wordprocessingGroup" xmlns:wpi="http://schemas.microsoft.com/office/word/2010/wordprocessingInk" xmlns:wne="http://schemas.microsoft.com/office/word/2006/wordml" xmlns:wps="http://schemas.microsoft.com/office/word/2010/wordprocessingShape" mc:Ignorable="w14 w15 w16se w16cid w16 w16cex wp14">
+<w:footnotes xmlns:wpc="http://schemas.microsoft.com/office/word/2010/wordprocessingCanvas" xmlns:cx="http://schemas.microsoft.com/office/drawing/2014/chartex" xmlns:cx1="http://schemas.microsoft.com/office/drawing/2015/9/8/chartex" xmlns:cx2="http://schemas.microsoft.com/office/drawing/2015/10/21/chartex" xmlns:cx3="http://schemas.microsoft.com/office/drawing/2016/5/9/chartex" xmlns:cx4="http://schemas.microsoft.com/office/drawing/2016/5/10/chartex" xmlns:cx5="http://schemas.microsoft.com/office/drawing/2016/5/11/chartex" xmlns:cx6="http://schemas.microsoft.com/office/drawing/2016/5/12/chartex" xmlns:cx7="http://schemas.microsoft.com/office/drawing/2016/5/13/chartex" xmlns:cx8="http://schemas.microsoft.com/office/drawing/2016/5/14/chartex" xmlns:mc="http://schemas.openxmlformats.org/markup-compatibility/2006" xmlns:aink="http://schemas.microsoft.com/office/drawing/2016/ink" xmlns:am3d="http://schemas.microsoft.com/office/drawing/2017/model3d" xmlns:o="urn:schemas-microsoft-com:office:office" xmlns:r="http://schemas.openxmlformats.org/officeDocument/2006/relationships" xmlns:m="http://schemas.openxmlformats.org/officeDocument/2006/math" xmlns:v="urn:schemas-microsoft-com:vml" xmlns:wp14="http://schemas.microsoft.com/office/word/2010/wordprocessingDrawing" xmlns:wp="http://schemas.openxmlformats.org/drawingml/2006/wordprocessingDrawing" xmlns:w10="urn:schemas-microsoft-com:office:word" xmlns:w="http://schemas.openxmlformats.org/wordprocessingml/2006/main" xmlns:w14="http://schemas.microsoft.com/office/word/2010/wordml" xmlns:w15="http://schemas.microsoft.com/office/word/2012/wordml" xmlns:w16cex="http://schemas.microsoft.com/office/word/2018/wordml/cex" xmlns:w16cid="http://schemas.microsoft.com/office/word/2016/wordml/cid" xmlns:w16="http://schemas.microsoft.com/office/word/2018/wordml" xmlns:w16sdtdh="http://schemas.microsoft.com/office/word/2020/wordml/sdtdatahash" xmlns:w16se="http://schemas.microsoft.com/office/word/2015/wordml/symex" xmlns:wpg="http://schemas.microsoft.com/office/word/2010/wordprocessingGroup" xmlns:wpi="http://schemas.microsoft.com/office/word/2010/wordprocessingInk" xmlns:wne="http://schemas.microsoft.com/office/word/2006/wordml" xmlns:wps="http://schemas.microsoft.com/office/word/2010/wordprocessingShape" mc:Ignorable="w14 w15 w16se w16cid w16 w16cex w16sdtdh wp14">
   <w:footnote w:type="separator" w:id="-1">
     <w:p>
       <w:r>
@@ -10936,7 +11031,7 @@
 </file>
 
 <file path=word/header1.xml><?xml version="1.0" encoding="utf-8"?>
-<w:hdr xmlns:wpc="http://schemas.microsoft.com/office/word/2010/wordprocessingCanvas" xmlns:cx="http://schemas.microsoft.com/office/drawing/2014/chartex" xmlns:cx1="http://schemas.microsoft.com/office/drawing/2015/9/8/chartex" xmlns:cx2="http://schemas.microsoft.com/office/drawing/2015/10/21/chartex" xmlns:cx3="http://schemas.microsoft.com/office/drawing/2016/5/9/chartex" xmlns:cx4="http://schemas.microsoft.com/office/drawing/2016/5/10/chartex" xmlns:cx5="http://schemas.microsoft.com/office/drawing/2016/5/11/chartex" xmlns:cx6="http://schemas.microsoft.com/office/drawing/2016/5/12/chartex" xmlns:cx7="http://schemas.microsoft.com/office/drawing/2016/5/13/chartex" xmlns:cx8="http://schemas.microsoft.com/office/drawing/2016/5/14/chartex" xmlns:mc="http://schemas.openxmlformats.org/markup-compatibility/2006" xmlns:aink="http://schemas.microsoft.com/office/drawing/2016/ink" xmlns:am3d="http://schemas.microsoft.com/office/drawing/2017/model3d" xmlns:o="urn:schemas-microsoft-com:office:office" xmlns:r="http://schemas.openxmlformats.org/officeDocument/2006/relationships" xmlns:m="http://schemas.openxmlformats.org/officeDocument/2006/math" xmlns:v="urn:schemas-microsoft-com:vml" xmlns:wp14="http://schemas.microsoft.com/office/word/2010/wordprocessingDrawing" xmlns:wp="http://schemas.openxmlformats.org/drawingml/2006/wordprocessingDrawing" xmlns:w10="urn:schemas-microsoft-com:office:word" xmlns:w="http://schemas.openxmlformats.org/wordprocessingml/2006/main" xmlns:w14="http://schemas.microsoft.com/office/word/2010/wordml" xmlns:w15="http://schemas.microsoft.com/office/word/2012/wordml" xmlns:w16cex="http://schemas.microsoft.com/office/word/2018/wordml/cex" xmlns:w16cid="http://schemas.microsoft.com/office/word/2016/wordml/cid" xmlns:w16="http://schemas.microsoft.com/office/word/2018/wordml" xmlns:w16se="http://schemas.microsoft.com/office/word/2015/wordml/symex" xmlns:wpg="http://schemas.microsoft.com/office/word/2010/wordprocessingGroup" xmlns:wpi="http://schemas.microsoft.com/office/word/2010/wordprocessingInk" xmlns:wne="http://schemas.microsoft.com/office/word/2006/wordml" xmlns:wps="http://schemas.microsoft.com/office/word/2010/wordprocessingShape" mc:Ignorable="w14 w15 w16se w16cid w16 w16cex wp14">
+<w:hdr xmlns:wpc="http://schemas.microsoft.com/office/word/2010/wordprocessingCanvas" xmlns:cx="http://schemas.microsoft.com/office/drawing/2014/chartex" xmlns:cx1="http://schemas.microsoft.com/office/drawing/2015/9/8/chartex" xmlns:cx2="http://schemas.microsoft.com/office/drawing/2015/10/21/chartex" xmlns:cx3="http://schemas.microsoft.com/office/drawing/2016/5/9/chartex" xmlns:cx4="http://schemas.microsoft.com/office/drawing/2016/5/10/chartex" xmlns:cx5="http://schemas.microsoft.com/office/drawing/2016/5/11/chartex" xmlns:cx6="http://schemas.microsoft.com/office/drawing/2016/5/12/chartex" xmlns:cx7="http://schemas.microsoft.com/office/drawing/2016/5/13/chartex" xmlns:cx8="http://schemas.microsoft.com/office/drawing/2016/5/14/chartex" xmlns:mc="http://schemas.openxmlformats.org/markup-compatibility/2006" xmlns:aink="http://schemas.microsoft.com/office/drawing/2016/ink" xmlns:am3d="http://schemas.microsoft.com/office/drawing/2017/model3d" xmlns:o="urn:schemas-microsoft-com:office:office" xmlns:r="http://schemas.openxmlformats.org/officeDocument/2006/relationships" xmlns:m="http://schemas.openxmlformats.org/officeDocument/2006/math" xmlns:v="urn:schemas-microsoft-com:vml" xmlns:wp14="http://schemas.microsoft.com/office/word/2010/wordprocessingDrawing" xmlns:wp="http://schemas.openxmlformats.org/drawingml/2006/wordprocessingDrawing" xmlns:w10="urn:schemas-microsoft-com:office:word" xmlns:w="http://schemas.openxmlformats.org/wordprocessingml/2006/main" xmlns:w14="http://schemas.microsoft.com/office/word/2010/wordml" xmlns:w15="http://schemas.microsoft.com/office/word/2012/wordml" xmlns:w16cex="http://schemas.microsoft.com/office/word/2018/wordml/cex" xmlns:w16cid="http://schemas.microsoft.com/office/word/2016/wordml/cid" xmlns:w16="http://schemas.microsoft.com/office/word/2018/wordml" xmlns:w16sdtdh="http://schemas.microsoft.com/office/word/2020/wordml/sdtdatahash" xmlns:w16se="http://schemas.microsoft.com/office/word/2015/wordml/symex" xmlns:wpg="http://schemas.microsoft.com/office/word/2010/wordprocessingGroup" xmlns:wpi="http://schemas.microsoft.com/office/word/2010/wordprocessingInk" xmlns:wne="http://schemas.microsoft.com/office/word/2006/wordml" xmlns:wps="http://schemas.microsoft.com/office/word/2010/wordprocessingShape" mc:Ignorable="w14 w15 w16se w16cid w16 w16cex w16sdtdh wp14">
   <w:p>
     <w:pPr>
       <w:pStyle w:val="Header"/>
@@ -10975,7 +11070,7 @@
 </file>
 
 <file path=word/numbering.xml><?xml version="1.0" encoding="utf-8"?>
-<w:numbering xmlns:wpc="http://schemas.microsoft.com/office/word/2010/wordprocessingCanvas" xmlns:cx="http://schemas.microsoft.com/office/drawing/2014/chartex" xmlns:cx1="http://schemas.microsoft.com/office/drawing/2015/9/8/chartex" xmlns:cx2="http://schemas.microsoft.com/office/drawing/2015/10/21/chartex" xmlns:cx3="http://schemas.microsoft.com/office/drawing/2016/5/9/chartex" xmlns:cx4="http://schemas.microsoft.com/office/drawing/2016/5/10/chartex" xmlns:cx5="http://schemas.microsoft.com/office/drawing/2016/5/11/chartex" xmlns:cx6="http://schemas.microsoft.com/office/drawing/2016/5/12/chartex" xmlns:cx7="http://schemas.microsoft.com/office/drawing/2016/5/13/chartex" xmlns:cx8="http://schemas.microsoft.com/office/drawing/2016/5/14/chartex" xmlns:mc="http://schemas.openxmlformats.org/markup-compatibility/2006" xmlns:aink="http://schemas.microsoft.com/office/drawing/2016/ink" xmlns:am3d="http://schemas.microsoft.com/office/drawing/2017/model3d" xmlns:o="urn:schemas-microsoft-com:office:office" xmlns:r="http://schemas.openxmlformats.org/officeDocument/2006/relationships" xmlns:m="http://schemas.openxmlformats.org/officeDocument/2006/math" xmlns:v="urn:schemas-microsoft-com:vml" xmlns:wp14="http://schemas.microsoft.com/office/word/2010/wordprocessingDrawing" xmlns:wp="http://schemas.openxmlformats.org/drawingml/2006/wordprocessingDrawing" xmlns:w10="urn:schemas-microsoft-com:office:word" xmlns:w="http://schemas.openxmlformats.org/wordprocessingml/2006/main" xmlns:w14="http://schemas.microsoft.com/office/word/2010/wordml" xmlns:w15="http://schemas.microsoft.com/office/word/2012/wordml" xmlns:w16cex="http://schemas.microsoft.com/office/word/2018/wordml/cex" xmlns:w16cid="http://schemas.microsoft.com/office/word/2016/wordml/cid" xmlns:w16="http://schemas.microsoft.com/office/word/2018/wordml" xmlns:w16se="http://schemas.microsoft.com/office/word/2015/wordml/symex" xmlns:wpg="http://schemas.microsoft.com/office/word/2010/wordprocessingGroup" xmlns:wpi="http://schemas.microsoft.com/office/word/2010/wordprocessingInk" xmlns:wne="http://schemas.microsoft.com/office/word/2006/wordml" xmlns:wps="http://schemas.microsoft.com/office/word/2010/wordprocessingShape" mc:Ignorable="w14 w15 w16se w16cid w16 w16cex wp14">
+<w:numbering xmlns:wpc="http://schemas.microsoft.com/office/word/2010/wordprocessingCanvas" xmlns:cx="http://schemas.microsoft.com/office/drawing/2014/chartex" xmlns:cx1="http://schemas.microsoft.com/office/drawing/2015/9/8/chartex" xmlns:cx2="http://schemas.microsoft.com/office/drawing/2015/10/21/chartex" xmlns:cx3="http://schemas.microsoft.com/office/drawing/2016/5/9/chartex" xmlns:cx4="http://schemas.microsoft.com/office/drawing/2016/5/10/chartex" xmlns:cx5="http://schemas.microsoft.com/office/drawing/2016/5/11/chartex" xmlns:cx6="http://schemas.microsoft.com/office/drawing/2016/5/12/chartex" xmlns:cx7="http://schemas.microsoft.com/office/drawing/2016/5/13/chartex" xmlns:cx8="http://schemas.microsoft.com/office/drawing/2016/5/14/chartex" xmlns:mc="http://schemas.openxmlformats.org/markup-compatibility/2006" xmlns:aink="http://schemas.microsoft.com/office/drawing/2016/ink" xmlns:am3d="http://schemas.microsoft.com/office/drawing/2017/model3d" xmlns:o="urn:schemas-microsoft-com:office:office" xmlns:r="http://schemas.openxmlformats.org/officeDocument/2006/relationships" xmlns:m="http://schemas.openxmlformats.org/officeDocument/2006/math" xmlns:v="urn:schemas-microsoft-com:vml" xmlns:wp14="http://schemas.microsoft.com/office/word/2010/wordprocessingDrawing" xmlns:wp="http://schemas.openxmlformats.org/drawingml/2006/wordprocessingDrawing" xmlns:w10="urn:schemas-microsoft-com:office:word" xmlns:w="http://schemas.openxmlformats.org/wordprocessingml/2006/main" xmlns:w14="http://schemas.microsoft.com/office/word/2010/wordml" xmlns:w15="http://schemas.microsoft.com/office/word/2012/wordml" xmlns:w16cex="http://schemas.microsoft.com/office/word/2018/wordml/cex" xmlns:w16cid="http://schemas.microsoft.com/office/word/2016/wordml/cid" xmlns:w16="http://schemas.microsoft.com/office/word/2018/wordml" xmlns:w16sdtdh="http://schemas.microsoft.com/office/word/2020/wordml/sdtdatahash" xmlns:w16se="http://schemas.microsoft.com/office/word/2015/wordml/symex" xmlns:wpg="http://schemas.microsoft.com/office/word/2010/wordprocessingGroup" xmlns:wpi="http://schemas.microsoft.com/office/word/2010/wordprocessingInk" xmlns:wne="http://schemas.microsoft.com/office/word/2006/wordml" xmlns:wps="http://schemas.microsoft.com/office/word/2010/wordprocessingShape" mc:Ignorable="w14 w15 w16se w16cid w16 w16cex w16sdtdh wp14">
   <w:abstractNum w:abstractNumId="0" w15:restartNumberingAfterBreak="0">
     <w:nsid w:val="028F670F"/>
     <w:multiLevelType w:val="hybridMultilevel"/>
@@ -11776,7 +11871,7 @@
 </file>
 
 <file path=word/styles.xml><?xml version="1.0" encoding="utf-8"?>
-<w:styles xmlns:mc="http://schemas.openxmlformats.org/markup-compatibility/2006" xmlns:r="http://schemas.openxmlformats.org/officeDocument/2006/relationships" xmlns:w="http://schemas.openxmlformats.org/wordprocessingml/2006/main" xmlns:w14="http://schemas.microsoft.com/office/word/2010/wordml" xmlns:w15="http://schemas.microsoft.com/office/word/2012/wordml" xmlns:w16cex="http://schemas.microsoft.com/office/word/2018/wordml/cex" xmlns:w16cid="http://schemas.microsoft.com/office/word/2016/wordml/cid" xmlns:w16="http://schemas.microsoft.com/office/word/2018/wordml" xmlns:w16se="http://schemas.microsoft.com/office/word/2015/wordml/symex" mc:Ignorable="w14 w15 w16se w16cid w16 w16cex">
+<w:styles xmlns:mc="http://schemas.openxmlformats.org/markup-compatibility/2006" xmlns:r="http://schemas.openxmlformats.org/officeDocument/2006/relationships" xmlns:w="http://schemas.openxmlformats.org/wordprocessingml/2006/main" xmlns:w14="http://schemas.microsoft.com/office/word/2010/wordml" xmlns:w15="http://schemas.microsoft.com/office/word/2012/wordml" xmlns:w16cex="http://schemas.microsoft.com/office/word/2018/wordml/cex" xmlns:w16cid="http://schemas.microsoft.com/office/word/2016/wordml/cid" xmlns:w16="http://schemas.microsoft.com/office/word/2018/wordml" xmlns:w16sdtdh="http://schemas.microsoft.com/office/word/2020/wordml/sdtdatahash" xmlns:w16se="http://schemas.microsoft.com/office/word/2015/wordml/symex" mc:Ignorable="w14 w15 w16se w16cid w16 w16cex w16sdtdh">
   <w:docDefaults>
     <w:rPrDefault>
       <w:rPr>

</xml_diff>

<commit_message>
TFS 23042 - Modified to remove duplicates from PS file
git-tfs-id: [https://tfs.omnicloud.local/tfs/cco%20program/]$/eCoaching_V2;C50449
</commit_message>
<xml_diff>
--- a/Unit Test/DB/CCO_eCoaching_Log_Employee_Hierarchy_DB_UTD.docx
+++ b/Unit Test/DB/CCO_eCoaching_Log_Employee_Hierarchy_DB_UTD.docx
@@ -1481,6 +1481,72 @@
           </w:p>
         </w:tc>
       </w:tr>
+      <w:tr>
+        <w:tc>
+          <w:tcPr>
+            <w:tcW w:w="0" w:type="auto"/>
+            <w:tcBorders>
+              <w:top w:val="single" w:sz="6" w:space="0" w:color="C0C0C0"/>
+              <w:left w:val="single" w:sz="6" w:space="0" w:color="C0C0C0"/>
+              <w:bottom w:val="single" w:sz="6" w:space="0" w:color="C0C0C0"/>
+              <w:right w:val="single" w:sz="6" w:space="0" w:color="C0C0C0"/>
+            </w:tcBorders>
+          </w:tcPr>
+          <w:p>
+            <w:r>
+              <w:t>9/23/2021</w:t>
+            </w:r>
+          </w:p>
+        </w:tc>
+        <w:tc>
+          <w:tcPr>
+            <w:tcW w:w="0" w:type="auto"/>
+            <w:tcBorders>
+              <w:top w:val="single" w:sz="6" w:space="0" w:color="C0C0C0"/>
+              <w:left w:val="single" w:sz="6" w:space="0" w:color="C0C0C0"/>
+              <w:bottom w:val="single" w:sz="6" w:space="0" w:color="C0C0C0"/>
+              <w:right w:val="single" w:sz="6" w:space="0" w:color="C0C0C0"/>
+            </w:tcBorders>
+          </w:tcPr>
+          <w:p>
+            <w:r>
+              <w:t>17.0</w:t>
+            </w:r>
+          </w:p>
+        </w:tc>
+        <w:tc>
+          <w:tcPr>
+            <w:tcW w:w="0" w:type="auto"/>
+            <w:tcBorders>
+              <w:top w:val="single" w:sz="6" w:space="0" w:color="C0C0C0"/>
+              <w:left w:val="single" w:sz="6" w:space="0" w:color="C0C0C0"/>
+              <w:bottom w:val="single" w:sz="6" w:space="0" w:color="C0C0C0"/>
+              <w:right w:val="single" w:sz="6" w:space="0" w:color="C0C0C0"/>
+            </w:tcBorders>
+          </w:tcPr>
+          <w:p>
+            <w:r>
+              <w:t>Handle duplicates in PS file from IQS -  TFS 23042 - 09/22/2021</w:t>
+            </w:r>
+          </w:p>
+        </w:tc>
+        <w:tc>
+          <w:tcPr>
+            <w:tcW w:w="0" w:type="auto"/>
+            <w:tcBorders>
+              <w:top w:val="single" w:sz="6" w:space="0" w:color="C0C0C0"/>
+              <w:left w:val="single" w:sz="6" w:space="0" w:color="C0C0C0"/>
+              <w:bottom w:val="single" w:sz="6" w:space="0" w:color="C0C0C0"/>
+              <w:right w:val="single" w:sz="6" w:space="0" w:color="C0C0C0"/>
+            </w:tcBorders>
+          </w:tcPr>
+          <w:p>
+            <w:r>
+              <w:t>Susmitha Palacherla</w:t>
+            </w:r>
+          </w:p>
+        </w:tc>
+      </w:tr>
     </w:tbl>
     <w:p>
       <w:pPr>
@@ -1878,7 +1944,13 @@
               </w:rPr>
             </w:pPr>
             <w:r>
-              <w:t>TFS 21713  - Revise stored procedures causing deadlocks</w:t>
+              <w:t xml:space="preserve">TFS 23042 </w:t>
+            </w:r>
+            <w:r>
+              <w:t xml:space="preserve"> - </w:t>
+            </w:r>
+            <w:r>
+              <w:t xml:space="preserve">Handle duplicates in PS file from IQS </w:t>
             </w:r>
           </w:p>
         </w:tc>
@@ -2091,7 +2163,25 @@
               <w:rPr>
                 <w:noProof/>
               </w:rPr>
-              <w:t>PS_Employee_Information_03312021.csv</w:t>
+              <w:t>PS_Employee_Information_</w:t>
+            </w:r>
+            <w:r>
+              <w:rPr>
+                <w:noProof/>
+              </w:rPr>
+              <w:t>092</w:t>
+            </w:r>
+            <w:r>
+              <w:rPr>
+                <w:noProof/>
+              </w:rPr>
+              <w:t>7</w:t>
+            </w:r>
+            <w:r>
+              <w:rPr>
+                <w:noProof/>
+              </w:rPr>
+              <w:t>2021.csv</w:t>
             </w:r>
           </w:p>
           <w:p>
@@ -2858,7 +2948,19 @@
               <w:rPr>
                 <w:noProof/>
               </w:rPr>
-              <w:t>Stage good PS Employee file, good Aspect file and good HR file and run job</w:t>
+              <w:t>Stage good PS Employee file</w:t>
+            </w:r>
+            <w:r>
+              <w:rPr>
+                <w:noProof/>
+              </w:rPr>
+              <w:t xml:space="preserve"> with one or more duplicates</w:t>
+            </w:r>
+            <w:r>
+              <w:rPr>
+                <w:noProof/>
+              </w:rPr>
+              <w:t>, good Aspect file and good HR file and run job</w:t>
             </w:r>
           </w:p>
         </w:tc>
@@ -2880,6 +2982,28 @@
                 <w:noProof/>
               </w:rPr>
               <w:t>Job should complete successfully</w:t>
+            </w:r>
+            <w:r>
+              <w:rPr>
+                <w:noProof/>
+              </w:rPr>
+              <w:t xml:space="preserve"> loading the duplicate row(s) based on predetermined sort criteria </w:t>
+            </w:r>
+          </w:p>
+          <w:p>
+            <w:pPr>
+              <w:tabs>
+                <w:tab w:val="left" w:pos="360"/>
+              </w:tabs>
+              <w:rPr>
+                <w:noProof/>
+              </w:rPr>
+            </w:pPr>
+            <w:r>
+              <w:rPr>
+                <w:noProof/>
+              </w:rPr>
+              <w:t>(start date, lanid and job code)</w:t>
             </w:r>
           </w:p>
         </w:tc>
@@ -2944,7 +3068,13 @@
               <w:rPr>
                 <w:noProof/>
               </w:rPr>
-              <w:t>EHL-1.5</w:t>
+              <w:t>EHL-1.</w:t>
+            </w:r>
+            <w:r>
+              <w:rPr>
+                <w:noProof/>
+              </w:rPr>
+              <w:t>5</w:t>
             </w:r>
           </w:p>
         </w:tc>
@@ -2965,23 +3095,14 @@
               <w:rPr>
                 <w:noProof/>
               </w:rPr>
-              <w:t>Check Backup Folder</w:t>
-            </w:r>
-          </w:p>
-          <w:p>
-            <w:pPr>
-              <w:tabs>
-                <w:tab w:val="left" w:pos="360"/>
-              </w:tabs>
-              <w:rPr>
-                <w:noProof/>
-              </w:rPr>
-            </w:pPr>
-            <w:r>
-              <w:rPr>
-                <w:noProof/>
-              </w:rPr>
-              <w:t>$\Coaching\HrInfo\Backups\</w:t>
+              <w:t xml:space="preserve">Stage good PS Employee file, good Aspect file and good </w:t>
+            </w:r>
+            <w:r>
+              <w:rPr>
+                <w:noProof/>
+              </w:rPr>
+              <w:lastRenderedPageBreak/>
+              <w:t>HR file and run job</w:t>
             </w:r>
           </w:p>
         </w:tc>
@@ -3002,7 +3123,8 @@
               <w:rPr>
                 <w:noProof/>
               </w:rPr>
-              <w:t>Loaded files should be backed up</w:t>
+              <w:lastRenderedPageBreak/>
+              <w:t>Job should complete successfully</w:t>
             </w:r>
           </w:p>
         </w:tc>
@@ -3023,7 +3145,7 @@
               <w:rPr>
                 <w:noProof/>
               </w:rPr>
-              <w:t>Y</w:t>
+              <w:t>N</w:t>
             </w:r>
           </w:p>
         </w:tc>
@@ -3044,7 +3166,7 @@
               <w:rPr>
                 <w:noProof/>
               </w:rPr>
-              <w:t>Pass</w:t>
+              <w:t>NA</w:t>
             </w:r>
           </w:p>
         </w:tc>
@@ -3067,7 +3189,13 @@
               <w:rPr>
                 <w:noProof/>
               </w:rPr>
-              <w:t>EHL-1.6</w:t>
+              <w:t>EHL-1.</w:t>
+            </w:r>
+            <w:r>
+              <w:rPr>
+                <w:noProof/>
+              </w:rPr>
+              <w:t>6</w:t>
             </w:r>
           </w:p>
         </w:tc>
@@ -3088,24 +3216,23 @@
               <w:rPr>
                 <w:noProof/>
               </w:rPr>
-              <w:t>Check Decrypt Out Folder</w:t>
-            </w:r>
-          </w:p>
-          <w:p>
-            <w:pPr>
-              <w:tabs>
-                <w:tab w:val="left" w:pos="360"/>
-              </w:tabs>
-              <w:rPr>
-                <w:noProof/>
-              </w:rPr>
-            </w:pPr>
-            <w:r>
-              <w:rPr>
-                <w:noProof/>
-              </w:rPr>
-              <w:lastRenderedPageBreak/>
-              <w:t>$\ \Coaching\HrInfo\Decrypt_Out\</w:t>
+              <w:t>Check Backup Folder</w:t>
+            </w:r>
+          </w:p>
+          <w:p>
+            <w:pPr>
+              <w:tabs>
+                <w:tab w:val="left" w:pos="360"/>
+              </w:tabs>
+              <w:rPr>
+                <w:noProof/>
+              </w:rPr>
+            </w:pPr>
+            <w:r>
+              <w:rPr>
+                <w:noProof/>
+              </w:rPr>
+              <w:t>$\Coaching\HrInfo\Backups\</w:t>
             </w:r>
           </w:p>
         </w:tc>
@@ -3126,8 +3253,7 @@
               <w:rPr>
                 <w:noProof/>
               </w:rPr>
-              <w:lastRenderedPageBreak/>
-              <w:t>No decrypted files in folder</w:t>
+              <w:t>Loaded files should be backed up</w:t>
             </w:r>
           </w:p>
         </w:tc>
@@ -3199,6 +3325,135 @@
                 <w:noProof/>
               </w:rPr>
               <w:t>7</w:t>
+            </w:r>
+          </w:p>
+        </w:tc>
+        <w:tc>
+          <w:tcPr>
+            <w:tcW w:w="4973" w:type="dxa"/>
+          </w:tcPr>
+          <w:p>
+            <w:pPr>
+              <w:tabs>
+                <w:tab w:val="left" w:pos="360"/>
+              </w:tabs>
+              <w:rPr>
+                <w:noProof/>
+              </w:rPr>
+            </w:pPr>
+            <w:r>
+              <w:rPr>
+                <w:noProof/>
+              </w:rPr>
+              <w:t>Check Decrypt Out Folder</w:t>
+            </w:r>
+          </w:p>
+          <w:p>
+            <w:pPr>
+              <w:tabs>
+                <w:tab w:val="left" w:pos="360"/>
+              </w:tabs>
+              <w:rPr>
+                <w:noProof/>
+              </w:rPr>
+            </w:pPr>
+            <w:r>
+              <w:rPr>
+                <w:noProof/>
+              </w:rPr>
+              <w:t>$\ \Coaching\HrInfo\Decrypt_Out\</w:t>
+            </w:r>
+          </w:p>
+        </w:tc>
+        <w:tc>
+          <w:tcPr>
+            <w:tcW w:w="4275" w:type="dxa"/>
+          </w:tcPr>
+          <w:p>
+            <w:pPr>
+              <w:tabs>
+                <w:tab w:val="left" w:pos="360"/>
+              </w:tabs>
+              <w:rPr>
+                <w:noProof/>
+              </w:rPr>
+            </w:pPr>
+            <w:r>
+              <w:rPr>
+                <w:noProof/>
+              </w:rPr>
+              <w:t>No decrypted files in folder</w:t>
+            </w:r>
+          </w:p>
+        </w:tc>
+        <w:tc>
+          <w:tcPr>
+            <w:tcW w:w="1192" w:type="dxa"/>
+          </w:tcPr>
+          <w:p>
+            <w:pPr>
+              <w:tabs>
+                <w:tab w:val="left" w:pos="360"/>
+              </w:tabs>
+              <w:rPr>
+                <w:noProof/>
+              </w:rPr>
+            </w:pPr>
+            <w:r>
+              <w:rPr>
+                <w:noProof/>
+              </w:rPr>
+              <w:t>Y</w:t>
+            </w:r>
+          </w:p>
+        </w:tc>
+        <w:tc>
+          <w:tcPr>
+            <w:tcW w:w="1440" w:type="dxa"/>
+          </w:tcPr>
+          <w:p>
+            <w:pPr>
+              <w:tabs>
+                <w:tab w:val="left" w:pos="360"/>
+              </w:tabs>
+              <w:rPr>
+                <w:noProof/>
+              </w:rPr>
+            </w:pPr>
+            <w:r>
+              <w:rPr>
+                <w:noProof/>
+              </w:rPr>
+              <w:t>Pass</w:t>
+            </w:r>
+          </w:p>
+        </w:tc>
+      </w:tr>
+      <w:tr>
+        <w:tc>
+          <w:tcPr>
+            <w:tcW w:w="1170" w:type="dxa"/>
+          </w:tcPr>
+          <w:p>
+            <w:pPr>
+              <w:tabs>
+                <w:tab w:val="left" w:pos="360"/>
+              </w:tabs>
+              <w:rPr>
+                <w:noProof/>
+              </w:rPr>
+            </w:pPr>
+            <w:r>
+              <w:rPr>
+                <w:noProof/>
+              </w:rPr>
+              <w:t>EHL-1.</w:t>
+            </w:r>
+            <w:r>
+              <w:rPr>
+                <w:noProof/>
+              </w:rPr>
+              <w:t>8</w:t>
             </w:r>
           </w:p>
         </w:tc>
@@ -4827,7 +5082,14 @@
               <w:rPr>
                 <w:noProof/>
               </w:rPr>
-              <w:t>Can be A – Active, T-Terminated , D-Deceased, L-Leave</w:t>
+              <w:t xml:space="preserve">Can be A – Active, T-Terminated , D-Deceased, </w:t>
+            </w:r>
+            <w:r>
+              <w:rPr>
+                <w:noProof/>
+              </w:rPr>
+              <w:lastRenderedPageBreak/>
+              <w:t>L-Leave</w:t>
             </w:r>
             <w:r>
               <w:rPr>
@@ -4854,6 +5116,7 @@
               <w:rPr>
                 <w:noProof/>
               </w:rPr>
+              <w:lastRenderedPageBreak/>
               <w:t>Y</w:t>
             </w:r>
           </w:p>
@@ -5083,14 +5346,7 @@
               <w:rPr>
                 <w:noProof/>
               </w:rPr>
-              <w:t xml:space="preserve">Should be the most recent start date for the </w:t>
-            </w:r>
-            <w:r>
-              <w:rPr>
-                <w:noProof/>
-              </w:rPr>
-              <w:lastRenderedPageBreak/>
-              <w:t>employee from PS file</w:t>
+              <w:t>Should be the most recent start date for the employee from PS file</w:t>
             </w:r>
           </w:p>
         </w:tc>
@@ -5111,7 +5367,6 @@
               <w:rPr>
                 <w:noProof/>
               </w:rPr>
-              <w:lastRenderedPageBreak/>
               <w:t>Y</w:t>
             </w:r>
           </w:p>
@@ -6858,6 +7113,7 @@
               <w:rPr>
                 <w:noProof/>
               </w:rPr>
+              <w:lastRenderedPageBreak/>
               <w:t>EHL-2.25</w:t>
             </w:r>
           </w:p>
@@ -7361,7 +7617,6 @@
               <w:rPr>
                 <w:noProof/>
               </w:rPr>
-              <w:lastRenderedPageBreak/>
               <w:t>EHL-2.29</w:t>
             </w:r>
           </w:p>
@@ -8551,7 +8806,7 @@
               <w:rPr>
                 <w:noProof/>
               </w:rPr>
-              <w:t>Y</w:t>
+              <w:t>N</w:t>
             </w:r>
           </w:p>
         </w:tc>
@@ -8574,7 +8829,7 @@
               <w:rPr>
                 <w:noProof/>
               </w:rPr>
-              <w:t>Pass</w:t>
+              <w:t>NA</w:t>
             </w:r>
           </w:p>
         </w:tc>
@@ -8656,12 +8911,6 @@
                 <w:szCs w:val="22"/>
               </w:rPr>
             </w:pPr>
-            <w:r>
-              <w:rPr>
-                <w:noProof/>
-              </w:rPr>
-              <w:t>Y</w:t>
-            </w:r>
           </w:p>
         </w:tc>
         <w:tc>
@@ -8679,12 +8928,6 @@
                 <w:szCs w:val="22"/>
               </w:rPr>
             </w:pPr>
-            <w:r>
-              <w:rPr>
-                <w:noProof/>
-              </w:rPr>
-              <w:t>Pass</w:t>
-            </w:r>
           </w:p>
         </w:tc>
       </w:tr>
@@ -9278,7 +9521,7 @@
               <w:rPr>
                 <w:noProof/>
               </w:rPr>
-              <w:t>Y</w:t>
+              <w:t>N</w:t>
             </w:r>
           </w:p>
         </w:tc>
@@ -9300,7 +9543,7 @@
               <w:rPr>
                 <w:noProof/>
               </w:rPr>
-              <w:t>Pass</w:t>
+              <w:t>NA</w:t>
             </w:r>
           </w:p>
         </w:tc>
@@ -9332,6 +9575,7 @@
                 <w:sz w:val="22"/>
                 <w:szCs w:val="22"/>
               </w:rPr>
+              <w:lastRenderedPageBreak/>
               <w:t>EHL-</w:t>
             </w:r>
             <w:r>
@@ -9418,7 +9662,7 @@
               <w:rPr>
                 <w:noProof/>
               </w:rPr>
-              <w:t>Y</w:t>
+              <w:t>N</w:t>
             </w:r>
           </w:p>
         </w:tc>
@@ -9440,7 +9684,7 @@
               <w:rPr>
                 <w:noProof/>
               </w:rPr>
-              <w:t>Pass</w:t>
+              <w:t>NA</w:t>
             </w:r>
           </w:p>
         </w:tc>
@@ -9557,7 +9801,7 @@
               <w:rPr>
                 <w:noProof/>
               </w:rPr>
-              <w:t>Y</w:t>
+              <w:t>N</w:t>
             </w:r>
           </w:p>
         </w:tc>
@@ -9579,7 +9823,7 @@
               <w:rPr>
                 <w:noProof/>
               </w:rPr>
-              <w:t>Pass</w:t>
+              <w:t>NA</w:t>
             </w:r>
           </w:p>
         </w:tc>
@@ -9742,7 +9986,6 @@
                 <w:sz w:val="22"/>
                 <w:szCs w:val="22"/>
               </w:rPr>
-              <w:lastRenderedPageBreak/>
               <w:t>EHL-</w:t>
             </w:r>
             <w:r>
@@ -10609,7 +10852,7 @@
               <w:rPr>
                 <w:rFonts w:ascii="Arial" w:hAnsi="Arial" w:cs="Arial"/>
               </w:rPr>
-              <w:t>6/21/2021</w:t>
+              <w:t>9/27/2021</w:t>
             </w:r>
           </w:p>
         </w:tc>
@@ -10786,7 +11029,7 @@
       <w:rPr>
         <w:noProof/>
       </w:rPr>
-      <w:t>6/21/2021</w:t>
+      <w:t>9/27/2021</w:t>
     </w:r>
     <w:r>
       <w:fldChar w:fldCharType="end"/>

</xml_diff>

<commit_message>
TFS 24924 - Report access for Early Work Life Supervisors
git-tfs-id: [https://tfs.omnicloud.local/tfs/cco%20program/]$/eCoaching_V2;C51788
</commit_message>
<xml_diff>
--- a/Unit Test/DB/CCO_eCoaching_Log_Employee_Hierarchy_DB_UTD.docx
+++ b/Unit Test/DB/CCO_eCoaching_Log_Employee_Hierarchy_DB_UTD.docx
@@ -1547,6 +1547,72 @@
           </w:p>
         </w:tc>
       </w:tr>
+      <w:tr>
+        <w:tc>
+          <w:tcPr>
+            <w:tcW w:w="0" w:type="auto"/>
+            <w:tcBorders>
+              <w:top w:val="single" w:sz="6" w:space="0" w:color="C0C0C0"/>
+              <w:left w:val="single" w:sz="6" w:space="0" w:color="C0C0C0"/>
+              <w:bottom w:val="single" w:sz="6" w:space="0" w:color="C0C0C0"/>
+              <w:right w:val="single" w:sz="6" w:space="0" w:color="C0C0C0"/>
+            </w:tcBorders>
+          </w:tcPr>
+          <w:p>
+            <w:r>
+              <w:t>7/22/2022</w:t>
+            </w:r>
+          </w:p>
+        </w:tc>
+        <w:tc>
+          <w:tcPr>
+            <w:tcW w:w="0" w:type="auto"/>
+            <w:tcBorders>
+              <w:top w:val="single" w:sz="6" w:space="0" w:color="C0C0C0"/>
+              <w:left w:val="single" w:sz="6" w:space="0" w:color="C0C0C0"/>
+              <w:bottom w:val="single" w:sz="6" w:space="0" w:color="C0C0C0"/>
+              <w:right w:val="single" w:sz="6" w:space="0" w:color="C0C0C0"/>
+            </w:tcBorders>
+          </w:tcPr>
+          <w:p>
+            <w:r>
+              <w:t>18.0</w:t>
+            </w:r>
+          </w:p>
+        </w:tc>
+        <w:tc>
+          <w:tcPr>
+            <w:tcW w:w="0" w:type="auto"/>
+            <w:tcBorders>
+              <w:top w:val="single" w:sz="6" w:space="0" w:color="C0C0C0"/>
+              <w:left w:val="single" w:sz="6" w:space="0" w:color="C0C0C0"/>
+              <w:bottom w:val="single" w:sz="6" w:space="0" w:color="C0C0C0"/>
+              <w:right w:val="single" w:sz="6" w:space="0" w:color="C0C0C0"/>
+            </w:tcBorders>
+          </w:tcPr>
+          <w:p>
+            <w:r>
+              <w:t>TFS 24924 - Report access for Early Work Life Supervisors</w:t>
+            </w:r>
+          </w:p>
+        </w:tc>
+        <w:tc>
+          <w:tcPr>
+            <w:tcW w:w="0" w:type="auto"/>
+            <w:tcBorders>
+              <w:top w:val="single" w:sz="6" w:space="0" w:color="C0C0C0"/>
+              <w:left w:val="single" w:sz="6" w:space="0" w:color="C0C0C0"/>
+              <w:bottom w:val="single" w:sz="6" w:space="0" w:color="C0C0C0"/>
+              <w:right w:val="single" w:sz="6" w:space="0" w:color="C0C0C0"/>
+            </w:tcBorders>
+          </w:tcPr>
+          <w:p>
+            <w:r>
+              <w:t>Susmitha Palacherla</w:t>
+            </w:r>
+          </w:p>
+        </w:tc>
+      </w:tr>
     </w:tbl>
     <w:p>
       <w:pPr>
@@ -1775,7 +1841,14 @@
         <w:rPr>
           <w:b w:val="0"/>
         </w:rPr>
-        <w:t>Unit Identifier: Employee_Hierarchy</w:t>
+        <w:t xml:space="preserve">Unit Identifier: </w:t>
+      </w:r>
+      <w:proofErr w:type="spellStart"/>
+      <w:r>
+        <w:rPr>
+          <w:b w:val="0"/>
+        </w:rPr>
+        <w:t>Employee_Hierarchy</w:t>
       </w:r>
       <w:r>
         <w:rPr>
@@ -1783,6 +1856,7 @@
         </w:rPr>
         <w:t>.dtsx</w:t>
       </w:r>
+      <w:proofErr w:type="spellEnd"/>
     </w:p>
     <w:p>
       <w:pPr>
@@ -1944,13 +2018,7 @@
               </w:rPr>
             </w:pPr>
             <w:r>
-              <w:t xml:space="preserve">TFS 23042 </w:t>
-            </w:r>
-            <w:r>
-              <w:t xml:space="preserve"> - </w:t>
-            </w:r>
-            <w:r>
-              <w:t xml:space="preserve">Handle duplicates in PS file from IQS </w:t>
+              <w:t>TFS 24924 - Report access for Early Work Life Supervisors</w:t>
             </w:r>
           </w:p>
         </w:tc>
@@ -1987,18 +2055,27 @@
                 <w:szCs w:val="22"/>
               </w:rPr>
             </w:pPr>
+            <w:proofErr w:type="spellStart"/>
             <w:r>
               <w:rPr>
                 <w:sz w:val="22"/>
                 <w:szCs w:val="22"/>
               </w:rPr>
-              <w:t xml:space="preserve">eCoaching_Dev database on </w:t>
-            </w:r>
+              <w:t>eCoaching_Dev</w:t>
+            </w:r>
+            <w:proofErr w:type="spellEnd"/>
             <w:r>
               <w:rPr>
                 <w:sz w:val="22"/>
                 <w:szCs w:val="22"/>
               </w:rPr>
+              <w:t xml:space="preserve"> database on </w:t>
+            </w:r>
+            <w:r>
+              <w:rPr>
+                <w:sz w:val="22"/>
+                <w:szCs w:val="22"/>
+              </w:rPr>
               <w:t>UVAADADSQL50CCO</w:t>
             </w:r>
           </w:p>
@@ -2038,51 +2115,15 @@
                 <w:szCs w:val="22"/>
               </w:rPr>
             </w:pPr>
+            <w:proofErr w:type="spellStart"/>
             <w:r>
               <w:rPr>
                 <w:sz w:val="22"/>
                 <w:szCs w:val="22"/>
               </w:rPr>
-              <w:t>Employee_Hierarchy</w:t>
-            </w:r>
-            <w:r>
-              <w:rPr>
-                <w:sz w:val="22"/>
-                <w:szCs w:val="22"/>
-              </w:rPr>
-              <w:t xml:space="preserve"> and corresponding config files</w:t>
-            </w:r>
-          </w:p>
-          <w:p>
-            <w:pPr>
-              <w:overflowPunct/>
-              <w:textAlignment w:val="auto"/>
-              <w:rPr>
-                <w:sz w:val="22"/>
-                <w:szCs w:val="22"/>
-              </w:rPr>
-            </w:pPr>
-            <w:r>
-              <w:rPr>
-                <w:sz w:val="22"/>
-                <w:szCs w:val="22"/>
-              </w:rPr>
-              <w:t>jobCoaching</w:t>
-            </w:r>
-            <w:r>
-              <w:rPr>
-                <w:sz w:val="22"/>
-                <w:szCs w:val="22"/>
-              </w:rPr>
-              <w:t>EmployeeHierarchy</w:t>
-            </w:r>
-            <w:r>
-              <w:rPr>
-                <w:sz w:val="22"/>
-                <w:szCs w:val="22"/>
-              </w:rPr>
-              <w:t>Load.sql</w:t>
-            </w:r>
+              <w:t>Employee_Hierarchy.dtsx</w:t>
+            </w:r>
+            <w:proofErr w:type="spellEnd"/>
           </w:p>
         </w:tc>
       </w:tr>
@@ -2169,19 +2210,13 @@
               <w:rPr>
                 <w:noProof/>
               </w:rPr>
-              <w:t>092</w:t>
-            </w:r>
-            <w:r>
-              <w:rPr>
-                <w:noProof/>
-              </w:rPr>
-              <w:t>7</w:t>
-            </w:r>
-            <w:r>
-              <w:rPr>
-                <w:noProof/>
-              </w:rPr>
-              <w:t>2021.csv</w:t>
+              <w:t>07222022</w:t>
+            </w:r>
+            <w:r>
+              <w:rPr>
+                <w:noProof/>
+              </w:rPr>
+              <w:t>.csv</w:t>
             </w:r>
           </w:p>
           <w:p>
@@ -2198,6 +2233,28 @@
                 <w:noProof/>
               </w:rPr>
               <w:t>HR_Employee_Information.csv</w:t>
+            </w:r>
+          </w:p>
+          <w:p>
+            <w:pPr>
+              <w:tabs>
+                <w:tab w:val="left" w:pos="360"/>
+              </w:tabs>
+              <w:rPr>
+                <w:noProof/>
+              </w:rPr>
+            </w:pPr>
+            <w:r>
+              <w:rPr>
+                <w:noProof/>
+              </w:rPr>
+              <w:t>ELS</w:t>
+            </w:r>
+            <w:r>
+              <w:rPr>
+                <w:noProof/>
+              </w:rPr>
+              <w:t>_Employee_Information.csv</w:t>
             </w:r>
           </w:p>
           <w:p>
@@ -3024,7 +3081,7 @@
               <w:rPr>
                 <w:noProof/>
               </w:rPr>
-              <w:t>Y</w:t>
+              <w:t>N</w:t>
             </w:r>
           </w:p>
         </w:tc>
@@ -3045,7 +3102,7 @@
               <w:rPr>
                 <w:noProof/>
               </w:rPr>
-              <w:t>Pass</w:t>
+              <w:t>NA</w:t>
             </w:r>
           </w:p>
         </w:tc>
@@ -3068,6 +3125,7 @@
               <w:rPr>
                 <w:noProof/>
               </w:rPr>
+              <w:lastRenderedPageBreak/>
               <w:t>EHL-1.</w:t>
             </w:r>
             <w:r>
@@ -3095,14 +3153,13 @@
               <w:rPr>
                 <w:noProof/>
               </w:rPr>
-              <w:t xml:space="preserve">Stage good PS Employee file, good Aspect file and good </w:t>
-            </w:r>
-            <w:r>
-              <w:rPr>
-                <w:noProof/>
-              </w:rPr>
-              <w:lastRenderedPageBreak/>
-              <w:t>HR file and run job</w:t>
+              <w:t>Stage good PS Employee file, good Aspect file and good HR file and run job</w:t>
+            </w:r>
+            <w:r>
+              <w:rPr>
+                <w:noProof/>
+              </w:rPr>
+              <w:t xml:space="preserve"> and good ELS Employee file</w:t>
             </w:r>
           </w:p>
         </w:tc>
@@ -3123,7 +3180,6 @@
               <w:rPr>
                 <w:noProof/>
               </w:rPr>
-              <w:lastRenderedPageBreak/>
               <w:t>Job should complete successfully</w:t>
             </w:r>
           </w:p>
@@ -3145,7 +3201,7 @@
               <w:rPr>
                 <w:noProof/>
               </w:rPr>
-              <w:t>N</w:t>
+              <w:t>Y</w:t>
             </w:r>
           </w:p>
         </w:tc>
@@ -3166,7 +3222,7 @@
               <w:rPr>
                 <w:noProof/>
               </w:rPr>
-              <w:t>NA</w:t>
+              <w:t>Pass</w:t>
             </w:r>
           </w:p>
         </w:tc>
@@ -3511,23 +3567,23 @@
               <w:rPr>
                 <w:noProof/>
               </w:rPr>
-              <w:t xml:space="preserve">No files should remain if successfully loaded. </w:t>
-            </w:r>
-          </w:p>
-          <w:p>
-            <w:pPr>
-              <w:tabs>
-                <w:tab w:val="left" w:pos="360"/>
-              </w:tabs>
-              <w:rPr>
-                <w:noProof/>
-              </w:rPr>
-            </w:pPr>
-            <w:r>
-              <w:rPr>
-                <w:noProof/>
-              </w:rPr>
-              <w:t>Should remain if load failed.</w:t>
+              <w:t>Files with no date in them remain (will be overwritten with newly arriving files)</w:t>
+            </w:r>
+          </w:p>
+          <w:p>
+            <w:pPr>
+              <w:tabs>
+                <w:tab w:val="left" w:pos="360"/>
+              </w:tabs>
+              <w:rPr>
+                <w:noProof/>
+              </w:rPr>
+            </w:pPr>
+            <w:r>
+              <w:rPr>
+                <w:noProof/>
+              </w:rPr>
+              <w:t>Files with a date are moved out</w:t>
             </w:r>
           </w:p>
         </w:tc>
@@ -3873,7 +3929,7 @@
               <w:rPr>
                 <w:noProof/>
               </w:rPr>
-              <w:t>Y</w:t>
+              <w:t>N</w:t>
             </w:r>
           </w:p>
         </w:tc>
@@ -3894,7 +3950,7 @@
               <w:rPr>
                 <w:noProof/>
               </w:rPr>
-              <w:t>Pass</w:t>
+              <w:t>NA</w:t>
             </w:r>
           </w:p>
         </w:tc>
@@ -4046,7 +4102,7 @@
               <w:rPr>
                 <w:noProof/>
               </w:rPr>
-              <w:t>Y</w:t>
+              <w:t>N</w:t>
             </w:r>
           </w:p>
         </w:tc>
@@ -4067,7 +4123,7 @@
               <w:rPr>
                 <w:noProof/>
               </w:rPr>
-              <w:t>Pass</w:t>
+              <w:t>NA</w:t>
             </w:r>
           </w:p>
         </w:tc>
@@ -4203,7 +4259,7 @@
               <w:rPr>
                 <w:noProof/>
               </w:rPr>
-              <w:t>Y</w:t>
+              <w:t>N</w:t>
             </w:r>
           </w:p>
         </w:tc>
@@ -4224,7 +4280,7 @@
               <w:rPr>
                 <w:noProof/>
               </w:rPr>
-              <w:t>Pass</w:t>
+              <w:t>NA</w:t>
             </w:r>
           </w:p>
         </w:tc>
@@ -4360,7 +4416,7 @@
               <w:rPr>
                 <w:noProof/>
               </w:rPr>
-              <w:t>Y</w:t>
+              <w:t>N</w:t>
             </w:r>
           </w:p>
         </w:tc>
@@ -4381,7 +4437,7 @@
               <w:rPr>
                 <w:noProof/>
               </w:rPr>
-              <w:t>Pass</w:t>
+              <w:t>NA</w:t>
             </w:r>
           </w:p>
         </w:tc>
@@ -4485,7 +4541,7 @@
               <w:rPr>
                 <w:noProof/>
               </w:rPr>
-              <w:t>Y</w:t>
+              <w:t>N</w:t>
             </w:r>
           </w:p>
         </w:tc>
@@ -4506,7 +4562,7 @@
               <w:rPr>
                 <w:noProof/>
               </w:rPr>
-              <w:t>Pass</w:t>
+              <w:t>NA</w:t>
             </w:r>
           </w:p>
         </w:tc>
@@ -4629,7 +4685,7 @@
               <w:rPr>
                 <w:noProof/>
               </w:rPr>
-              <w:t>Y</w:t>
+              <w:t>N</w:t>
             </w:r>
           </w:p>
         </w:tc>
@@ -4650,7 +4706,7 @@
               <w:rPr>
                 <w:noProof/>
               </w:rPr>
-              <w:t>Pass</w:t>
+              <w:t>NA</w:t>
             </w:r>
           </w:p>
         </w:tc>
@@ -4770,7 +4826,7 @@
               <w:rPr>
                 <w:noProof/>
               </w:rPr>
-              <w:t>Y</w:t>
+              <w:t>N</w:t>
             </w:r>
           </w:p>
         </w:tc>
@@ -4791,7 +4847,7 @@
               <w:rPr>
                 <w:noProof/>
               </w:rPr>
-              <w:t>Pass</w:t>
+              <w:t>NA</w:t>
             </w:r>
           </w:p>
         </w:tc>
@@ -4959,7 +5015,7 @@
               <w:rPr>
                 <w:noProof/>
               </w:rPr>
-              <w:t>Y</w:t>
+              <w:t>N</w:t>
             </w:r>
           </w:p>
         </w:tc>
@@ -4980,7 +5036,7 @@
               <w:rPr>
                 <w:noProof/>
               </w:rPr>
-              <w:t>Pass</w:t>
+              <w:t>NA</w:t>
             </w:r>
           </w:p>
         </w:tc>
@@ -5012,6 +5068,7 @@
               <w:rPr>
                 <w:noProof/>
               </w:rPr>
+              <w:lastRenderedPageBreak/>
               <w:t>EHL-2.9</w:t>
             </w:r>
           </w:p>
@@ -5082,14 +5139,7 @@
               <w:rPr>
                 <w:noProof/>
               </w:rPr>
-              <w:t xml:space="preserve">Can be A – Active, T-Terminated , D-Deceased, </w:t>
-            </w:r>
-            <w:r>
-              <w:rPr>
-                <w:noProof/>
-              </w:rPr>
-              <w:lastRenderedPageBreak/>
-              <w:t>L-Leave</w:t>
+              <w:t>Can be A – Active, T-Terminated , D-Deceased, L-Leave</w:t>
             </w:r>
             <w:r>
               <w:rPr>
@@ -5116,8 +5166,7 @@
               <w:rPr>
                 <w:noProof/>
               </w:rPr>
-              <w:lastRenderedPageBreak/>
-              <w:t>Y</w:t>
+              <w:t>N</w:t>
             </w:r>
           </w:p>
         </w:tc>
@@ -5138,7 +5187,7 @@
               <w:rPr>
                 <w:noProof/>
               </w:rPr>
-              <w:t>Pass</w:t>
+              <w:t>NA</w:t>
             </w:r>
           </w:p>
         </w:tc>
@@ -5242,7 +5291,7 @@
               <w:rPr>
                 <w:noProof/>
               </w:rPr>
-              <w:t>Y</w:t>
+              <w:t>N</w:t>
             </w:r>
           </w:p>
         </w:tc>
@@ -5263,7 +5312,7 @@
               <w:rPr>
                 <w:noProof/>
               </w:rPr>
-              <w:t>Pass</w:t>
+              <w:t>NA</w:t>
             </w:r>
           </w:p>
         </w:tc>
@@ -5367,7 +5416,7 @@
               <w:rPr>
                 <w:noProof/>
               </w:rPr>
-              <w:t>Y</w:t>
+              <w:t>N</w:t>
             </w:r>
           </w:p>
         </w:tc>
@@ -5388,7 +5437,7 @@
               <w:rPr>
                 <w:noProof/>
               </w:rPr>
-              <w:t>Pass</w:t>
+              <w:t>NA</w:t>
             </w:r>
           </w:p>
         </w:tc>
@@ -5508,7 +5557,7 @@
               <w:rPr>
                 <w:noProof/>
               </w:rPr>
-              <w:t>Y</w:t>
+              <w:t>N</w:t>
             </w:r>
           </w:p>
         </w:tc>
@@ -5529,7 +5578,7 @@
               <w:rPr>
                 <w:noProof/>
               </w:rPr>
-              <w:t>Pass</w:t>
+              <w:t>NA</w:t>
             </w:r>
           </w:p>
         </w:tc>
@@ -5665,7 +5714,7 @@
               <w:rPr>
                 <w:noProof/>
               </w:rPr>
-              <w:t>Y</w:t>
+              <w:t>N</w:t>
             </w:r>
           </w:p>
         </w:tc>
@@ -5686,7 +5735,7 @@
               <w:rPr>
                 <w:noProof/>
               </w:rPr>
-              <w:t>Pass</w:t>
+              <w:t>NA</w:t>
             </w:r>
           </w:p>
         </w:tc>
@@ -5800,7 +5849,7 @@
               <w:rPr>
                 <w:noProof/>
               </w:rPr>
-              <w:t>Y</w:t>
+              <w:t>N</w:t>
             </w:r>
           </w:p>
         </w:tc>
@@ -5821,7 +5870,7 @@
               <w:rPr>
                 <w:noProof/>
               </w:rPr>
-              <w:t>Pass</w:t>
+              <w:t>NA</w:t>
             </w:r>
           </w:p>
         </w:tc>
@@ -5925,7 +5974,7 @@
               <w:rPr>
                 <w:noProof/>
               </w:rPr>
-              <w:t>Y</w:t>
+              <w:t>N</w:t>
             </w:r>
           </w:p>
         </w:tc>
@@ -5946,7 +5995,7 @@
               <w:rPr>
                 <w:noProof/>
               </w:rPr>
-              <w:t>Pass</w:t>
+              <w:t>NA</w:t>
             </w:r>
           </w:p>
         </w:tc>
@@ -6050,7 +6099,7 @@
               <w:rPr>
                 <w:noProof/>
               </w:rPr>
-              <w:t>Y</w:t>
+              <w:t>N</w:t>
             </w:r>
           </w:p>
         </w:tc>
@@ -6071,7 +6120,7 @@
               <w:rPr>
                 <w:noProof/>
               </w:rPr>
-              <w:t>Pass</w:t>
+              <w:t>NA</w:t>
             </w:r>
           </w:p>
         </w:tc>
@@ -6175,7 +6224,7 @@
               <w:rPr>
                 <w:noProof/>
               </w:rPr>
-              <w:t>Y</w:t>
+              <w:t>N</w:t>
             </w:r>
           </w:p>
         </w:tc>
@@ -6196,7 +6245,7 @@
               <w:rPr>
                 <w:noProof/>
               </w:rPr>
-              <w:t>Pass</w:t>
+              <w:t>NA</w:t>
             </w:r>
           </w:p>
         </w:tc>
@@ -6300,7 +6349,7 @@
               <w:rPr>
                 <w:noProof/>
               </w:rPr>
-              <w:t>Y</w:t>
+              <w:t>N</w:t>
             </w:r>
           </w:p>
         </w:tc>
@@ -6321,7 +6370,7 @@
               <w:rPr>
                 <w:noProof/>
               </w:rPr>
-              <w:t>Pass</w:t>
+              <w:t>NA</w:t>
             </w:r>
           </w:p>
         </w:tc>
@@ -6435,7 +6484,7 @@
               <w:rPr>
                 <w:noProof/>
               </w:rPr>
-              <w:t>Y</w:t>
+              <w:t>N</w:t>
             </w:r>
           </w:p>
         </w:tc>
@@ -6456,7 +6505,7 @@
               <w:rPr>
                 <w:noProof/>
               </w:rPr>
-              <w:t>Pass</w:t>
+              <w:t>NA</w:t>
             </w:r>
           </w:p>
         </w:tc>
@@ -6560,7 +6609,7 @@
               <w:rPr>
                 <w:noProof/>
               </w:rPr>
-              <w:t>Y</w:t>
+              <w:t>N</w:t>
             </w:r>
           </w:p>
         </w:tc>
@@ -6581,7 +6630,7 @@
               <w:rPr>
                 <w:noProof/>
               </w:rPr>
-              <w:t>Pass</w:t>
+              <w:t>NA</w:t>
             </w:r>
           </w:p>
         </w:tc>
@@ -6685,7 +6734,7 @@
               <w:rPr>
                 <w:noProof/>
               </w:rPr>
-              <w:t>Y</w:t>
+              <w:t>N</w:t>
             </w:r>
           </w:p>
         </w:tc>
@@ -6706,7 +6755,7 @@
               <w:rPr>
                 <w:noProof/>
               </w:rPr>
-              <w:t>Pass</w:t>
+              <w:t>NA</w:t>
             </w:r>
           </w:p>
         </w:tc>
@@ -6810,7 +6859,7 @@
               <w:rPr>
                 <w:noProof/>
               </w:rPr>
-              <w:t>Y</w:t>
+              <w:t>N</w:t>
             </w:r>
           </w:p>
         </w:tc>
@@ -6831,7 +6880,7 @@
               <w:rPr>
                 <w:noProof/>
               </w:rPr>
-              <w:t>Pass</w:t>
+              <w:t>NA</w:t>
             </w:r>
           </w:p>
         </w:tc>
@@ -6935,7 +6984,7 @@
               <w:rPr>
                 <w:noProof/>
               </w:rPr>
-              <w:t>Y</w:t>
+              <w:t>N</w:t>
             </w:r>
           </w:p>
         </w:tc>
@@ -6956,7 +7005,7 @@
               <w:rPr>
                 <w:noProof/>
               </w:rPr>
-              <w:t>Pass</w:t>
+              <w:t>NA</w:t>
             </w:r>
           </w:p>
         </w:tc>
@@ -6988,6 +7037,7 @@
               <w:rPr>
                 <w:noProof/>
               </w:rPr>
+              <w:lastRenderedPageBreak/>
               <w:t>EHL-2.24</w:t>
             </w:r>
           </w:p>
@@ -7063,7 +7113,7 @@
               <w:rPr>
                 <w:noProof/>
               </w:rPr>
-              <w:t>Y</w:t>
+              <w:t>N</w:t>
             </w:r>
           </w:p>
         </w:tc>
@@ -7084,7 +7134,7 @@
               <w:rPr>
                 <w:noProof/>
               </w:rPr>
-              <w:t>Pass</w:t>
+              <w:t>NA</w:t>
             </w:r>
           </w:p>
         </w:tc>
@@ -7113,7 +7163,6 @@
               <w:rPr>
                 <w:noProof/>
               </w:rPr>
-              <w:lastRenderedPageBreak/>
               <w:t>EHL-2.25</w:t>
             </w:r>
           </w:p>
@@ -7189,7 +7238,7 @@
               <w:rPr>
                 <w:noProof/>
               </w:rPr>
-              <w:t>Y</w:t>
+              <w:t>N</w:t>
             </w:r>
           </w:p>
         </w:tc>
@@ -7210,7 +7259,7 @@
               <w:rPr>
                 <w:noProof/>
               </w:rPr>
-              <w:t>Pass</w:t>
+              <w:t>NA</w:t>
             </w:r>
           </w:p>
         </w:tc>
@@ -7317,7 +7366,7 @@
               <w:rPr>
                 <w:noProof/>
               </w:rPr>
-              <w:t>Y</w:t>
+              <w:t>N</w:t>
             </w:r>
           </w:p>
         </w:tc>
@@ -7338,7 +7387,7 @@
               <w:rPr>
                 <w:noProof/>
               </w:rPr>
-              <w:t>Pass</w:t>
+              <w:t>NA</w:t>
             </w:r>
           </w:p>
         </w:tc>
@@ -7442,7 +7491,7 @@
               <w:rPr>
                 <w:noProof/>
               </w:rPr>
-              <w:t>Y</w:t>
+              <w:t>N</w:t>
             </w:r>
           </w:p>
         </w:tc>
@@ -7463,7 +7512,7 @@
               <w:rPr>
                 <w:noProof/>
               </w:rPr>
-              <w:t>Pass</w:t>
+              <w:t>NA</w:t>
             </w:r>
           </w:p>
         </w:tc>
@@ -7567,7 +7616,7 @@
               <w:rPr>
                 <w:noProof/>
               </w:rPr>
-              <w:t>Y</w:t>
+              <w:t>N</w:t>
             </w:r>
           </w:p>
         </w:tc>
@@ -7588,7 +7637,7 @@
               <w:rPr>
                 <w:noProof/>
               </w:rPr>
-              <w:t>Pass</w:t>
+              <w:t>NA</w:t>
             </w:r>
           </w:p>
         </w:tc>
@@ -7692,7 +7741,7 @@
               <w:rPr>
                 <w:noProof/>
               </w:rPr>
-              <w:t>Y</w:t>
+              <w:t>N</w:t>
             </w:r>
           </w:p>
         </w:tc>
@@ -7713,7 +7762,7 @@
               <w:rPr>
                 <w:noProof/>
               </w:rPr>
-              <w:t>Pass</w:t>
+              <w:t>NA</w:t>
             </w:r>
           </w:p>
         </w:tc>
@@ -7817,7 +7866,7 @@
               <w:rPr>
                 <w:noProof/>
               </w:rPr>
-              <w:t>Y</w:t>
+              <w:t>N</w:t>
             </w:r>
           </w:p>
         </w:tc>
@@ -7838,7 +7887,7 @@
               <w:rPr>
                 <w:noProof/>
               </w:rPr>
-              <w:t>Pass</w:t>
+              <w:t>NA</w:t>
             </w:r>
           </w:p>
         </w:tc>
@@ -7942,7 +7991,7 @@
               <w:rPr>
                 <w:noProof/>
               </w:rPr>
-              <w:t>Y</w:t>
+              <w:t>N</w:t>
             </w:r>
           </w:p>
         </w:tc>
@@ -7963,7 +8012,7 @@
               <w:rPr>
                 <w:noProof/>
               </w:rPr>
-              <w:t>Pass</w:t>
+              <w:t>NA</w:t>
             </w:r>
           </w:p>
         </w:tc>
@@ -8067,7 +8116,7 @@
               <w:rPr>
                 <w:noProof/>
               </w:rPr>
-              <w:t>Y</w:t>
+              <w:t>N</w:t>
             </w:r>
           </w:p>
         </w:tc>
@@ -8088,7 +8137,7 @@
               <w:rPr>
                 <w:noProof/>
               </w:rPr>
-              <w:t>Pass</w:t>
+              <w:t>NA</w:t>
             </w:r>
           </w:p>
         </w:tc>
@@ -8192,7 +8241,7 @@
               <w:rPr>
                 <w:noProof/>
               </w:rPr>
-              <w:t>Y</w:t>
+              <w:t>N</w:t>
             </w:r>
           </w:p>
         </w:tc>
@@ -8213,7 +8262,7 @@
               <w:rPr>
                 <w:noProof/>
               </w:rPr>
-              <w:t>Pass</w:t>
+              <w:t>NA</w:t>
             </w:r>
           </w:p>
         </w:tc>
@@ -9367,7 +9416,14 @@
               <w:rPr>
                 <w:noProof/>
               </w:rPr>
-              <w:t>Employees with a new job code that is not eligible should be inactivated similar to inactive employees</w:t>
+              <w:t xml:space="preserve">Employees with a new job code that is not eligible should be inactivated similar to inactive </w:t>
+            </w:r>
+            <w:r>
+              <w:rPr>
+                <w:noProof/>
+              </w:rPr>
+              <w:lastRenderedPageBreak/>
+              <w:t>employees</w:t>
             </w:r>
           </w:p>
         </w:tc>
@@ -9388,7 +9444,8 @@
               <w:rPr>
                 <w:noProof/>
               </w:rPr>
-              <w:t>N</w:t>
+              <w:lastRenderedPageBreak/>
+              <w:t>Y</w:t>
             </w:r>
           </w:p>
         </w:tc>
@@ -9410,7 +9467,7 @@
               <w:rPr>
                 <w:noProof/>
               </w:rPr>
-              <w:t>NA</w:t>
+              <w:t>Pass</w:t>
             </w:r>
           </w:p>
         </w:tc>
@@ -9575,7 +9632,6 @@
                 <w:sz w:val="22"/>
                 <w:szCs w:val="22"/>
               </w:rPr>
-              <w:lastRenderedPageBreak/>
               <w:t>EHL-</w:t>
             </w:r>
             <w:r>
@@ -10119,6 +10175,12 @@
                 <w:rFonts w:ascii="Arial" w:hAnsi="Arial" w:cs="Arial"/>
               </w:rPr>
             </w:pPr>
+            <w:r>
+              <w:rPr>
+                <w:rFonts w:ascii="Arial" w:hAnsi="Arial" w:cs="Arial"/>
+              </w:rPr>
+              <w:t>EHL-11.0</w:t>
+            </w:r>
           </w:p>
         </w:tc>
         <w:tc>
@@ -10140,6 +10202,40 @@
                 <w:noProof/>
               </w:rPr>
             </w:pPr>
+            <w:r>
+              <w:rPr>
+                <w:noProof/>
+              </w:rPr>
+              <w:t xml:space="preserve">Verify contents of </w:t>
+            </w:r>
+            <w:r>
+              <w:rPr>
+                <w:noProof/>
+              </w:rPr>
+              <w:t>Historical_Dashboard_ACL</w:t>
+            </w:r>
+            <w:r>
+              <w:rPr>
+                <w:noProof/>
+              </w:rPr>
+              <w:t xml:space="preserve"> Table</w:t>
+            </w:r>
+          </w:p>
+          <w:p>
+            <w:pPr>
+              <w:tabs>
+                <w:tab w:val="left" w:pos="360"/>
+              </w:tabs>
+              <w:rPr>
+                <w:noProof/>
+              </w:rPr>
+            </w:pPr>
+            <w:r>
+              <w:rPr>
+                <w:noProof/>
+              </w:rPr>
+              <w:t>For ELS Role users</w:t>
+            </w:r>
           </w:p>
         </w:tc>
         <w:tc>
@@ -10158,6 +10254,76 @@
                 <w:noProof/>
               </w:rPr>
             </w:pPr>
+            <w:r>
+              <w:rPr>
+                <w:noProof/>
+              </w:rPr>
+              <w:t>Users in ELS file should have an open ended record with ELS Role</w:t>
+            </w:r>
+          </w:p>
+          <w:p>
+            <w:pPr>
+              <w:rPr>
+                <w:noProof/>
+              </w:rPr>
+            </w:pPr>
+            <w:r>
+              <w:rPr>
+                <w:noProof/>
+              </w:rPr>
+              <w:t>Users not in ELS file and previously having open ended ELS Role should be inactivated</w:t>
+            </w:r>
+          </w:p>
+          <w:p>
+            <w:pPr>
+              <w:rPr>
+                <w:noProof/>
+              </w:rPr>
+            </w:pPr>
+            <w:r>
+              <w:rPr>
+                <w:noProof/>
+              </w:rPr>
+              <w:t>Users in ELS file and previously having end</w:t>
+            </w:r>
+            <w:r>
+              <w:rPr>
+                <w:noProof/>
+              </w:rPr>
+              <w:t xml:space="preserve"> dated </w:t>
+            </w:r>
+            <w:r>
+              <w:rPr>
+                <w:noProof/>
+              </w:rPr>
+              <w:t xml:space="preserve">ELS Role should be </w:t>
+            </w:r>
+            <w:r>
+              <w:rPr>
+                <w:noProof/>
+              </w:rPr>
+              <w:t>reactivated</w:t>
+            </w:r>
+          </w:p>
+          <w:p>
+            <w:pPr>
+              <w:rPr>
+                <w:noProof/>
+              </w:rPr>
+            </w:pPr>
+            <w:r>
+              <w:rPr>
+                <w:noProof/>
+              </w:rPr>
+              <w:t>(Employees being Active in EC.Employee_Hiearchy table and belonging to one of the job codes WACS40, WACS50 or WACS60) is an underlying condition for users to have ELS role.</w:t>
+            </w:r>
+          </w:p>
+          <w:p>
+            <w:pPr>
+              <w:rPr>
+                <w:noProof/>
+              </w:rPr>
+            </w:pPr>
           </w:p>
         </w:tc>
         <w:tc>
@@ -10179,6 +10345,12 @@
                 <w:rFonts w:ascii="Arial" w:hAnsi="Arial" w:cs="Arial"/>
               </w:rPr>
             </w:pPr>
+            <w:r>
+              <w:rPr>
+                <w:rFonts w:ascii="Arial" w:hAnsi="Arial" w:cs="Arial"/>
+              </w:rPr>
+              <w:t xml:space="preserve">Y </w:t>
+            </w:r>
           </w:p>
         </w:tc>
         <w:tc>
@@ -10201,6 +10373,12 @@
                 <w:rFonts w:ascii="Arial" w:hAnsi="Arial" w:cs="Arial"/>
               </w:rPr>
             </w:pPr>
+            <w:r>
+              <w:rPr>
+                <w:rFonts w:ascii="Arial" w:hAnsi="Arial" w:cs="Arial"/>
+              </w:rPr>
+              <w:t>Pass</w:t>
+            </w:r>
           </w:p>
         </w:tc>
       </w:tr>
@@ -10612,6 +10790,9 @@
         <w:tc>
           <w:tcPr>
             <w:tcW w:w="5283" w:type="dxa"/>
+            <w:tcBorders>
+              <w:top w:val="nil"/>
+            </w:tcBorders>
             <w:vAlign w:val="bottom"/>
           </w:tcPr>
           <w:p>
@@ -10631,6 +10812,12 @@
               <w:rPr>
                 <w:rFonts w:ascii="Arial" w:hAnsi="Arial" w:cs="Arial"/>
               </w:rPr>
+              <w:t xml:space="preserve">Tested By </w:t>
+            </w:r>
+            <w:r>
+              <w:rPr>
+                <w:rFonts w:ascii="Arial" w:hAnsi="Arial" w:cs="Arial"/>
+              </w:rPr>
               <w:t>Susmitha Palacherla</w:t>
             </w:r>
           </w:p>
@@ -10662,6 +10849,9 @@
         <w:tc>
           <w:tcPr>
             <w:tcW w:w="3825" w:type="dxa"/>
+            <w:tcBorders>
+              <w:top w:val="nil"/>
+            </w:tcBorders>
             <w:vAlign w:val="bottom"/>
           </w:tcPr>
           <w:p>
@@ -10681,178 +10871,7 @@
               <w:rPr>
                 <w:rFonts w:ascii="Arial" w:hAnsi="Arial" w:cs="Arial"/>
               </w:rPr>
-              <w:t>6/21/2021</w:t>
-            </w:r>
-          </w:p>
-        </w:tc>
-      </w:tr>
-      <w:tr>
-        <w:trPr>
-          <w:trHeight w:val="494"/>
-        </w:trPr>
-        <w:tc>
-          <w:tcPr>
-            <w:tcW w:w="5283" w:type="dxa"/>
-            <w:tcBorders>
-              <w:bottom w:val="nil"/>
-            </w:tcBorders>
-          </w:tcPr>
-          <w:p>
-            <w:pPr>
-              <w:tabs>
-                <w:tab w:val="left" w:pos="360"/>
-                <w:tab w:val="left" w:leader="underscore" w:pos="4590"/>
-                <w:tab w:val="left" w:pos="5760"/>
-                <w:tab w:val="left" w:leader="underscore" w:pos="6840"/>
-              </w:tabs>
-              <w:jc w:val="center"/>
-              <w:rPr>
-                <w:rFonts w:ascii="Arial" w:hAnsi="Arial" w:cs="Arial"/>
-              </w:rPr>
-            </w:pPr>
-            <w:r>
-              <w:rPr>
-                <w:rFonts w:ascii="Arial" w:hAnsi="Arial" w:cs="Arial"/>
-              </w:rPr>
-              <w:t>Initial Tester</w:t>
-            </w:r>
-          </w:p>
-        </w:tc>
-        <w:tc>
-          <w:tcPr>
-            <w:tcW w:w="750" w:type="dxa"/>
-            <w:tcBorders>
-              <w:top w:val="nil"/>
-              <w:bottom w:val="nil"/>
-            </w:tcBorders>
-          </w:tcPr>
-          <w:p>
-            <w:pPr>
-              <w:tabs>
-                <w:tab w:val="left" w:pos="360"/>
-                <w:tab w:val="left" w:leader="underscore" w:pos="4590"/>
-                <w:tab w:val="left" w:pos="5760"/>
-                <w:tab w:val="left" w:leader="underscore" w:pos="6840"/>
-              </w:tabs>
-              <w:jc w:val="center"/>
-              <w:rPr>
-                <w:rFonts w:ascii="Arial" w:hAnsi="Arial" w:cs="Arial"/>
-              </w:rPr>
-            </w:pPr>
-          </w:p>
-        </w:tc>
-        <w:tc>
-          <w:tcPr>
-            <w:tcW w:w="3825" w:type="dxa"/>
-            <w:tcBorders>
-              <w:bottom w:val="nil"/>
-            </w:tcBorders>
-          </w:tcPr>
-          <w:p>
-            <w:pPr>
-              <w:tabs>
-                <w:tab w:val="left" w:pos="360"/>
-                <w:tab w:val="left" w:leader="underscore" w:pos="4590"/>
-                <w:tab w:val="left" w:pos="5760"/>
-                <w:tab w:val="left" w:leader="underscore" w:pos="6840"/>
-              </w:tabs>
-              <w:jc w:val="center"/>
-              <w:rPr>
-                <w:rFonts w:ascii="Arial" w:hAnsi="Arial" w:cs="Arial"/>
-              </w:rPr>
-            </w:pPr>
-            <w:r>
-              <w:rPr>
-                <w:rFonts w:ascii="Arial" w:hAnsi="Arial" w:cs="Arial"/>
-              </w:rPr>
-              <w:t>Initial Date Completed</w:t>
-            </w:r>
-          </w:p>
-        </w:tc>
-      </w:tr>
-      <w:tr>
-        <w:trPr>
-          <w:trHeight w:val="457"/>
-        </w:trPr>
-        <w:tc>
-          <w:tcPr>
-            <w:tcW w:w="5283" w:type="dxa"/>
-            <w:tcBorders>
-              <w:top w:val="nil"/>
-            </w:tcBorders>
-            <w:vAlign w:val="bottom"/>
-          </w:tcPr>
-          <w:p>
-            <w:pPr>
-              <w:tabs>
-                <w:tab w:val="left" w:pos="360"/>
-                <w:tab w:val="left" w:leader="underscore" w:pos="4590"/>
-                <w:tab w:val="left" w:pos="5760"/>
-                <w:tab w:val="left" w:leader="underscore" w:pos="6840"/>
-              </w:tabs>
-              <w:jc w:val="center"/>
-              <w:rPr>
-                <w:rFonts w:ascii="Arial" w:hAnsi="Arial" w:cs="Arial"/>
-              </w:rPr>
-            </w:pPr>
-            <w:r>
-              <w:rPr>
-                <w:rFonts w:ascii="Arial" w:hAnsi="Arial" w:cs="Arial"/>
-              </w:rPr>
-              <w:t>Susmitha Palacherla</w:t>
-            </w:r>
-          </w:p>
-        </w:tc>
-        <w:tc>
-          <w:tcPr>
-            <w:tcW w:w="750" w:type="dxa"/>
-            <w:tcBorders>
-              <w:top w:val="nil"/>
-              <w:bottom w:val="nil"/>
-            </w:tcBorders>
-            <w:vAlign w:val="bottom"/>
-          </w:tcPr>
-          <w:p>
-            <w:pPr>
-              <w:tabs>
-                <w:tab w:val="left" w:pos="360"/>
-                <w:tab w:val="left" w:leader="underscore" w:pos="4590"/>
-                <w:tab w:val="left" w:pos="5760"/>
-                <w:tab w:val="left" w:leader="underscore" w:pos="6840"/>
-              </w:tabs>
-              <w:jc w:val="center"/>
-              <w:rPr>
-                <w:rFonts w:ascii="Arial" w:hAnsi="Arial" w:cs="Arial"/>
-              </w:rPr>
-            </w:pPr>
-          </w:p>
-        </w:tc>
-        <w:tc>
-          <w:tcPr>
-            <w:tcW w:w="3825" w:type="dxa"/>
-            <w:tcBorders>
-              <w:top w:val="nil"/>
-            </w:tcBorders>
-            <w:vAlign w:val="bottom"/>
-          </w:tcPr>
-          <w:p>
-            <w:pPr>
-              <w:tabs>
-                <w:tab w:val="left" w:pos="360"/>
-                <w:tab w:val="left" w:leader="underscore" w:pos="4590"/>
-                <w:tab w:val="left" w:pos="5760"/>
-                <w:tab w:val="left" w:leader="underscore" w:pos="6840"/>
-              </w:tabs>
-              <w:jc w:val="center"/>
-              <w:rPr>
-                <w:rFonts w:ascii="Arial" w:hAnsi="Arial" w:cs="Arial"/>
-              </w:rPr>
-            </w:pPr>
-            <w:r>
-              <w:rPr>
-                <w:rFonts w:ascii="Arial" w:hAnsi="Arial" w:cs="Arial"/>
-              </w:rPr>
-              <w:t>9/27/2021</w:t>
+              <w:t>7/22/2022</w:t>
             </w:r>
           </w:p>
         </w:tc>
@@ -10878,12 +10897,6 @@
                 <w:rFonts w:ascii="Arial" w:hAnsi="Arial" w:cs="Arial"/>
               </w:rPr>
             </w:pPr>
-            <w:r>
-              <w:rPr>
-                <w:rFonts w:ascii="Arial" w:hAnsi="Arial" w:cs="Arial"/>
-              </w:rPr>
-              <w:t>Last Tester</w:t>
-            </w:r>
           </w:p>
         </w:tc>
         <w:tc>
@@ -11029,7 +11042,7 @@
       <w:rPr>
         <w:noProof/>
       </w:rPr>
-      <w:t>9/27/2021</w:t>
+      <w:t>7/22/2022</w:t>
     </w:r>
     <w:r>
       <w:fldChar w:fldCharType="end"/>

</xml_diff>

<commit_message>
TFS 25490 - Employee Load into eCL Failing due to lengthy Email Address
git-tfs-id: [https://tfs.omnicloud.local/tfs/cco%20program/]$/eCoaching_V2;C52139
</commit_message>
<xml_diff>
--- a/Unit Test/DB/CCO_eCoaching_Log_Employee_Hierarchy_DB_UTD.docx
+++ b/Unit Test/DB/CCO_eCoaching_Log_Employee_Hierarchy_DB_UTD.docx
@@ -1613,6 +1613,85 @@
           </w:p>
         </w:tc>
       </w:tr>
+      <w:tr>
+        <w:tc>
+          <w:tcPr>
+            <w:tcW w:w="0" w:type="auto"/>
+            <w:tcBorders>
+              <w:top w:val="single" w:sz="6" w:space="0" w:color="C0C0C0"/>
+              <w:left w:val="single" w:sz="6" w:space="0" w:color="C0C0C0"/>
+              <w:bottom w:val="single" w:sz="6" w:space="0" w:color="C0C0C0"/>
+              <w:right w:val="single" w:sz="6" w:space="0" w:color="C0C0C0"/>
+            </w:tcBorders>
+          </w:tcPr>
+          <w:p>
+            <w:ins w:id="15" w:author="Palacherla, Susmitha C" w:date="2022-10-24T08:46:00Z">
+              <w:r>
+                <w:t>10/24/2022</w:t>
+              </w:r>
+            </w:ins>
+          </w:p>
+        </w:tc>
+        <w:tc>
+          <w:tcPr>
+            <w:tcW w:w="0" w:type="auto"/>
+            <w:tcBorders>
+              <w:top w:val="single" w:sz="6" w:space="0" w:color="C0C0C0"/>
+              <w:left w:val="single" w:sz="6" w:space="0" w:color="C0C0C0"/>
+              <w:bottom w:val="single" w:sz="6" w:space="0" w:color="C0C0C0"/>
+              <w:right w:val="single" w:sz="6" w:space="0" w:color="C0C0C0"/>
+            </w:tcBorders>
+          </w:tcPr>
+          <w:p>
+            <w:ins w:id="16" w:author="Palacherla, Susmitha C" w:date="2022-10-24T08:46:00Z">
+              <w:r>
+                <w:t>19.0</w:t>
+              </w:r>
+            </w:ins>
+            <w:del w:id="17" w:author="Palacherla, Susmitha C" w:date="2022-10-24T08:46:00Z">
+              <w:r>
+                <w:delText>10</w:delText>
+              </w:r>
+            </w:del>
+          </w:p>
+        </w:tc>
+        <w:tc>
+          <w:tcPr>
+            <w:tcW w:w="0" w:type="auto"/>
+            <w:tcBorders>
+              <w:top w:val="single" w:sz="6" w:space="0" w:color="C0C0C0"/>
+              <w:left w:val="single" w:sz="6" w:space="0" w:color="C0C0C0"/>
+              <w:bottom w:val="single" w:sz="6" w:space="0" w:color="C0C0C0"/>
+              <w:right w:val="single" w:sz="6" w:space="0" w:color="C0C0C0"/>
+            </w:tcBorders>
+          </w:tcPr>
+          <w:p>
+            <w:ins w:id="18" w:author="Palacherla, Susmitha C" w:date="2022-10-24T08:46:00Z">
+              <w:r>
+                <w:t>TFS 25490 - Employee Load into eCL Failing due to lengthy Email Address</w:t>
+              </w:r>
+            </w:ins>
+          </w:p>
+        </w:tc>
+        <w:tc>
+          <w:tcPr>
+            <w:tcW w:w="0" w:type="auto"/>
+            <w:tcBorders>
+              <w:top w:val="single" w:sz="6" w:space="0" w:color="C0C0C0"/>
+              <w:left w:val="single" w:sz="6" w:space="0" w:color="C0C0C0"/>
+              <w:bottom w:val="single" w:sz="6" w:space="0" w:color="C0C0C0"/>
+              <w:right w:val="single" w:sz="6" w:space="0" w:color="C0C0C0"/>
+            </w:tcBorders>
+          </w:tcPr>
+          <w:p>
+            <w:ins w:id="19" w:author="Palacherla, Susmitha C" w:date="2022-10-24T08:46:00Z">
+              <w:r>
+                <w:t>Susmitha Palacherla</w:t>
+              </w:r>
+            </w:ins>
+          </w:p>
+        </w:tc>
+      </w:tr>
     </w:tbl>
     <w:p>
       <w:pPr>
@@ -1800,18 +1879,18 @@
       <w:pPr>
         <w:pStyle w:val="Heading2"/>
       </w:pPr>
-      <w:bookmarkStart w:id="15" w:name="_Toc51161890"/>
-      <w:bookmarkStart w:id="16" w:name="_Toc68268875"/>
-      <w:bookmarkStart w:id="17" w:name="_Toc68427238"/>
+      <w:bookmarkStart w:id="20" w:name="_Toc51161890"/>
+      <w:bookmarkStart w:id="21" w:name="_Toc68268875"/>
+      <w:bookmarkStart w:id="22" w:name="_Toc68427238"/>
       <w:r>
         <w:t xml:space="preserve">SSIS – </w:t>
       </w:r>
-      <w:bookmarkEnd w:id="15"/>
-      <w:bookmarkEnd w:id="16"/>
+      <w:bookmarkEnd w:id="20"/>
+      <w:bookmarkEnd w:id="21"/>
       <w:r>
         <w:t>Employee_Hierarchy</w:t>
       </w:r>
-      <w:bookmarkEnd w:id="17"/>
+      <w:bookmarkEnd w:id="22"/>
     </w:p>
     <w:p/>
     <w:p>
@@ -1841,14 +1920,7 @@
         <w:rPr>
           <w:b w:val="0"/>
         </w:rPr>
-        <w:t xml:space="preserve">Unit Identifier: </w:t>
-      </w:r>
-      <w:proofErr w:type="spellStart"/>
-      <w:r>
-        <w:rPr>
-          <w:b w:val="0"/>
-        </w:rPr>
-        <w:t>Employee_Hierarchy</w:t>
+        <w:t>Unit Identifier: Employee_Hierarchy</w:t>
       </w:r>
       <w:r>
         <w:rPr>
@@ -1856,7 +1928,6 @@
         </w:rPr>
         <w:t>.dtsx</w:t>
       </w:r>
-      <w:proofErr w:type="spellEnd"/>
     </w:p>
     <w:p>
       <w:pPr>
@@ -2017,9 +2088,16 @@
                 <w:szCs w:val="22"/>
               </w:rPr>
             </w:pPr>
-            <w:r>
-              <w:t>TFS 24924 - Report access for Early Work Life Supervisors</w:t>
-            </w:r>
+            <w:ins w:id="23" w:author="Palacherla, Susmitha C" w:date="2022-10-24T08:46:00Z">
+              <w:r>
+                <w:t>TFS 25490 - Employee Load into eCL Failing due to lengthy Email Address</w:t>
+              </w:r>
+            </w:ins>
+            <w:del w:id="24" w:author="Palacherla, Susmitha C" w:date="2022-10-24T08:46:00Z">
+              <w:r>
+                <w:delText>TFS 24924 - Report access for Early Work Life Supervisors</w:delText>
+              </w:r>
+            </w:del>
           </w:p>
         </w:tc>
       </w:tr>
@@ -2055,28 +2133,63 @@
                 <w:szCs w:val="22"/>
               </w:rPr>
             </w:pPr>
-            <w:proofErr w:type="spellStart"/>
             <w:r>
               <w:rPr>
                 <w:sz w:val="22"/>
                 <w:szCs w:val="22"/>
               </w:rPr>
-              <w:t>eCoaching_Dev</w:t>
-            </w:r>
-            <w:proofErr w:type="spellEnd"/>
+              <w:t xml:space="preserve">eCoaching_Dev database on </w:t>
+            </w:r>
             <w:r>
               <w:rPr>
                 <w:sz w:val="22"/>
                 <w:szCs w:val="22"/>
               </w:rPr>
-              <w:t xml:space="preserve"> database on </w:t>
-            </w:r>
-            <w:r>
+              <w:t>UVAADADSQL50CCO</w:t>
+            </w:r>
+          </w:p>
+        </w:tc>
+      </w:tr>
+      <w:tr>
+        <w:tc>
+          <w:tcPr>
+            <w:tcW w:w="2549" w:type="dxa"/>
+          </w:tcPr>
+          <w:p>
+            <w:pPr>
               <w:rPr>
                 <w:sz w:val="22"/>
                 <w:szCs w:val="22"/>
               </w:rPr>
-              <w:t>UVAADADSQL50CCO</w:t>
+            </w:pPr>
+            <w:r>
+              <w:rPr>
+                <w:sz w:val="22"/>
+                <w:szCs w:val="22"/>
+              </w:rPr>
+              <w:t>Code Modules created/updated</w:t>
+            </w:r>
+          </w:p>
+        </w:tc>
+        <w:tc>
+          <w:tcPr>
+            <w:tcW w:w="10455" w:type="dxa"/>
+          </w:tcPr>
+          <w:p>
+            <w:pPr>
+              <w:overflowPunct/>
+              <w:textAlignment w:val="auto"/>
+              <w:rPr>
+                <w:sz w:val="22"/>
+                <w:szCs w:val="22"/>
+              </w:rPr>
+            </w:pPr>
+            <w:r>
+              <w:rPr>
+                <w:sz w:val="22"/>
+                <w:szCs w:val="22"/>
+              </w:rPr>
+              <w:t>Employee_Hierarchy.dtsx</w:t>
             </w:r>
           </w:p>
         </w:tc>
@@ -2088,17 +2201,18 @@
           </w:tcPr>
           <w:p>
             <w:pPr>
-              <w:rPr>
-                <w:sz w:val="22"/>
-                <w:szCs w:val="22"/>
-              </w:rPr>
-            </w:pPr>
-            <w:r>
-              <w:rPr>
-                <w:sz w:val="22"/>
-                <w:szCs w:val="22"/>
-              </w:rPr>
-              <w:t>Code Modules created/updated</w:t>
+              <w:tabs>
+                <w:tab w:val="left" w:pos="360"/>
+              </w:tabs>
+              <w:rPr>
+                <w:noProof/>
+              </w:rPr>
+            </w:pPr>
+            <w:r>
+              <w:rPr>
+                <w:noProof/>
+              </w:rPr>
+              <w:t>Code doc</w:t>
             </w:r>
           </w:p>
         </w:tc>
@@ -2108,22 +2222,13 @@
           </w:tcPr>
           <w:p>
             <w:pPr>
-              <w:overflowPunct/>
-              <w:textAlignment w:val="auto"/>
-              <w:rPr>
-                <w:sz w:val="22"/>
-                <w:szCs w:val="22"/>
-              </w:rPr>
-            </w:pPr>
-            <w:proofErr w:type="spellStart"/>
-            <w:r>
-              <w:rPr>
-                <w:sz w:val="22"/>
-                <w:szCs w:val="22"/>
-              </w:rPr>
-              <w:t>Employee_Hierarchy.dtsx</w:t>
-            </w:r>
-            <w:proofErr w:type="spellEnd"/>
+              <w:tabs>
+                <w:tab w:val="left" w:pos="360"/>
+              </w:tabs>
+              <w:rPr>
+                <w:noProof/>
+              </w:rPr>
+            </w:pPr>
           </w:p>
         </w:tc>
       </w:tr>
@@ -2145,7 +2250,7 @@
               <w:rPr>
                 <w:noProof/>
               </w:rPr>
-              <w:t>Code doc</w:t>
+              <w:t>Files Loaded</w:t>
             </w:r>
           </w:p>
         </w:tc>
@@ -2162,56 +2267,34 @@
                 <w:noProof/>
               </w:rPr>
             </w:pPr>
-          </w:p>
-        </w:tc>
-      </w:tr>
-      <w:tr>
-        <w:tc>
-          <w:tcPr>
-            <w:tcW w:w="2549" w:type="dxa"/>
-          </w:tcPr>
-          <w:p>
-            <w:pPr>
-              <w:tabs>
-                <w:tab w:val="left" w:pos="360"/>
-              </w:tabs>
-              <w:rPr>
-                <w:noProof/>
-              </w:rPr>
-            </w:pPr>
-            <w:r>
-              <w:rPr>
-                <w:noProof/>
-              </w:rPr>
-              <w:t>Files Loaded</w:t>
-            </w:r>
-          </w:p>
-        </w:tc>
-        <w:tc>
-          <w:tcPr>
-            <w:tcW w:w="10455" w:type="dxa"/>
-          </w:tcPr>
-          <w:p>
-            <w:pPr>
-              <w:tabs>
-                <w:tab w:val="left" w:pos="360"/>
-              </w:tabs>
-              <w:rPr>
-                <w:noProof/>
-              </w:rPr>
-            </w:pPr>
             <w:r>
               <w:rPr>
                 <w:noProof/>
               </w:rPr>
               <w:t>PS_Employee_Information_</w:t>
             </w:r>
-            <w:r>
-              <w:rPr>
-                <w:noProof/>
-              </w:rPr>
-              <w:t>07222022</w:t>
-            </w:r>
+            <w:del w:id="25" w:author="Palacherla, Susmitha C" w:date="2022-10-24T08:47:00Z">
+              <w:r>
+                <w:rPr>
+                  <w:noProof/>
+                </w:rPr>
+                <w:delText>07222022</w:delText>
+              </w:r>
+            </w:del>
+            <w:ins w:id="26" w:author="Palacherla, Susmitha C" w:date="2022-10-24T08:47:00Z">
+              <w:r>
+                <w:rPr>
+                  <w:noProof/>
+                </w:rPr>
+                <w:t>1020</w:t>
+              </w:r>
+              <w:r>
+                <w:rPr>
+                  <w:noProof/>
+                </w:rPr>
+                <w:t>2022</w:t>
+              </w:r>
+            </w:ins>
             <w:r>
               <w:rPr>
                 <w:noProof/>
@@ -4388,6 +4471,7 @@
                 <w:tab w:val="left" w:pos="360"/>
               </w:tabs>
               <w:rPr>
+                <w:ins w:id="27" w:author="Palacherla, Susmitha C" w:date="2022-10-24T08:47:00Z"/>
                 <w:noProof/>
               </w:rPr>
             </w:pPr>
@@ -4398,6 +4482,32 @@
               <w:t>Existing records should be updated.</w:t>
             </w:r>
           </w:p>
+          <w:p>
+            <w:pPr>
+              <w:tabs>
+                <w:tab w:val="left" w:pos="360"/>
+              </w:tabs>
+              <w:rPr>
+                <w:noProof/>
+              </w:rPr>
+            </w:pPr>
+            <w:ins w:id="28" w:author="Palacherla, Susmitha C" w:date="2022-10-24T08:47:00Z">
+              <w:r>
+                <w:rPr>
+                  <w:noProof/>
+                </w:rPr>
+                <w:t>Email addresses longer than 50 chars should be</w:t>
+              </w:r>
+            </w:ins>
+            <w:ins w:id="29" w:author="Palacherla, Susmitha C" w:date="2022-10-24T08:48:00Z">
+              <w:r>
+                <w:rPr>
+                  <w:noProof/>
+                </w:rPr>
+                <w:t xml:space="preserve"> loaded and saved successfully in table.</w:t>
+              </w:r>
+            </w:ins>
+          </w:p>
         </w:tc>
         <w:tc>
           <w:tcPr>
@@ -4412,12 +4522,22 @@
                 <w:noProof/>
               </w:rPr>
             </w:pPr>
-            <w:r>
-              <w:rPr>
-                <w:noProof/>
-              </w:rPr>
-              <w:t>N</w:t>
-            </w:r>
+            <w:ins w:id="30" w:author="Palacherla, Susmitha C" w:date="2022-10-24T08:47:00Z">
+              <w:r>
+                <w:rPr>
+                  <w:noProof/>
+                </w:rPr>
+                <w:t>Y</w:t>
+              </w:r>
+            </w:ins>
+            <w:del w:id="31" w:author="Palacherla, Susmitha C" w:date="2022-10-24T08:47:00Z">
+              <w:r>
+                <w:rPr>
+                  <w:noProof/>
+                </w:rPr>
+                <w:delText>N</w:delText>
+              </w:r>
+            </w:del>
           </w:p>
         </w:tc>
         <w:tc>
@@ -4433,12 +4553,22 @@
                 <w:noProof/>
               </w:rPr>
             </w:pPr>
-            <w:r>
-              <w:rPr>
-                <w:noProof/>
-              </w:rPr>
-              <w:t>NA</w:t>
-            </w:r>
+            <w:ins w:id="32" w:author="Palacherla, Susmitha C" w:date="2022-10-24T08:47:00Z">
+              <w:r>
+                <w:rPr>
+                  <w:noProof/>
+                </w:rPr>
+                <w:t>Pass</w:t>
+              </w:r>
+            </w:ins>
+            <w:del w:id="33" w:author="Palacherla, Susmitha C" w:date="2022-10-24T08:47:00Z">
+              <w:r>
+                <w:rPr>
+                  <w:noProof/>
+                </w:rPr>
+                <w:delText>NA</w:delText>
+              </w:r>
+            </w:del>
           </w:p>
         </w:tc>
       </w:tr>
@@ -4978,6 +5108,7 @@
               <w:rPr>
                 <w:noProof/>
               </w:rPr>
+              <w:lastRenderedPageBreak/>
               <w:t>For all others program value from PS file.</w:t>
             </w:r>
           </w:p>
@@ -5015,6 +5146,7 @@
               <w:rPr>
                 <w:noProof/>
               </w:rPr>
+              <w:lastRenderedPageBreak/>
               <w:t>N</w:t>
             </w:r>
           </w:p>
@@ -5068,7 +5200,6 @@
               <w:rPr>
                 <w:noProof/>
               </w:rPr>
-              <w:lastRenderedPageBreak/>
               <w:t>EHL-2.9</w:t>
             </w:r>
           </w:p>
@@ -6963,7 +7094,14 @@
               <w:rPr>
                 <w:noProof/>
               </w:rPr>
-              <w:t xml:space="preserve">Value corresponding to Sup_ID populated from PS file </w:t>
+              <w:t xml:space="preserve">Value corresponding to Sup_ID populated from </w:t>
+            </w:r>
+            <w:r>
+              <w:rPr>
+                <w:noProof/>
+              </w:rPr>
+              <w:lastRenderedPageBreak/>
+              <w:t xml:space="preserve">PS file </w:t>
             </w:r>
           </w:p>
         </w:tc>
@@ -6984,6 +7122,7 @@
               <w:rPr>
                 <w:noProof/>
               </w:rPr>
+              <w:lastRenderedPageBreak/>
               <w:t>N</w:t>
             </w:r>
           </w:p>
@@ -7037,7 +7176,6 @@
               <w:rPr>
                 <w:noProof/>
               </w:rPr>
-              <w:lastRenderedPageBreak/>
               <w:t>EHL-2.24</w:t>
             </w:r>
           </w:p>
@@ -9416,14 +9554,14 @@
               <w:rPr>
                 <w:noProof/>
               </w:rPr>
-              <w:t xml:space="preserve">Employees with a new job code that is not eligible should be inactivated similar to inactive </w:t>
+              <w:t xml:space="preserve">Employees with a new job code that is not eligible </w:t>
             </w:r>
             <w:r>
               <w:rPr>
                 <w:noProof/>
               </w:rPr>
               <w:lastRenderedPageBreak/>
-              <w:t>employees</w:t>
+              <w:t>should be inactivated similar to inactive employees</w:t>
             </w:r>
           </w:p>
         </w:tc>
@@ -10284,25 +10422,7 @@
               <w:rPr>
                 <w:noProof/>
               </w:rPr>
-              <w:t>Users in ELS file and previously having end</w:t>
-            </w:r>
-            <w:r>
-              <w:rPr>
-                <w:noProof/>
-              </w:rPr>
-              <w:t xml:space="preserve"> dated </w:t>
-            </w:r>
-            <w:r>
-              <w:rPr>
-                <w:noProof/>
-              </w:rPr>
-              <w:t xml:space="preserve">ELS Role should be </w:t>
-            </w:r>
-            <w:r>
-              <w:rPr>
-                <w:noProof/>
-              </w:rPr>
-              <w:t>reactivated</w:t>
+              <w:t>Users in ELS file and previously having end dated ELS Role should be reactivated</w:t>
             </w:r>
           </w:p>
           <w:p>
@@ -10867,12 +10987,22 @@
                 <w:rFonts w:ascii="Arial" w:hAnsi="Arial" w:cs="Arial"/>
               </w:rPr>
             </w:pPr>
-            <w:r>
-              <w:rPr>
-                <w:rFonts w:ascii="Arial" w:hAnsi="Arial" w:cs="Arial"/>
-              </w:rPr>
-              <w:t>7/22/2022</w:t>
-            </w:r>
+            <w:del w:id="34" w:author="Palacherla, Susmitha C" w:date="2022-10-24T08:48:00Z">
+              <w:r>
+                <w:rPr>
+                  <w:rFonts w:ascii="Arial" w:hAnsi="Arial" w:cs="Arial"/>
+                </w:rPr>
+                <w:delText>7/22/2022</w:delText>
+              </w:r>
+            </w:del>
+            <w:ins w:id="35" w:author="Palacherla, Susmitha C" w:date="2022-10-24T08:48:00Z">
+              <w:r>
+                <w:rPr>
+                  <w:rFonts w:ascii="Arial" w:hAnsi="Arial" w:cs="Arial"/>
+                </w:rPr>
+                <w:t>10/24/2022</w:t>
+              </w:r>
+            </w:ins>
           </w:p>
         </w:tc>
       </w:tr>
@@ -11042,7 +11172,7 @@
       <w:rPr>
         <w:noProof/>
       </w:rPr>
-      <w:t>7/22/2022</w:t>
+      <w:t>10/24/2022</w:t>
     </w:r>
     <w:r>
       <w:fldChar w:fldCharType="end"/>
@@ -12124,6 +12254,14 @@
   </w:num>
   <w:numIdMacAtCleanup w:val="3"/>
 </w:numbering>
+</file>
+
+<file path=word/people.xml><?xml version="1.0" encoding="utf-8"?>
+<w15:people xmlns:wpc="http://schemas.microsoft.com/office/word/2010/wordprocessingCanvas" xmlns:cx="http://schemas.microsoft.com/office/drawing/2014/chartex" xmlns:cx1="http://schemas.microsoft.com/office/drawing/2015/9/8/chartex" xmlns:cx2="http://schemas.microsoft.com/office/drawing/2015/10/21/chartex" xmlns:cx3="http://schemas.microsoft.com/office/drawing/2016/5/9/chartex" xmlns:cx4="http://schemas.microsoft.com/office/drawing/2016/5/10/chartex" xmlns:cx5="http://schemas.microsoft.com/office/drawing/2016/5/11/chartex" xmlns:cx6="http://schemas.microsoft.com/office/drawing/2016/5/12/chartex" xmlns:cx7="http://schemas.microsoft.com/office/drawing/2016/5/13/chartex" xmlns:cx8="http://schemas.microsoft.com/office/drawing/2016/5/14/chartex" xmlns:mc="http://schemas.openxmlformats.org/markup-compatibility/2006" xmlns:aink="http://schemas.microsoft.com/office/drawing/2016/ink" xmlns:am3d="http://schemas.microsoft.com/office/drawing/2017/model3d" xmlns:o="urn:schemas-microsoft-com:office:office" xmlns:r="http://schemas.openxmlformats.org/officeDocument/2006/relationships" xmlns:m="http://schemas.openxmlformats.org/officeDocument/2006/math" xmlns:v="urn:schemas-microsoft-com:vml" xmlns:wp14="http://schemas.microsoft.com/office/word/2010/wordprocessingDrawing" xmlns:wp="http://schemas.openxmlformats.org/drawingml/2006/wordprocessingDrawing" xmlns:w10="urn:schemas-microsoft-com:office:word" xmlns:w="http://schemas.openxmlformats.org/wordprocessingml/2006/main" xmlns:w14="http://schemas.microsoft.com/office/word/2010/wordml" xmlns:w15="http://schemas.microsoft.com/office/word/2012/wordml" xmlns:w16cex="http://schemas.microsoft.com/office/word/2018/wordml/cex" xmlns:w16cid="http://schemas.microsoft.com/office/word/2016/wordml/cid" xmlns:w16="http://schemas.microsoft.com/office/word/2018/wordml" xmlns:w16sdtdh="http://schemas.microsoft.com/office/word/2020/wordml/sdtdatahash" xmlns:w16se="http://schemas.microsoft.com/office/word/2015/wordml/symex" xmlns:wpg="http://schemas.microsoft.com/office/word/2010/wordprocessingGroup" xmlns:wpi="http://schemas.microsoft.com/office/word/2010/wordprocessingInk" xmlns:wne="http://schemas.microsoft.com/office/word/2006/wordml" xmlns:wps="http://schemas.microsoft.com/office/word/2010/wordprocessingShape" mc:Ignorable="w14 w15 w16se w16cid w16 w16cex w16sdtdh wp14">
+  <w15:person w15:author="Palacherla, Susmitha C">
+    <w15:presenceInfo w15:providerId="AD" w15:userId="S::susmithacpalacherla@maximus.com::aca56eee-8690-4e75-b830-7830b36a59a2"/>
+  </w15:person>
+</w15:people>
 </file>
 
 <file path=word/styles.xml><?xml version="1.0" encoding="utf-8"?>

</xml_diff>